<commit_message>
Updated spec to include APIs
</commit_message>
<xml_diff>
--- a/docs/SpotMeSpec.docx
+++ b/docs/SpotMeSpec.docx
@@ -100,23 +100,7 @@
           <w:rFonts w:cs="Segoe UI"/>
           <w:sz w:val="24"/>
         </w:rPr>
-        <w:t xml:space="preserve">, </w:t>
-      </w:r>
-      <w:proofErr w:type="spellStart"/>
-      <w:r>
-        <w:rPr>
-          <w:rFonts w:cs="Segoe UI"/>
-          <w:sz w:val="24"/>
-        </w:rPr>
-        <w:t>Jhony</w:t>
-      </w:r>
-      <w:proofErr w:type="spellEnd"/>
-      <w:r>
-        <w:rPr>
-          <w:rFonts w:cs="Segoe UI"/>
-          <w:sz w:val="24"/>
-        </w:rPr>
-        <w:t xml:space="preserve"> Guan</w:t>
+        <w:t>, Jhony Guan</w:t>
       </w:r>
     </w:p>
     <w:p>
@@ -1835,13 +1819,790 @@
         </w:numPr>
       </w:pPr>
       <w:r>
-        <w:t>POSSIBLY: Direction on where to move to make your form better (such as drawing arrows on your elbows pointing up to make you move your arms up</w:t>
+        <w:t xml:space="preserve">POSSIBLY: Direction on where to move to make your form better (such as drawing arrows on your elbows pointing up to make you move your arms up </w:t>
+      </w:r>
+    </w:p>
+    <w:p>
+      <w:pPr>
+        <w:pStyle w:val="Heading2"/>
+      </w:pPr>
+      <w:r>
+        <w:t>Function List</w:t>
+      </w:r>
+    </w:p>
+    <w:p>
+      <w:r>
+        <w:t xml:space="preserve">Using </w:t>
+      </w:r>
+      <w:r>
+        <w:fldChar w:fldCharType="begin"/>
+      </w:r>
+      <w:r>
+        <w:instrText xml:space="preserve"> REF _Ref487012289 \h </w:instrText>
+      </w:r>
+      <w:r>
+        <w:fldChar w:fldCharType="separate"/>
+      </w:r>
+      <w:r>
+        <w:t xml:space="preserve">Figure </w:t>
+      </w:r>
+      <w:r>
+        <w:rPr>
+          <w:noProof/>
+        </w:rPr>
+        <w:t>1</w:t>
+      </w:r>
+      <w:r>
+        <w:fldChar w:fldCharType="end"/>
+      </w:r>
+      <w:r>
+        <w:t xml:space="preserve"> as the source material, a list of ordered functions is created below</w:t>
+      </w:r>
+      <w:r>
+        <w:t>. Questions for each function are left in bold.</w:t>
+      </w:r>
+    </w:p>
+    <w:p>
+      <w:pPr>
+        <w:numPr>
+          <w:ilvl w:val="0"/>
+          <w:numId w:val="12"/>
+        </w:numPr>
+        <w:spacing w:after="0" w:line="240" w:lineRule="auto"/>
+      </w:pPr>
+      <w:r>
+        <w:t>User Sees list of exercises</w:t>
+      </w:r>
+    </w:p>
+    <w:p>
+      <w:pPr>
+        <w:numPr>
+          <w:ilvl w:val="1"/>
+          <w:numId w:val="12"/>
+        </w:numPr>
+        <w:spacing w:after="0" w:line="240" w:lineRule="auto"/>
+      </w:pPr>
+      <w:r>
+        <w:t>Enumerate list of exercises</w:t>
+      </w:r>
+    </w:p>
+    <w:p>
+      <w:pPr>
+        <w:numPr>
+          <w:ilvl w:val="2"/>
+          <w:numId w:val="12"/>
+        </w:numPr>
+        <w:spacing w:after="0" w:line="240" w:lineRule="auto"/>
+      </w:pPr>
+      <w:r>
+        <w:t>Get exercise name</w:t>
+      </w:r>
+    </w:p>
+    <w:p>
+      <w:pPr>
+        <w:numPr>
+          <w:ilvl w:val="2"/>
+          <w:numId w:val="12"/>
+        </w:numPr>
+        <w:spacing w:after="0" w:line="240" w:lineRule="auto"/>
+      </w:pPr>
+      <w:r>
+        <w:t>Get exercise good form skeleton for thumbnail(?)</w:t>
+      </w:r>
+    </w:p>
+    <w:p>
+      <w:pPr>
+        <w:numPr>
+          <w:ilvl w:val="1"/>
+          <w:numId w:val="12"/>
+        </w:numPr>
+        <w:spacing w:after="0" w:line="240" w:lineRule="auto"/>
+      </w:pPr>
+      <w:r>
+        <w:t>Create/Modify/Delete Exercises routines</w:t>
+      </w:r>
+    </w:p>
+    <w:p>
+      <w:pPr>
+        <w:numPr>
+          <w:ilvl w:val="2"/>
+          <w:numId w:val="12"/>
+        </w:numPr>
+        <w:spacing w:after="0" w:line="240" w:lineRule="auto"/>
+      </w:pPr>
+      <w:r>
+        <w:t>Create/Modify/Delete classifiers routines for each exercise</w:t>
+      </w:r>
+    </w:p>
+    <w:p>
+      <w:pPr>
+        <w:numPr>
+          <w:ilvl w:val="0"/>
+          <w:numId w:val="12"/>
+        </w:numPr>
+        <w:spacing w:after="0" w:line="240" w:lineRule="auto"/>
+      </w:pPr>
+      <w:r>
+        <w:t>Select an exercise</w:t>
+      </w:r>
+    </w:p>
+    <w:p>
+      <w:pPr>
+        <w:numPr>
+          <w:ilvl w:val="1"/>
+          <w:numId w:val="12"/>
+        </w:numPr>
+        <w:spacing w:after="0" w:line="240" w:lineRule="auto"/>
+      </w:pPr>
+      <w:r>
+        <w:t>Load specific exercise data (including full training data)</w:t>
+      </w:r>
+    </w:p>
+    <w:p>
+      <w:pPr>
+        <w:numPr>
+          <w:ilvl w:val="1"/>
+          <w:numId w:val="12"/>
+        </w:numPr>
+        <w:spacing w:after="0" w:line="240" w:lineRule="auto"/>
+      </w:pPr>
+      <w:r>
+        <w:t>Train machine learning algorithm based on data</w:t>
+      </w:r>
+    </w:p>
+    <w:p>
+      <w:pPr>
+        <w:numPr>
+          <w:ilvl w:val="0"/>
+          <w:numId w:val="12"/>
+        </w:numPr>
+        <w:spacing w:after="0" w:line="240" w:lineRule="auto"/>
+      </w:pPr>
+      <w:r>
+        <w:t>Start doing reps</w:t>
+      </w:r>
+    </w:p>
+    <w:p>
+      <w:pPr>
+        <w:numPr>
+          <w:ilvl w:val="1"/>
+          <w:numId w:val="12"/>
+        </w:numPr>
+        <w:spacing w:after="0" w:line="240" w:lineRule="auto"/>
+      </w:pPr>
+      <w:r>
+        <w:t>Detect when a user has paused (I.e: extended or contracted in their rep)</w:t>
+      </w:r>
+    </w:p>
+    <w:p>
+      <w:pPr>
+        <w:numPr>
+          <w:ilvl w:val="1"/>
+          <w:numId w:val="12"/>
+        </w:numPr>
+        <w:spacing w:after="0" w:line="240" w:lineRule="auto"/>
+      </w:pPr>
+      <w:r>
+        <w:t xml:space="preserve">Get the form critique for the current identified position </w:t>
+      </w:r>
+    </w:p>
+    <w:p>
+      <w:pPr>
+        <w:numPr>
+          <w:ilvl w:val="2"/>
+          <w:numId w:val="12"/>
+        </w:numPr>
+        <w:spacing w:after="0" w:line="240" w:lineRule="auto"/>
+      </w:pPr>
+      <w:r>
+        <w:rPr>
+          <w:b/>
+          <w:bCs/>
+        </w:rPr>
+        <w:t>What is this in the form of?</w:t>
+      </w:r>
+    </w:p>
+    <w:p>
+      <w:pPr>
+        <w:numPr>
+          <w:ilvl w:val="2"/>
+          <w:numId w:val="12"/>
+        </w:numPr>
+        <w:spacing w:after="0" w:line="240" w:lineRule="auto"/>
+      </w:pPr>
+      <w:r>
+        <w:rPr>
+          <w:b/>
+          <w:bCs/>
+        </w:rPr>
+        <w:t>What should be displayed?</w:t>
+      </w:r>
+    </w:p>
+    <w:p>
+      <w:pPr>
+        <w:numPr>
+          <w:ilvl w:val="2"/>
+          <w:numId w:val="12"/>
+        </w:numPr>
+        <w:spacing w:after="0" w:line="240" w:lineRule="auto"/>
+      </w:pPr>
+      <w:r>
+        <w:rPr>
+          <w:b/>
+          <w:bCs/>
+        </w:rPr>
+        <w:t>Should it be text?</w:t>
+      </w:r>
+    </w:p>
+    <w:p>
+      <w:pPr>
+        <w:numPr>
+          <w:ilvl w:val="2"/>
+          <w:numId w:val="12"/>
+        </w:numPr>
+        <w:spacing w:after="0" w:line="240" w:lineRule="auto"/>
+      </w:pPr>
+      <w:r>
+        <w:rPr>
+          <w:b/>
+          <w:bCs/>
+        </w:rPr>
+        <w:t>Should it be an arrow pointing to an accepted position?</w:t>
+      </w:r>
+    </w:p>
+    <w:p>
+      <w:pPr>
+        <w:numPr>
+          <w:ilvl w:val="1"/>
+          <w:numId w:val="12"/>
+        </w:numPr>
+        <w:spacing w:after="0" w:line="240" w:lineRule="auto"/>
+      </w:pPr>
+      <w:r>
+        <w:t>Save skeletons of each rep to a list to enumerate at the end of use</w:t>
+      </w:r>
+    </w:p>
+    <w:p>
+      <w:pPr>
+        <w:numPr>
+          <w:ilvl w:val="0"/>
+          <w:numId w:val="12"/>
+        </w:numPr>
+        <w:spacing w:after="0" w:line="240" w:lineRule="auto"/>
+      </w:pPr>
+      <w:r>
+        <w:lastRenderedPageBreak/>
+        <w:t>Finish their set</w:t>
+      </w:r>
+    </w:p>
+    <w:p>
+      <w:pPr>
+        <w:numPr>
+          <w:ilvl w:val="0"/>
+          <w:numId w:val="12"/>
+        </w:numPr>
+        <w:spacing w:after="0" w:line="240" w:lineRule="auto"/>
+      </w:pPr>
+      <w:r>
+        <w:t>Sees detailed advice on form improvements</w:t>
+      </w:r>
+    </w:p>
+    <w:p>
+      <w:pPr>
+        <w:numPr>
+          <w:ilvl w:val="1"/>
+          <w:numId w:val="12"/>
+        </w:numPr>
+        <w:spacing w:after="0" w:line="240" w:lineRule="auto"/>
+      </w:pPr>
+      <w:r>
+        <w:t>Enumerate a list of skeletons of all reps done in that set</w:t>
+      </w:r>
+    </w:p>
+    <w:p>
+      <w:pPr>
+        <w:numPr>
+          <w:ilvl w:val="2"/>
+          <w:numId w:val="12"/>
+        </w:numPr>
+        <w:spacing w:after="0" w:line="240" w:lineRule="auto"/>
+        <w:rPr>
+          <w:b/>
+          <w:bCs/>
+        </w:rPr>
+      </w:pPr>
+      <w:r>
+        <w:rPr>
+          <w:b/>
+          <w:bCs/>
+        </w:rPr>
+        <w:t>How to store this data? Should be as a Body or bodyDouble? (most likely body as memory isn’t too much of a concern)</w:t>
+      </w:r>
+    </w:p>
+    <w:p>
+      <w:pPr>
+        <w:numPr>
+          <w:ilvl w:val="1"/>
+          <w:numId w:val="12"/>
+        </w:numPr>
+        <w:spacing w:after="0" w:line="240" w:lineRule="auto"/>
+      </w:pPr>
+      <w:r>
+        <w:t>Based on User Input save a skeleton as training data with classifier</w:t>
+      </w:r>
+    </w:p>
+    <w:p>
+      <w:pPr>
+        <w:numPr>
+          <w:ilvl w:val="2"/>
+          <w:numId w:val="12"/>
+        </w:numPr>
+        <w:spacing w:after="0" w:line="240" w:lineRule="auto"/>
+      </w:pPr>
+      <w:r>
+        <w:t>Include create/modify/delete classifiers here</w:t>
+      </w:r>
+    </w:p>
+    <w:p>
+      <w:r>
+        <w:t xml:space="preserve"> </w:t>
+      </w:r>
+    </w:p>
+    <w:p>
+      <w:pPr>
+        <w:pStyle w:val="Heading2"/>
+      </w:pPr>
+      <w:r>
+        <w:t>API Map</w:t>
+      </w:r>
+    </w:p>
+    <w:p>
+      <w:r>
+        <w:t xml:space="preserve">This list of functions is then used </w:t>
       </w:r>
       <w:bookmarkStart w:id="2" w:name="_GoBack"/>
       <w:bookmarkEnd w:id="2"/>
       <w:r>
-        <w:t xml:space="preserve"> </w:t>
-      </w:r>
+        <w:t>to determine a rough structure for the API of the program.</w:t>
+      </w:r>
+    </w:p>
+    <w:p>
+      <w:pPr>
+        <w:spacing w:after="0"/>
+      </w:pPr>
+      <w:r>
+        <w:t>SpotMeML.cs</w:t>
+      </w:r>
+    </w:p>
+    <w:p>
+      <w:pPr>
+        <w:numPr>
+          <w:ilvl w:val="0"/>
+          <w:numId w:val="13"/>
+        </w:numPr>
+        <w:spacing w:after="0" w:line="240" w:lineRule="auto"/>
+      </w:pPr>
+      <w:r>
+        <w:t>Initialize machine learning based on exercise(Exercise inExercise)</w:t>
+      </w:r>
+      <w:r>
+        <w:br/>
+        <w:t>returns bool for success</w:t>
+      </w:r>
+    </w:p>
+    <w:p>
+      <w:pPr>
+        <w:numPr>
+          <w:ilvl w:val="0"/>
+          <w:numId w:val="13"/>
+        </w:numPr>
+        <w:spacing w:after="0" w:line="240" w:lineRule="auto"/>
+      </w:pPr>
+      <w:r>
+        <w:t>Detect when a user has paused(Body inBody)</w:t>
+      </w:r>
+      <w:r>
+        <w:br/>
+        <w:t>returns bool for paused or not</w:t>
+      </w:r>
+    </w:p>
+    <w:p>
+      <w:pPr>
+        <w:numPr>
+          <w:ilvl w:val="0"/>
+          <w:numId w:val="13"/>
+        </w:numPr>
+        <w:spacing w:after="0" w:line="240" w:lineRule="auto"/>
+      </w:pPr>
+      <w:r>
+        <w:t>Get form critique for an inputted skeleton(Body inBody)</w:t>
+      </w:r>
+      <w:r>
+        <w:br/>
+        <w:t>returns the classifier number</w:t>
+      </w:r>
+    </w:p>
+    <w:p>
+      <w:pPr>
+        <w:spacing w:after="0"/>
+      </w:pPr>
+    </w:p>
+    <w:p>
+      <w:pPr>
+        <w:spacing w:after="0"/>
+      </w:pPr>
+      <w:r>
+        <w:t>Exercise.cs</w:t>
+      </w:r>
+    </w:p>
+    <w:p>
+      <w:pPr>
+        <w:numPr>
+          <w:ilvl w:val="0"/>
+          <w:numId w:val="14"/>
+        </w:numPr>
+        <w:spacing w:after="0" w:line="240" w:lineRule="auto"/>
+      </w:pPr>
+      <w:r>
+        <w:t>Get/Set exercise name [ using a string]</w:t>
+      </w:r>
+    </w:p>
+    <w:p>
+      <w:pPr>
+        <w:numPr>
+          <w:ilvl w:val="0"/>
+          <w:numId w:val="14"/>
+        </w:numPr>
+        <w:spacing w:after="0" w:line="240" w:lineRule="auto"/>
+      </w:pPr>
+      <w:r>
+        <w:t>Get/Set exercise good form (contracted and extended) [using double[] ]</w:t>
+      </w:r>
+    </w:p>
+    <w:p>
+      <w:pPr>
+        <w:numPr>
+          <w:ilvl w:val="0"/>
+          <w:numId w:val="14"/>
+        </w:numPr>
+        <w:spacing w:after="0" w:line="240" w:lineRule="auto"/>
+      </w:pPr>
+      <w:r>
+        <w:t>Get/Set list of classifiers [ using a List&lt;Classifier&gt; ]</w:t>
+      </w:r>
+    </w:p>
+    <w:p>
+      <w:pPr>
+        <w:spacing w:after="0"/>
+      </w:pPr>
+    </w:p>
+    <w:p>
+      <w:pPr>
+        <w:spacing w:after="0"/>
+      </w:pPr>
+      <w:r>
+        <w:t>Classifier.cs</w:t>
+      </w:r>
+    </w:p>
+    <w:p>
+      <w:pPr>
+        <w:numPr>
+          <w:ilvl w:val="0"/>
+          <w:numId w:val="16"/>
+        </w:numPr>
+        <w:spacing w:after="0" w:line="240" w:lineRule="auto"/>
+      </w:pPr>
+      <w:r>
+        <w:t>Get/set classifier name [ using a string ]</w:t>
+      </w:r>
+    </w:p>
+    <w:p>
+      <w:pPr>
+        <w:spacing w:after="0"/>
+      </w:pPr>
+    </w:p>
+    <w:p>
+      <w:pPr>
+        <w:spacing w:after="0"/>
+      </w:pPr>
+      <w:r>
+        <w:t>ExerciseFileIO.cs (Could be static?)</w:t>
+      </w:r>
+    </w:p>
+    <w:p>
+      <w:pPr>
+        <w:numPr>
+          <w:ilvl w:val="0"/>
+          <w:numId w:val="15"/>
+        </w:numPr>
+        <w:spacing w:after="0" w:line="240" w:lineRule="auto"/>
+      </w:pPr>
+      <w:r>
+        <w:t>Save Exercise(string exerciseName, exercise inExercise)</w:t>
+      </w:r>
+      <w:r>
+        <w:br/>
+        <w:t>returns bool for success</w:t>
+      </w:r>
+    </w:p>
+    <w:p>
+      <w:pPr>
+        <w:numPr>
+          <w:ilvl w:val="0"/>
+          <w:numId w:val="15"/>
+        </w:numPr>
+        <w:spacing w:after="0" w:line="240" w:lineRule="auto"/>
+      </w:pPr>
+      <w:r>
+        <w:t>Load Exercise(string exerciseName, out exercise outExercise)</w:t>
+      </w:r>
+      <w:r>
+        <w:br/>
+        <w:t>returns bool for success</w:t>
+      </w:r>
+    </w:p>
+    <w:p>
+      <w:pPr>
+        <w:numPr>
+          <w:ilvl w:val="0"/>
+          <w:numId w:val="15"/>
+        </w:numPr>
+        <w:spacing w:after="0" w:line="240" w:lineRule="auto"/>
+      </w:pPr>
+      <w:r>
+        <w:t>Delete Exercise(string exerciseName)</w:t>
+      </w:r>
+      <w:r>
+        <w:br/>
+        <w:t>returns bool for success</w:t>
+      </w:r>
+    </w:p>
+    <w:p>
+      <w:pPr>
+        <w:numPr>
+          <w:ilvl w:val="0"/>
+          <w:numId w:val="15"/>
+        </w:numPr>
+        <w:spacing w:after="0" w:line="240" w:lineRule="auto"/>
+      </w:pPr>
+      <w:r>
+        <w:t>Modify Exercise [Could be done by just giving access to exercise and then saving it]</w:t>
+      </w:r>
+    </w:p>
+    <w:p>
+      <w:pPr>
+        <w:numPr>
+          <w:ilvl w:val="0"/>
+          <w:numId w:val="15"/>
+        </w:numPr>
+        <w:spacing w:after="0" w:line="240" w:lineRule="auto"/>
+      </w:pPr>
+      <w:r>
+        <w:t>Add classifier (Exercise inExercise, Classifier inClassifier)</w:t>
+      </w:r>
+      <w:r>
+        <w:br/>
+        <w:t>returns bool for success</w:t>
+      </w:r>
+    </w:p>
+    <w:p>
+      <w:pPr>
+        <w:numPr>
+          <w:ilvl w:val="0"/>
+          <w:numId w:val="15"/>
+        </w:numPr>
+        <w:spacing w:after="0" w:line="240" w:lineRule="auto"/>
+      </w:pPr>
+      <w:r>
+        <w:t>Modify classifier(Exercise inExercise, Classifier inClassifier)</w:t>
+      </w:r>
+    </w:p>
+    <w:p>
+      <w:pPr>
+        <w:numPr>
+          <w:ilvl w:val="0"/>
+          <w:numId w:val="15"/>
+        </w:numPr>
+        <w:spacing w:after="0" w:line="240" w:lineRule="auto"/>
+      </w:pPr>
+      <w:r>
+        <w:t>Delete classifier(Exercise inExercise, Classifier inClassifier)</w:t>
+      </w:r>
+      <w:r>
+        <w:br/>
+        <w:t>returns bool for success</w:t>
+      </w:r>
+    </w:p>
+    <w:p>
+      <w:pPr>
+        <w:numPr>
+          <w:ilvl w:val="0"/>
+          <w:numId w:val="15"/>
+        </w:numPr>
+        <w:spacing w:after="0" w:line="240" w:lineRule="auto"/>
+      </w:pPr>
+      <w:r>
+        <w:t xml:space="preserve">Add classifier </w:t>
+      </w:r>
+      <w:bookmarkStart w:id="3" w:name="__DdeLink__54_1412521996"/>
+      <w:r>
+        <w:t xml:space="preserve">to current exercise </w:t>
+      </w:r>
+      <w:bookmarkEnd w:id="3"/>
+      <w:r>
+        <w:t>(Classifier inClassifier)</w:t>
+      </w:r>
+      <w:r>
+        <w:br/>
+        <w:t>returns bool for success</w:t>
+      </w:r>
+    </w:p>
+    <w:p>
+      <w:pPr>
+        <w:numPr>
+          <w:ilvl w:val="0"/>
+          <w:numId w:val="15"/>
+        </w:numPr>
+        <w:spacing w:after="0" w:line="240" w:lineRule="auto"/>
+      </w:pPr>
+      <w:r>
+        <w:t xml:space="preserve">Modify classifier to current exercise (Classifier inClassifier) </w:t>
+      </w:r>
+    </w:p>
+    <w:p>
+      <w:pPr>
+        <w:numPr>
+          <w:ilvl w:val="0"/>
+          <w:numId w:val="15"/>
+        </w:numPr>
+        <w:spacing w:after="0" w:line="240" w:lineRule="auto"/>
+      </w:pPr>
+      <w:r>
+        <w:t>Delete classifier to current exercise (Classifier inClassifier)</w:t>
+      </w:r>
+      <w:r>
+        <w:br/>
+        <w:t>returns bool for success</w:t>
+      </w:r>
+    </w:p>
+    <w:p>
+      <w:pPr>
+        <w:numPr>
+          <w:ilvl w:val="0"/>
+          <w:numId w:val="15"/>
+        </w:numPr>
+        <w:spacing w:after="0" w:line="240" w:lineRule="auto"/>
+      </w:pPr>
+      <w:r>
+        <w:t>Enumerate Exercise List(out List&lt;string&gt; exerciseNames, out double[][] skeletonData) [Include names, and good form skeleton for thumbnail]</w:t>
+      </w:r>
+      <w:r>
+        <w:br/>
+        <w:t>returns bool for success</w:t>
+      </w:r>
+    </w:p>
+    <w:p>
+      <w:pPr>
+        <w:numPr>
+          <w:ilvl w:val="0"/>
+          <w:numId w:val="15"/>
+        </w:numPr>
+        <w:spacing w:after="0" w:line="240" w:lineRule="auto"/>
+      </w:pPr>
+      <w:r>
+        <w:t xml:space="preserve">Get Current Exercise() </w:t>
+      </w:r>
+      <w:r>
+        <w:br/>
+        <w:t>returns Exercise</w:t>
+      </w:r>
+    </w:p>
+    <w:p>
+      <w:pPr>
+        <w:spacing w:after="0"/>
+      </w:pPr>
+    </w:p>
+    <w:p>
+      <w:pPr>
+        <w:spacing w:after="0"/>
+      </w:pPr>
+      <w:r>
+        <w:t>MainWindow.cs (The form for displaying the window)</w:t>
+      </w:r>
+    </w:p>
+    <w:p>
+      <w:pPr>
+        <w:numPr>
+          <w:ilvl w:val="0"/>
+          <w:numId w:val="17"/>
+        </w:numPr>
+        <w:spacing w:after="0" w:line="240" w:lineRule="auto"/>
+      </w:pPr>
+      <w:r>
+        <w:t>Display skeleton in small thumbnail fomats(bodyDouble inBodyDouble)</w:t>
+      </w:r>
+      <w:r>
+        <w:br/>
+        <w:t>returns void</w:t>
+      </w:r>
+    </w:p>
+    <w:p>
+      <w:pPr>
+        <w:spacing w:after="0"/>
+      </w:pPr>
+    </w:p>
+    <w:p>
+      <w:pPr>
+        <w:spacing w:after="0"/>
+      </w:pPr>
+      <w:r>
+        <w:t>Feedback.cs</w:t>
+      </w:r>
+    </w:p>
+    <w:p>
+      <w:pPr>
+        <w:numPr>
+          <w:ilvl w:val="0"/>
+          <w:numId w:val="18"/>
+        </w:numPr>
+        <w:spacing w:after="0" w:line="240" w:lineRule="auto"/>
+      </w:pPr>
+      <w:r>
+        <w:t>Save skeleton of that rep(Body inBody)</w:t>
+      </w:r>
+      <w:r>
+        <w:br/>
+        <w:t>returns bool</w:t>
+      </w:r>
+    </w:p>
+    <w:p>
+      <w:pPr>
+        <w:numPr>
+          <w:ilvl w:val="0"/>
+          <w:numId w:val="18"/>
+        </w:numPr>
+        <w:spacing w:after="0" w:line="240" w:lineRule="auto"/>
+      </w:pPr>
+      <w:r>
+        <w:t>Get/Set list of rep skeletons done in that set [ using a List&lt;Body&gt; ]</w:t>
+      </w:r>
+    </w:p>
+    <w:p>
+      <w:pPr>
+        <w:numPr>
+          <w:ilvl w:val="0"/>
+          <w:numId w:val="18"/>
+        </w:numPr>
+        <w:spacing w:after="0" w:line="240" w:lineRule="auto"/>
+      </w:pPr>
+      <w:r>
+        <w:t>POSSIBLE EXTENSION: Only get list of skeletons done with bad form, etc.</w:t>
+      </w:r>
+    </w:p>
+    <w:p>
+      <w:pPr>
+        <w:spacing w:after="0"/>
+      </w:pPr>
     </w:p>
     <w:sectPr>
       <w:footerReference w:type="default" r:id="rId13"/>
@@ -1962,7 +2723,7 @@
         <w:noProof/>
         <w:color w:val="808080" w:themeColor="background1" w:themeShade="80"/>
       </w:rPr>
-      <w:t>4</w:t>
+      <w:t>1</w:t>
     </w:r>
     <w:r>
       <w:rPr>
@@ -1999,7 +2760,7 @@
         <w:noProof/>
         <w:color w:val="808080" w:themeColor="background1" w:themeShade="80"/>
       </w:rPr>
-      <w:t>4</w:t>
+      <w:t>6</w:t>
     </w:r>
     <w:r>
       <w:rPr>
@@ -2103,27 +2864,14 @@
     <w:r>
       <w:t xml:space="preserve"> of </w:t>
     </w:r>
-    <w:r>
-      <w:fldChar w:fldCharType="begin"/>
-    </w:r>
-    <w:r>
-      <w:instrText xml:space="preserve"> NUMPAGES  \* Arabic  \* MERGEFORMAT </w:instrText>
-    </w:r>
-    <w:r>
-      <w:fldChar w:fldCharType="separate"/>
-    </w:r>
-    <w:r>
-      <w:rPr>
-        <w:noProof/>
-      </w:rPr>
-      <w:t>2</w:t>
-    </w:r>
-    <w:r>
-      <w:rPr>
-        <w:noProof/>
-      </w:rPr>
-      <w:fldChar w:fldCharType="end"/>
-    </w:r>
+    <w:fldSimple w:instr=" NUMPAGES  \* Arabic  \* MERGEFORMAT ">
+      <w:r>
+        <w:rPr>
+          <w:noProof/>
+        </w:rPr>
+        <w:t>2</w:t>
+      </w:r>
+    </w:fldSimple>
   </w:p>
   <w:p>
     <w:pPr>
@@ -2183,6 +2931,147 @@
 <file path=word/numbering.xml><?xml version="1.0" encoding="utf-8"?>
 <w:numbering xmlns:wpc="http://schemas.microsoft.com/office/word/2010/wordprocessingCanvas" xmlns:cx="http://schemas.microsoft.com/office/drawing/2014/chartex" xmlns:cx1="http://schemas.microsoft.com/office/drawing/2015/9/8/chartex" xmlns:cx2="http://schemas.microsoft.com/office/drawing/2015/10/21/chartex" xmlns:cx3="http://schemas.microsoft.com/office/drawing/2016/5/9/chartex" xmlns:cx4="http://schemas.microsoft.com/office/drawing/2016/5/10/chartex" xmlns:cx5="http://schemas.microsoft.com/office/drawing/2016/5/11/chartex" xmlns:mc="http://schemas.openxmlformats.org/markup-compatibility/2006" xmlns:o="urn:schemas-microsoft-com:office:office" xmlns:r="http://schemas.openxmlformats.org/officeDocument/2006/relationships" xmlns:m="http://schemas.openxmlformats.org/officeDocument/2006/math" xmlns:v="urn:schemas-microsoft-com:vml" xmlns:wp14="http://schemas.microsoft.com/office/word/2010/wordprocessingDrawing" xmlns:wp="http://schemas.openxmlformats.org/drawingml/2006/wordprocessingDrawing" xmlns:w10="urn:schemas-microsoft-com:office:word" xmlns:w="http://schemas.openxmlformats.org/wordprocessingml/2006/main" xmlns:w14="http://schemas.microsoft.com/office/word/2010/wordml" xmlns:w15="http://schemas.microsoft.com/office/word/2012/wordml" xmlns:w16se="http://schemas.microsoft.com/office/word/2015/wordml/symex" xmlns:wpg="http://schemas.microsoft.com/office/word/2010/wordprocessingGroup" xmlns:wpi="http://schemas.microsoft.com/office/word/2010/wordprocessingInk" xmlns:wne="http://schemas.microsoft.com/office/word/2006/wordml" xmlns:wps="http://schemas.microsoft.com/office/word/2010/wordprocessingShape" mc:Ignorable="w14 w15 w16se wp14">
   <w:abstractNum w:abstractNumId="0" w15:restartNumberingAfterBreak="0">
+    <w:nsid w:val="0B9A47D5"/>
+    <w:multiLevelType w:val="multilevel"/>
+    <w:tmpl w:val="005E6172"/>
+    <w:lvl w:ilvl="0">
+      <w:start w:val="1"/>
+      <w:numFmt w:val="bullet"/>
+      <w:lvlText w:val=""/>
+      <w:lvlJc w:val="left"/>
+      <w:pPr>
+        <w:tabs>
+          <w:tab w:val="num" w:pos="720"/>
+        </w:tabs>
+        <w:ind w:left="720" w:hanging="360"/>
+      </w:pPr>
+      <w:rPr>
+        <w:rFonts w:ascii="Symbol" w:hAnsi="Symbol" w:cs="OpenSymbol" w:hint="default"/>
+        <w:b w:val="0"/>
+      </w:rPr>
+    </w:lvl>
+    <w:lvl w:ilvl="1">
+      <w:start w:val="1"/>
+      <w:numFmt w:val="bullet"/>
+      <w:lvlText w:val="◦"/>
+      <w:lvlJc w:val="left"/>
+      <w:pPr>
+        <w:tabs>
+          <w:tab w:val="num" w:pos="1080"/>
+        </w:tabs>
+        <w:ind w:left="1080" w:hanging="360"/>
+      </w:pPr>
+      <w:rPr>
+        <w:rFonts w:ascii="OpenSymbol" w:hAnsi="OpenSymbol" w:cs="OpenSymbol" w:hint="default"/>
+      </w:rPr>
+    </w:lvl>
+    <w:lvl w:ilvl="2">
+      <w:start w:val="1"/>
+      <w:numFmt w:val="bullet"/>
+      <w:lvlText w:val="▪"/>
+      <w:lvlJc w:val="left"/>
+      <w:pPr>
+        <w:tabs>
+          <w:tab w:val="num" w:pos="1440"/>
+        </w:tabs>
+        <w:ind w:left="1440" w:hanging="360"/>
+      </w:pPr>
+      <w:rPr>
+        <w:rFonts w:ascii="OpenSymbol" w:hAnsi="OpenSymbol" w:cs="OpenSymbol" w:hint="default"/>
+      </w:rPr>
+    </w:lvl>
+    <w:lvl w:ilvl="3">
+      <w:start w:val="1"/>
+      <w:numFmt w:val="bullet"/>
+      <w:lvlText w:val=""/>
+      <w:lvlJc w:val="left"/>
+      <w:pPr>
+        <w:tabs>
+          <w:tab w:val="num" w:pos="1800"/>
+        </w:tabs>
+        <w:ind w:left="1800" w:hanging="360"/>
+      </w:pPr>
+      <w:rPr>
+        <w:rFonts w:ascii="Symbol" w:hAnsi="Symbol" w:cs="OpenSymbol" w:hint="default"/>
+      </w:rPr>
+    </w:lvl>
+    <w:lvl w:ilvl="4">
+      <w:start w:val="1"/>
+      <w:numFmt w:val="bullet"/>
+      <w:lvlText w:val="◦"/>
+      <w:lvlJc w:val="left"/>
+      <w:pPr>
+        <w:tabs>
+          <w:tab w:val="num" w:pos="2160"/>
+        </w:tabs>
+        <w:ind w:left="2160" w:hanging="360"/>
+      </w:pPr>
+      <w:rPr>
+        <w:rFonts w:ascii="OpenSymbol" w:hAnsi="OpenSymbol" w:cs="OpenSymbol" w:hint="default"/>
+      </w:rPr>
+    </w:lvl>
+    <w:lvl w:ilvl="5">
+      <w:start w:val="1"/>
+      <w:numFmt w:val="bullet"/>
+      <w:lvlText w:val="▪"/>
+      <w:lvlJc w:val="left"/>
+      <w:pPr>
+        <w:tabs>
+          <w:tab w:val="num" w:pos="2520"/>
+        </w:tabs>
+        <w:ind w:left="2520" w:hanging="360"/>
+      </w:pPr>
+      <w:rPr>
+        <w:rFonts w:ascii="OpenSymbol" w:hAnsi="OpenSymbol" w:cs="OpenSymbol" w:hint="default"/>
+      </w:rPr>
+    </w:lvl>
+    <w:lvl w:ilvl="6">
+      <w:start w:val="1"/>
+      <w:numFmt w:val="bullet"/>
+      <w:lvlText w:val=""/>
+      <w:lvlJc w:val="left"/>
+      <w:pPr>
+        <w:tabs>
+          <w:tab w:val="num" w:pos="2880"/>
+        </w:tabs>
+        <w:ind w:left="2880" w:hanging="360"/>
+      </w:pPr>
+      <w:rPr>
+        <w:rFonts w:ascii="Symbol" w:hAnsi="Symbol" w:cs="OpenSymbol" w:hint="default"/>
+      </w:rPr>
+    </w:lvl>
+    <w:lvl w:ilvl="7">
+      <w:start w:val="1"/>
+      <w:numFmt w:val="bullet"/>
+      <w:lvlText w:val="◦"/>
+      <w:lvlJc w:val="left"/>
+      <w:pPr>
+        <w:tabs>
+          <w:tab w:val="num" w:pos="3240"/>
+        </w:tabs>
+        <w:ind w:left="3240" w:hanging="360"/>
+      </w:pPr>
+      <w:rPr>
+        <w:rFonts w:ascii="OpenSymbol" w:hAnsi="OpenSymbol" w:cs="OpenSymbol" w:hint="default"/>
+      </w:rPr>
+    </w:lvl>
+    <w:lvl w:ilvl="8">
+      <w:start w:val="1"/>
+      <w:numFmt w:val="bullet"/>
+      <w:lvlText w:val="▪"/>
+      <w:lvlJc w:val="left"/>
+      <w:pPr>
+        <w:tabs>
+          <w:tab w:val="num" w:pos="3600"/>
+        </w:tabs>
+        <w:ind w:left="3600" w:hanging="360"/>
+      </w:pPr>
+      <w:rPr>
+        <w:rFonts w:ascii="OpenSymbol" w:hAnsi="OpenSymbol" w:cs="OpenSymbol" w:hint="default"/>
+      </w:rPr>
+    </w:lvl>
+  </w:abstractNum>
+  <w:abstractNum w:abstractNumId="1" w15:restartNumberingAfterBreak="0">
     <w:nsid w:val="0D436316"/>
     <w:multiLevelType w:val="hybridMultilevel"/>
     <w:tmpl w:val="289E93C6"/>
@@ -2295,7 +3184,7 @@
       </w:rPr>
     </w:lvl>
   </w:abstractNum>
-  <w:abstractNum w:abstractNumId="1" w15:restartNumberingAfterBreak="0">
+  <w:abstractNum w:abstractNumId="2" w15:restartNumberingAfterBreak="0">
     <w:nsid w:val="213076FA"/>
     <w:multiLevelType w:val="hybridMultilevel"/>
     <w:tmpl w:val="372C23A8"/>
@@ -2408,7 +3297,148 @@
       </w:rPr>
     </w:lvl>
   </w:abstractNum>
-  <w:abstractNum w:abstractNumId="2" w15:restartNumberingAfterBreak="0">
+  <w:abstractNum w:abstractNumId="3" w15:restartNumberingAfterBreak="0">
+    <w:nsid w:val="25E15C80"/>
+    <w:multiLevelType w:val="multilevel"/>
+    <w:tmpl w:val="B9B60D22"/>
+    <w:lvl w:ilvl="0">
+      <w:start w:val="1"/>
+      <w:numFmt w:val="bullet"/>
+      <w:lvlText w:val=""/>
+      <w:lvlJc w:val="left"/>
+      <w:pPr>
+        <w:tabs>
+          <w:tab w:val="num" w:pos="720"/>
+        </w:tabs>
+        <w:ind w:left="720" w:hanging="360"/>
+      </w:pPr>
+      <w:rPr>
+        <w:rFonts w:ascii="Symbol" w:hAnsi="Symbol" w:cs="OpenSymbol" w:hint="default"/>
+        <w:b w:val="0"/>
+      </w:rPr>
+    </w:lvl>
+    <w:lvl w:ilvl="1">
+      <w:start w:val="1"/>
+      <w:numFmt w:val="bullet"/>
+      <w:lvlText w:val="◦"/>
+      <w:lvlJc w:val="left"/>
+      <w:pPr>
+        <w:tabs>
+          <w:tab w:val="num" w:pos="1080"/>
+        </w:tabs>
+        <w:ind w:left="1080" w:hanging="360"/>
+      </w:pPr>
+      <w:rPr>
+        <w:rFonts w:ascii="OpenSymbol" w:hAnsi="OpenSymbol" w:cs="OpenSymbol" w:hint="default"/>
+      </w:rPr>
+    </w:lvl>
+    <w:lvl w:ilvl="2">
+      <w:start w:val="1"/>
+      <w:numFmt w:val="bullet"/>
+      <w:lvlText w:val="▪"/>
+      <w:lvlJc w:val="left"/>
+      <w:pPr>
+        <w:tabs>
+          <w:tab w:val="num" w:pos="1440"/>
+        </w:tabs>
+        <w:ind w:left="1440" w:hanging="360"/>
+      </w:pPr>
+      <w:rPr>
+        <w:rFonts w:ascii="OpenSymbol" w:hAnsi="OpenSymbol" w:cs="OpenSymbol" w:hint="default"/>
+      </w:rPr>
+    </w:lvl>
+    <w:lvl w:ilvl="3">
+      <w:start w:val="1"/>
+      <w:numFmt w:val="bullet"/>
+      <w:lvlText w:val=""/>
+      <w:lvlJc w:val="left"/>
+      <w:pPr>
+        <w:tabs>
+          <w:tab w:val="num" w:pos="1800"/>
+        </w:tabs>
+        <w:ind w:left="1800" w:hanging="360"/>
+      </w:pPr>
+      <w:rPr>
+        <w:rFonts w:ascii="Symbol" w:hAnsi="Symbol" w:cs="OpenSymbol" w:hint="default"/>
+      </w:rPr>
+    </w:lvl>
+    <w:lvl w:ilvl="4">
+      <w:start w:val="1"/>
+      <w:numFmt w:val="bullet"/>
+      <w:lvlText w:val="◦"/>
+      <w:lvlJc w:val="left"/>
+      <w:pPr>
+        <w:tabs>
+          <w:tab w:val="num" w:pos="2160"/>
+        </w:tabs>
+        <w:ind w:left="2160" w:hanging="360"/>
+      </w:pPr>
+      <w:rPr>
+        <w:rFonts w:ascii="OpenSymbol" w:hAnsi="OpenSymbol" w:cs="OpenSymbol" w:hint="default"/>
+      </w:rPr>
+    </w:lvl>
+    <w:lvl w:ilvl="5">
+      <w:start w:val="1"/>
+      <w:numFmt w:val="bullet"/>
+      <w:lvlText w:val="▪"/>
+      <w:lvlJc w:val="left"/>
+      <w:pPr>
+        <w:tabs>
+          <w:tab w:val="num" w:pos="2520"/>
+        </w:tabs>
+        <w:ind w:left="2520" w:hanging="360"/>
+      </w:pPr>
+      <w:rPr>
+        <w:rFonts w:ascii="OpenSymbol" w:hAnsi="OpenSymbol" w:cs="OpenSymbol" w:hint="default"/>
+      </w:rPr>
+    </w:lvl>
+    <w:lvl w:ilvl="6">
+      <w:start w:val="1"/>
+      <w:numFmt w:val="bullet"/>
+      <w:lvlText w:val=""/>
+      <w:lvlJc w:val="left"/>
+      <w:pPr>
+        <w:tabs>
+          <w:tab w:val="num" w:pos="2880"/>
+        </w:tabs>
+        <w:ind w:left="2880" w:hanging="360"/>
+      </w:pPr>
+      <w:rPr>
+        <w:rFonts w:ascii="Symbol" w:hAnsi="Symbol" w:cs="OpenSymbol" w:hint="default"/>
+      </w:rPr>
+    </w:lvl>
+    <w:lvl w:ilvl="7">
+      <w:start w:val="1"/>
+      <w:numFmt w:val="bullet"/>
+      <w:lvlText w:val="◦"/>
+      <w:lvlJc w:val="left"/>
+      <w:pPr>
+        <w:tabs>
+          <w:tab w:val="num" w:pos="3240"/>
+        </w:tabs>
+        <w:ind w:left="3240" w:hanging="360"/>
+      </w:pPr>
+      <w:rPr>
+        <w:rFonts w:ascii="OpenSymbol" w:hAnsi="OpenSymbol" w:cs="OpenSymbol" w:hint="default"/>
+      </w:rPr>
+    </w:lvl>
+    <w:lvl w:ilvl="8">
+      <w:start w:val="1"/>
+      <w:numFmt w:val="bullet"/>
+      <w:lvlText w:val="▪"/>
+      <w:lvlJc w:val="left"/>
+      <w:pPr>
+        <w:tabs>
+          <w:tab w:val="num" w:pos="3600"/>
+        </w:tabs>
+        <w:ind w:left="3600" w:hanging="360"/>
+      </w:pPr>
+      <w:rPr>
+        <w:rFonts w:ascii="OpenSymbol" w:hAnsi="OpenSymbol" w:cs="OpenSymbol" w:hint="default"/>
+      </w:rPr>
+    </w:lvl>
+  </w:abstractNum>
+  <w:abstractNum w:abstractNumId="4" w15:restartNumberingAfterBreak="0">
     <w:nsid w:val="285A3D7D"/>
     <w:multiLevelType w:val="hybridMultilevel"/>
     <w:tmpl w:val="26863EA6"/>
@@ -2494,7 +3524,149 @@
       </w:pPr>
     </w:lvl>
   </w:abstractNum>
-  <w:abstractNum w:abstractNumId="3" w15:restartNumberingAfterBreak="0">
+  <w:abstractNum w:abstractNumId="5" w15:restartNumberingAfterBreak="0">
+    <w:nsid w:val="28DF1FBE"/>
+    <w:multiLevelType w:val="multilevel"/>
+    <w:tmpl w:val="F55C6C64"/>
+    <w:lvl w:ilvl="0">
+      <w:start w:val="1"/>
+      <w:numFmt w:val="bullet"/>
+      <w:lvlText w:val=""/>
+      <w:lvlJc w:val="left"/>
+      <w:pPr>
+        <w:tabs>
+          <w:tab w:val="num" w:pos="720"/>
+        </w:tabs>
+        <w:ind w:left="720" w:hanging="360"/>
+      </w:pPr>
+      <w:rPr>
+        <w:rFonts w:ascii="Symbol" w:hAnsi="Symbol" w:cs="OpenSymbol" w:hint="default"/>
+      </w:rPr>
+    </w:lvl>
+    <w:lvl w:ilvl="1">
+      <w:start w:val="1"/>
+      <w:numFmt w:val="bullet"/>
+      <w:lvlText w:val="◦"/>
+      <w:lvlJc w:val="left"/>
+      <w:pPr>
+        <w:tabs>
+          <w:tab w:val="num" w:pos="1080"/>
+        </w:tabs>
+        <w:ind w:left="1080" w:hanging="360"/>
+      </w:pPr>
+      <w:rPr>
+        <w:rFonts w:ascii="OpenSymbol" w:hAnsi="OpenSymbol" w:cs="OpenSymbol" w:hint="default"/>
+        <w:b w:val="0"/>
+      </w:rPr>
+    </w:lvl>
+    <w:lvl w:ilvl="2">
+      <w:start w:val="1"/>
+      <w:numFmt w:val="bullet"/>
+      <w:lvlText w:val="▪"/>
+      <w:lvlJc w:val="left"/>
+      <w:pPr>
+        <w:tabs>
+          <w:tab w:val="num" w:pos="1440"/>
+        </w:tabs>
+        <w:ind w:left="1440" w:hanging="360"/>
+      </w:pPr>
+      <w:rPr>
+        <w:rFonts w:ascii="OpenSymbol" w:hAnsi="OpenSymbol" w:cs="OpenSymbol" w:hint="default"/>
+        <w:b/>
+      </w:rPr>
+    </w:lvl>
+    <w:lvl w:ilvl="3">
+      <w:start w:val="1"/>
+      <w:numFmt w:val="bullet"/>
+      <w:lvlText w:val=""/>
+      <w:lvlJc w:val="left"/>
+      <w:pPr>
+        <w:tabs>
+          <w:tab w:val="num" w:pos="1800"/>
+        </w:tabs>
+        <w:ind w:left="1800" w:hanging="360"/>
+      </w:pPr>
+      <w:rPr>
+        <w:rFonts w:ascii="Symbol" w:hAnsi="Symbol" w:cs="OpenSymbol" w:hint="default"/>
+      </w:rPr>
+    </w:lvl>
+    <w:lvl w:ilvl="4">
+      <w:start w:val="1"/>
+      <w:numFmt w:val="bullet"/>
+      <w:lvlText w:val="◦"/>
+      <w:lvlJc w:val="left"/>
+      <w:pPr>
+        <w:tabs>
+          <w:tab w:val="num" w:pos="2160"/>
+        </w:tabs>
+        <w:ind w:left="2160" w:hanging="360"/>
+      </w:pPr>
+      <w:rPr>
+        <w:rFonts w:ascii="OpenSymbol" w:hAnsi="OpenSymbol" w:cs="OpenSymbol" w:hint="default"/>
+      </w:rPr>
+    </w:lvl>
+    <w:lvl w:ilvl="5">
+      <w:start w:val="1"/>
+      <w:numFmt w:val="bullet"/>
+      <w:lvlText w:val="▪"/>
+      <w:lvlJc w:val="left"/>
+      <w:pPr>
+        <w:tabs>
+          <w:tab w:val="num" w:pos="2520"/>
+        </w:tabs>
+        <w:ind w:left="2520" w:hanging="360"/>
+      </w:pPr>
+      <w:rPr>
+        <w:rFonts w:ascii="OpenSymbol" w:hAnsi="OpenSymbol" w:cs="OpenSymbol" w:hint="default"/>
+      </w:rPr>
+    </w:lvl>
+    <w:lvl w:ilvl="6">
+      <w:start w:val="1"/>
+      <w:numFmt w:val="bullet"/>
+      <w:lvlText w:val=""/>
+      <w:lvlJc w:val="left"/>
+      <w:pPr>
+        <w:tabs>
+          <w:tab w:val="num" w:pos="2880"/>
+        </w:tabs>
+        <w:ind w:left="2880" w:hanging="360"/>
+      </w:pPr>
+      <w:rPr>
+        <w:rFonts w:ascii="Symbol" w:hAnsi="Symbol" w:cs="OpenSymbol" w:hint="default"/>
+      </w:rPr>
+    </w:lvl>
+    <w:lvl w:ilvl="7">
+      <w:start w:val="1"/>
+      <w:numFmt w:val="bullet"/>
+      <w:lvlText w:val="◦"/>
+      <w:lvlJc w:val="left"/>
+      <w:pPr>
+        <w:tabs>
+          <w:tab w:val="num" w:pos="3240"/>
+        </w:tabs>
+        <w:ind w:left="3240" w:hanging="360"/>
+      </w:pPr>
+      <w:rPr>
+        <w:rFonts w:ascii="OpenSymbol" w:hAnsi="OpenSymbol" w:cs="OpenSymbol" w:hint="default"/>
+      </w:rPr>
+    </w:lvl>
+    <w:lvl w:ilvl="8">
+      <w:start w:val="1"/>
+      <w:numFmt w:val="bullet"/>
+      <w:lvlText w:val="▪"/>
+      <w:lvlJc w:val="left"/>
+      <w:pPr>
+        <w:tabs>
+          <w:tab w:val="num" w:pos="3600"/>
+        </w:tabs>
+        <w:ind w:left="3600" w:hanging="360"/>
+      </w:pPr>
+      <w:rPr>
+        <w:rFonts w:ascii="OpenSymbol" w:hAnsi="OpenSymbol" w:cs="OpenSymbol" w:hint="default"/>
+      </w:rPr>
+    </w:lvl>
+  </w:abstractNum>
+  <w:abstractNum w:abstractNumId="6" w15:restartNumberingAfterBreak="0">
     <w:nsid w:val="2B965D40"/>
     <w:multiLevelType w:val="hybridMultilevel"/>
     <w:tmpl w:val="439C3374"/>
@@ -2634,7 +3806,7 @@
       </w:rPr>
     </w:lvl>
   </w:abstractNum>
-  <w:abstractNum w:abstractNumId="4" w15:restartNumberingAfterBreak="0">
+  <w:abstractNum w:abstractNumId="7" w15:restartNumberingAfterBreak="0">
     <w:nsid w:val="3601772C"/>
     <w:multiLevelType w:val="hybridMultilevel"/>
     <w:tmpl w:val="608664AE"/>
@@ -2747,7 +3919,148 @@
       </w:rPr>
     </w:lvl>
   </w:abstractNum>
-  <w:abstractNum w:abstractNumId="5" w15:restartNumberingAfterBreak="0">
+  <w:abstractNum w:abstractNumId="8" w15:restartNumberingAfterBreak="0">
+    <w:nsid w:val="366A4E11"/>
+    <w:multiLevelType w:val="multilevel"/>
+    <w:tmpl w:val="45760D72"/>
+    <w:lvl w:ilvl="0">
+      <w:start w:val="1"/>
+      <w:numFmt w:val="bullet"/>
+      <w:lvlText w:val=""/>
+      <w:lvlJc w:val="left"/>
+      <w:pPr>
+        <w:tabs>
+          <w:tab w:val="num" w:pos="720"/>
+        </w:tabs>
+        <w:ind w:left="720" w:hanging="360"/>
+      </w:pPr>
+      <w:rPr>
+        <w:rFonts w:ascii="Symbol" w:hAnsi="Symbol" w:cs="OpenSymbol" w:hint="default"/>
+        <w:b w:val="0"/>
+      </w:rPr>
+    </w:lvl>
+    <w:lvl w:ilvl="1">
+      <w:start w:val="1"/>
+      <w:numFmt w:val="bullet"/>
+      <w:lvlText w:val="◦"/>
+      <w:lvlJc w:val="left"/>
+      <w:pPr>
+        <w:tabs>
+          <w:tab w:val="num" w:pos="1080"/>
+        </w:tabs>
+        <w:ind w:left="1080" w:hanging="360"/>
+      </w:pPr>
+      <w:rPr>
+        <w:rFonts w:ascii="OpenSymbol" w:hAnsi="OpenSymbol" w:cs="OpenSymbol" w:hint="default"/>
+      </w:rPr>
+    </w:lvl>
+    <w:lvl w:ilvl="2">
+      <w:start w:val="1"/>
+      <w:numFmt w:val="bullet"/>
+      <w:lvlText w:val="▪"/>
+      <w:lvlJc w:val="left"/>
+      <w:pPr>
+        <w:tabs>
+          <w:tab w:val="num" w:pos="1440"/>
+        </w:tabs>
+        <w:ind w:left="1440" w:hanging="360"/>
+      </w:pPr>
+      <w:rPr>
+        <w:rFonts w:ascii="OpenSymbol" w:hAnsi="OpenSymbol" w:cs="OpenSymbol" w:hint="default"/>
+      </w:rPr>
+    </w:lvl>
+    <w:lvl w:ilvl="3">
+      <w:start w:val="1"/>
+      <w:numFmt w:val="bullet"/>
+      <w:lvlText w:val=""/>
+      <w:lvlJc w:val="left"/>
+      <w:pPr>
+        <w:tabs>
+          <w:tab w:val="num" w:pos="1800"/>
+        </w:tabs>
+        <w:ind w:left="1800" w:hanging="360"/>
+      </w:pPr>
+      <w:rPr>
+        <w:rFonts w:ascii="Symbol" w:hAnsi="Symbol" w:cs="OpenSymbol" w:hint="default"/>
+      </w:rPr>
+    </w:lvl>
+    <w:lvl w:ilvl="4">
+      <w:start w:val="1"/>
+      <w:numFmt w:val="bullet"/>
+      <w:lvlText w:val="◦"/>
+      <w:lvlJc w:val="left"/>
+      <w:pPr>
+        <w:tabs>
+          <w:tab w:val="num" w:pos="2160"/>
+        </w:tabs>
+        <w:ind w:left="2160" w:hanging="360"/>
+      </w:pPr>
+      <w:rPr>
+        <w:rFonts w:ascii="OpenSymbol" w:hAnsi="OpenSymbol" w:cs="OpenSymbol" w:hint="default"/>
+      </w:rPr>
+    </w:lvl>
+    <w:lvl w:ilvl="5">
+      <w:start w:val="1"/>
+      <w:numFmt w:val="bullet"/>
+      <w:lvlText w:val="▪"/>
+      <w:lvlJc w:val="left"/>
+      <w:pPr>
+        <w:tabs>
+          <w:tab w:val="num" w:pos="2520"/>
+        </w:tabs>
+        <w:ind w:left="2520" w:hanging="360"/>
+      </w:pPr>
+      <w:rPr>
+        <w:rFonts w:ascii="OpenSymbol" w:hAnsi="OpenSymbol" w:cs="OpenSymbol" w:hint="default"/>
+      </w:rPr>
+    </w:lvl>
+    <w:lvl w:ilvl="6">
+      <w:start w:val="1"/>
+      <w:numFmt w:val="bullet"/>
+      <w:lvlText w:val=""/>
+      <w:lvlJc w:val="left"/>
+      <w:pPr>
+        <w:tabs>
+          <w:tab w:val="num" w:pos="2880"/>
+        </w:tabs>
+        <w:ind w:left="2880" w:hanging="360"/>
+      </w:pPr>
+      <w:rPr>
+        <w:rFonts w:ascii="Symbol" w:hAnsi="Symbol" w:cs="OpenSymbol" w:hint="default"/>
+      </w:rPr>
+    </w:lvl>
+    <w:lvl w:ilvl="7">
+      <w:start w:val="1"/>
+      <w:numFmt w:val="bullet"/>
+      <w:lvlText w:val="◦"/>
+      <w:lvlJc w:val="left"/>
+      <w:pPr>
+        <w:tabs>
+          <w:tab w:val="num" w:pos="3240"/>
+        </w:tabs>
+        <w:ind w:left="3240" w:hanging="360"/>
+      </w:pPr>
+      <w:rPr>
+        <w:rFonts w:ascii="OpenSymbol" w:hAnsi="OpenSymbol" w:cs="OpenSymbol" w:hint="default"/>
+      </w:rPr>
+    </w:lvl>
+    <w:lvl w:ilvl="8">
+      <w:start w:val="1"/>
+      <w:numFmt w:val="bullet"/>
+      <w:lvlText w:val="▪"/>
+      <w:lvlJc w:val="left"/>
+      <w:pPr>
+        <w:tabs>
+          <w:tab w:val="num" w:pos="3600"/>
+        </w:tabs>
+        <w:ind w:left="3600" w:hanging="360"/>
+      </w:pPr>
+      <w:rPr>
+        <w:rFonts w:ascii="OpenSymbol" w:hAnsi="OpenSymbol" w:cs="OpenSymbol" w:hint="default"/>
+      </w:rPr>
+    </w:lvl>
+  </w:abstractNum>
+  <w:abstractNum w:abstractNumId="9" w15:restartNumberingAfterBreak="0">
     <w:nsid w:val="36F333D8"/>
     <w:multiLevelType w:val="hybridMultilevel"/>
     <w:tmpl w:val="56D46CE0"/>
@@ -2860,7 +4173,7 @@
       </w:rPr>
     </w:lvl>
   </w:abstractNum>
-  <w:abstractNum w:abstractNumId="6" w15:restartNumberingAfterBreak="0">
+  <w:abstractNum w:abstractNumId="10" w15:restartNumberingAfterBreak="0">
     <w:nsid w:val="3F3D4A91"/>
     <w:multiLevelType w:val="hybridMultilevel"/>
     <w:tmpl w:val="CA9C4016"/>
@@ -2973,7 +4286,148 @@
       </w:rPr>
     </w:lvl>
   </w:abstractNum>
-  <w:abstractNum w:abstractNumId="7" w15:restartNumberingAfterBreak="0">
+  <w:abstractNum w:abstractNumId="11" w15:restartNumberingAfterBreak="0">
+    <w:nsid w:val="4EC46C7D"/>
+    <w:multiLevelType w:val="multilevel"/>
+    <w:tmpl w:val="B04A9206"/>
+    <w:lvl w:ilvl="0">
+      <w:start w:val="1"/>
+      <w:numFmt w:val="bullet"/>
+      <w:lvlText w:val=""/>
+      <w:lvlJc w:val="left"/>
+      <w:pPr>
+        <w:tabs>
+          <w:tab w:val="num" w:pos="720"/>
+        </w:tabs>
+        <w:ind w:left="720" w:hanging="360"/>
+      </w:pPr>
+      <w:rPr>
+        <w:rFonts w:ascii="Symbol" w:hAnsi="Symbol" w:cs="OpenSymbol" w:hint="default"/>
+        <w:b w:val="0"/>
+      </w:rPr>
+    </w:lvl>
+    <w:lvl w:ilvl="1">
+      <w:start w:val="1"/>
+      <w:numFmt w:val="bullet"/>
+      <w:lvlText w:val="◦"/>
+      <w:lvlJc w:val="left"/>
+      <w:pPr>
+        <w:tabs>
+          <w:tab w:val="num" w:pos="1080"/>
+        </w:tabs>
+        <w:ind w:left="1080" w:hanging="360"/>
+      </w:pPr>
+      <w:rPr>
+        <w:rFonts w:ascii="OpenSymbol" w:hAnsi="OpenSymbol" w:cs="OpenSymbol" w:hint="default"/>
+      </w:rPr>
+    </w:lvl>
+    <w:lvl w:ilvl="2">
+      <w:start w:val="1"/>
+      <w:numFmt w:val="bullet"/>
+      <w:lvlText w:val="▪"/>
+      <w:lvlJc w:val="left"/>
+      <w:pPr>
+        <w:tabs>
+          <w:tab w:val="num" w:pos="1440"/>
+        </w:tabs>
+        <w:ind w:left="1440" w:hanging="360"/>
+      </w:pPr>
+      <w:rPr>
+        <w:rFonts w:ascii="OpenSymbol" w:hAnsi="OpenSymbol" w:cs="OpenSymbol" w:hint="default"/>
+      </w:rPr>
+    </w:lvl>
+    <w:lvl w:ilvl="3">
+      <w:start w:val="1"/>
+      <w:numFmt w:val="bullet"/>
+      <w:lvlText w:val=""/>
+      <w:lvlJc w:val="left"/>
+      <w:pPr>
+        <w:tabs>
+          <w:tab w:val="num" w:pos="1800"/>
+        </w:tabs>
+        <w:ind w:left="1800" w:hanging="360"/>
+      </w:pPr>
+      <w:rPr>
+        <w:rFonts w:ascii="Symbol" w:hAnsi="Symbol" w:cs="OpenSymbol" w:hint="default"/>
+      </w:rPr>
+    </w:lvl>
+    <w:lvl w:ilvl="4">
+      <w:start w:val="1"/>
+      <w:numFmt w:val="bullet"/>
+      <w:lvlText w:val="◦"/>
+      <w:lvlJc w:val="left"/>
+      <w:pPr>
+        <w:tabs>
+          <w:tab w:val="num" w:pos="2160"/>
+        </w:tabs>
+        <w:ind w:left="2160" w:hanging="360"/>
+      </w:pPr>
+      <w:rPr>
+        <w:rFonts w:ascii="OpenSymbol" w:hAnsi="OpenSymbol" w:cs="OpenSymbol" w:hint="default"/>
+      </w:rPr>
+    </w:lvl>
+    <w:lvl w:ilvl="5">
+      <w:start w:val="1"/>
+      <w:numFmt w:val="bullet"/>
+      <w:lvlText w:val="▪"/>
+      <w:lvlJc w:val="left"/>
+      <w:pPr>
+        <w:tabs>
+          <w:tab w:val="num" w:pos="2520"/>
+        </w:tabs>
+        <w:ind w:left="2520" w:hanging="360"/>
+      </w:pPr>
+      <w:rPr>
+        <w:rFonts w:ascii="OpenSymbol" w:hAnsi="OpenSymbol" w:cs="OpenSymbol" w:hint="default"/>
+      </w:rPr>
+    </w:lvl>
+    <w:lvl w:ilvl="6">
+      <w:start w:val="1"/>
+      <w:numFmt w:val="bullet"/>
+      <w:lvlText w:val=""/>
+      <w:lvlJc w:val="left"/>
+      <w:pPr>
+        <w:tabs>
+          <w:tab w:val="num" w:pos="2880"/>
+        </w:tabs>
+        <w:ind w:left="2880" w:hanging="360"/>
+      </w:pPr>
+      <w:rPr>
+        <w:rFonts w:ascii="Symbol" w:hAnsi="Symbol" w:cs="OpenSymbol" w:hint="default"/>
+      </w:rPr>
+    </w:lvl>
+    <w:lvl w:ilvl="7">
+      <w:start w:val="1"/>
+      <w:numFmt w:val="bullet"/>
+      <w:lvlText w:val="◦"/>
+      <w:lvlJc w:val="left"/>
+      <w:pPr>
+        <w:tabs>
+          <w:tab w:val="num" w:pos="3240"/>
+        </w:tabs>
+        <w:ind w:left="3240" w:hanging="360"/>
+      </w:pPr>
+      <w:rPr>
+        <w:rFonts w:ascii="OpenSymbol" w:hAnsi="OpenSymbol" w:cs="OpenSymbol" w:hint="default"/>
+      </w:rPr>
+    </w:lvl>
+    <w:lvl w:ilvl="8">
+      <w:start w:val="1"/>
+      <w:numFmt w:val="bullet"/>
+      <w:lvlText w:val="▪"/>
+      <w:lvlJc w:val="left"/>
+      <w:pPr>
+        <w:tabs>
+          <w:tab w:val="num" w:pos="3600"/>
+        </w:tabs>
+        <w:ind w:left="3600" w:hanging="360"/>
+      </w:pPr>
+      <w:rPr>
+        <w:rFonts w:ascii="OpenSymbol" w:hAnsi="OpenSymbol" w:cs="OpenSymbol" w:hint="default"/>
+      </w:rPr>
+    </w:lvl>
+  </w:abstractNum>
+  <w:abstractNum w:abstractNumId="12" w15:restartNumberingAfterBreak="0">
     <w:nsid w:val="54E46B54"/>
     <w:multiLevelType w:val="hybridMultilevel"/>
     <w:tmpl w:val="6F0CAE9E"/>
@@ -3086,7 +4540,7 @@
       </w:rPr>
     </w:lvl>
   </w:abstractNum>
-  <w:abstractNum w:abstractNumId="8" w15:restartNumberingAfterBreak="0">
+  <w:abstractNum w:abstractNumId="13" w15:restartNumberingAfterBreak="0">
     <w:nsid w:val="5E5E7D88"/>
     <w:multiLevelType w:val="multilevel"/>
     <w:tmpl w:val="59D0154E"/>
@@ -3174,7 +4628,148 @@
       </w:pPr>
     </w:lvl>
   </w:abstractNum>
-  <w:abstractNum w:abstractNumId="9" w15:restartNumberingAfterBreak="0">
+  <w:abstractNum w:abstractNumId="14" w15:restartNumberingAfterBreak="0">
+    <w:nsid w:val="5E7F6BF3"/>
+    <w:multiLevelType w:val="multilevel"/>
+    <w:tmpl w:val="361C4136"/>
+    <w:lvl w:ilvl="0">
+      <w:start w:val="1"/>
+      <w:numFmt w:val="bullet"/>
+      <w:lvlText w:val=""/>
+      <w:lvlJc w:val="left"/>
+      <w:pPr>
+        <w:tabs>
+          <w:tab w:val="num" w:pos="720"/>
+        </w:tabs>
+        <w:ind w:left="720" w:hanging="360"/>
+      </w:pPr>
+      <w:rPr>
+        <w:rFonts w:ascii="Symbol" w:hAnsi="Symbol" w:cs="OpenSymbol" w:hint="default"/>
+        <w:b w:val="0"/>
+      </w:rPr>
+    </w:lvl>
+    <w:lvl w:ilvl="1">
+      <w:start w:val="1"/>
+      <w:numFmt w:val="bullet"/>
+      <w:lvlText w:val="◦"/>
+      <w:lvlJc w:val="left"/>
+      <w:pPr>
+        <w:tabs>
+          <w:tab w:val="num" w:pos="1080"/>
+        </w:tabs>
+        <w:ind w:left="1080" w:hanging="360"/>
+      </w:pPr>
+      <w:rPr>
+        <w:rFonts w:ascii="OpenSymbol" w:hAnsi="OpenSymbol" w:cs="OpenSymbol" w:hint="default"/>
+      </w:rPr>
+    </w:lvl>
+    <w:lvl w:ilvl="2">
+      <w:start w:val="1"/>
+      <w:numFmt w:val="bullet"/>
+      <w:lvlText w:val="▪"/>
+      <w:lvlJc w:val="left"/>
+      <w:pPr>
+        <w:tabs>
+          <w:tab w:val="num" w:pos="1440"/>
+        </w:tabs>
+        <w:ind w:left="1440" w:hanging="360"/>
+      </w:pPr>
+      <w:rPr>
+        <w:rFonts w:ascii="OpenSymbol" w:hAnsi="OpenSymbol" w:cs="OpenSymbol" w:hint="default"/>
+      </w:rPr>
+    </w:lvl>
+    <w:lvl w:ilvl="3">
+      <w:start w:val="1"/>
+      <w:numFmt w:val="bullet"/>
+      <w:lvlText w:val=""/>
+      <w:lvlJc w:val="left"/>
+      <w:pPr>
+        <w:tabs>
+          <w:tab w:val="num" w:pos="1800"/>
+        </w:tabs>
+        <w:ind w:left="1800" w:hanging="360"/>
+      </w:pPr>
+      <w:rPr>
+        <w:rFonts w:ascii="Symbol" w:hAnsi="Symbol" w:cs="OpenSymbol" w:hint="default"/>
+      </w:rPr>
+    </w:lvl>
+    <w:lvl w:ilvl="4">
+      <w:start w:val="1"/>
+      <w:numFmt w:val="bullet"/>
+      <w:lvlText w:val="◦"/>
+      <w:lvlJc w:val="left"/>
+      <w:pPr>
+        <w:tabs>
+          <w:tab w:val="num" w:pos="2160"/>
+        </w:tabs>
+        <w:ind w:left="2160" w:hanging="360"/>
+      </w:pPr>
+      <w:rPr>
+        <w:rFonts w:ascii="OpenSymbol" w:hAnsi="OpenSymbol" w:cs="OpenSymbol" w:hint="default"/>
+      </w:rPr>
+    </w:lvl>
+    <w:lvl w:ilvl="5">
+      <w:start w:val="1"/>
+      <w:numFmt w:val="bullet"/>
+      <w:lvlText w:val="▪"/>
+      <w:lvlJc w:val="left"/>
+      <w:pPr>
+        <w:tabs>
+          <w:tab w:val="num" w:pos="2520"/>
+        </w:tabs>
+        <w:ind w:left="2520" w:hanging="360"/>
+      </w:pPr>
+      <w:rPr>
+        <w:rFonts w:ascii="OpenSymbol" w:hAnsi="OpenSymbol" w:cs="OpenSymbol" w:hint="default"/>
+      </w:rPr>
+    </w:lvl>
+    <w:lvl w:ilvl="6">
+      <w:start w:val="1"/>
+      <w:numFmt w:val="bullet"/>
+      <w:lvlText w:val=""/>
+      <w:lvlJc w:val="left"/>
+      <w:pPr>
+        <w:tabs>
+          <w:tab w:val="num" w:pos="2880"/>
+        </w:tabs>
+        <w:ind w:left="2880" w:hanging="360"/>
+      </w:pPr>
+      <w:rPr>
+        <w:rFonts w:ascii="Symbol" w:hAnsi="Symbol" w:cs="OpenSymbol" w:hint="default"/>
+      </w:rPr>
+    </w:lvl>
+    <w:lvl w:ilvl="7">
+      <w:start w:val="1"/>
+      <w:numFmt w:val="bullet"/>
+      <w:lvlText w:val="◦"/>
+      <w:lvlJc w:val="left"/>
+      <w:pPr>
+        <w:tabs>
+          <w:tab w:val="num" w:pos="3240"/>
+        </w:tabs>
+        <w:ind w:left="3240" w:hanging="360"/>
+      </w:pPr>
+      <w:rPr>
+        <w:rFonts w:ascii="OpenSymbol" w:hAnsi="OpenSymbol" w:cs="OpenSymbol" w:hint="default"/>
+      </w:rPr>
+    </w:lvl>
+    <w:lvl w:ilvl="8">
+      <w:start w:val="1"/>
+      <w:numFmt w:val="bullet"/>
+      <w:lvlText w:val="▪"/>
+      <w:lvlJc w:val="left"/>
+      <w:pPr>
+        <w:tabs>
+          <w:tab w:val="num" w:pos="3600"/>
+        </w:tabs>
+        <w:ind w:left="3600" w:hanging="360"/>
+      </w:pPr>
+      <w:rPr>
+        <w:rFonts w:ascii="OpenSymbol" w:hAnsi="OpenSymbol" w:cs="OpenSymbol" w:hint="default"/>
+      </w:rPr>
+    </w:lvl>
+  </w:abstractNum>
+  <w:abstractNum w:abstractNumId="15" w15:restartNumberingAfterBreak="0">
     <w:nsid w:val="5F7B4788"/>
     <w:multiLevelType w:val="hybridMultilevel"/>
     <w:tmpl w:val="CAA6B8A8"/>
@@ -3287,7 +4882,148 @@
       </w:rPr>
     </w:lvl>
   </w:abstractNum>
-  <w:abstractNum w:abstractNumId="10" w15:restartNumberingAfterBreak="0">
+  <w:abstractNum w:abstractNumId="16" w15:restartNumberingAfterBreak="0">
+    <w:nsid w:val="63D47668"/>
+    <w:multiLevelType w:val="multilevel"/>
+    <w:tmpl w:val="9B768A14"/>
+    <w:lvl w:ilvl="0">
+      <w:start w:val="1"/>
+      <w:numFmt w:val="bullet"/>
+      <w:lvlText w:val=""/>
+      <w:lvlJc w:val="left"/>
+      <w:pPr>
+        <w:tabs>
+          <w:tab w:val="num" w:pos="720"/>
+        </w:tabs>
+        <w:ind w:left="720" w:hanging="360"/>
+      </w:pPr>
+      <w:rPr>
+        <w:rFonts w:ascii="Symbol" w:hAnsi="Symbol" w:cs="OpenSymbol" w:hint="default"/>
+        <w:b w:val="0"/>
+      </w:rPr>
+    </w:lvl>
+    <w:lvl w:ilvl="1">
+      <w:start w:val="1"/>
+      <w:numFmt w:val="bullet"/>
+      <w:lvlText w:val="◦"/>
+      <w:lvlJc w:val="left"/>
+      <w:pPr>
+        <w:tabs>
+          <w:tab w:val="num" w:pos="1080"/>
+        </w:tabs>
+        <w:ind w:left="1080" w:hanging="360"/>
+      </w:pPr>
+      <w:rPr>
+        <w:rFonts w:ascii="OpenSymbol" w:hAnsi="OpenSymbol" w:cs="OpenSymbol" w:hint="default"/>
+      </w:rPr>
+    </w:lvl>
+    <w:lvl w:ilvl="2">
+      <w:start w:val="1"/>
+      <w:numFmt w:val="bullet"/>
+      <w:lvlText w:val="▪"/>
+      <w:lvlJc w:val="left"/>
+      <w:pPr>
+        <w:tabs>
+          <w:tab w:val="num" w:pos="1440"/>
+        </w:tabs>
+        <w:ind w:left="1440" w:hanging="360"/>
+      </w:pPr>
+      <w:rPr>
+        <w:rFonts w:ascii="OpenSymbol" w:hAnsi="OpenSymbol" w:cs="OpenSymbol" w:hint="default"/>
+      </w:rPr>
+    </w:lvl>
+    <w:lvl w:ilvl="3">
+      <w:start w:val="1"/>
+      <w:numFmt w:val="bullet"/>
+      <w:lvlText w:val=""/>
+      <w:lvlJc w:val="left"/>
+      <w:pPr>
+        <w:tabs>
+          <w:tab w:val="num" w:pos="1800"/>
+        </w:tabs>
+        <w:ind w:left="1800" w:hanging="360"/>
+      </w:pPr>
+      <w:rPr>
+        <w:rFonts w:ascii="Symbol" w:hAnsi="Symbol" w:cs="OpenSymbol" w:hint="default"/>
+      </w:rPr>
+    </w:lvl>
+    <w:lvl w:ilvl="4">
+      <w:start w:val="1"/>
+      <w:numFmt w:val="bullet"/>
+      <w:lvlText w:val="◦"/>
+      <w:lvlJc w:val="left"/>
+      <w:pPr>
+        <w:tabs>
+          <w:tab w:val="num" w:pos="2160"/>
+        </w:tabs>
+        <w:ind w:left="2160" w:hanging="360"/>
+      </w:pPr>
+      <w:rPr>
+        <w:rFonts w:ascii="OpenSymbol" w:hAnsi="OpenSymbol" w:cs="OpenSymbol" w:hint="default"/>
+      </w:rPr>
+    </w:lvl>
+    <w:lvl w:ilvl="5">
+      <w:start w:val="1"/>
+      <w:numFmt w:val="bullet"/>
+      <w:lvlText w:val="▪"/>
+      <w:lvlJc w:val="left"/>
+      <w:pPr>
+        <w:tabs>
+          <w:tab w:val="num" w:pos="2520"/>
+        </w:tabs>
+        <w:ind w:left="2520" w:hanging="360"/>
+      </w:pPr>
+      <w:rPr>
+        <w:rFonts w:ascii="OpenSymbol" w:hAnsi="OpenSymbol" w:cs="OpenSymbol" w:hint="default"/>
+      </w:rPr>
+    </w:lvl>
+    <w:lvl w:ilvl="6">
+      <w:start w:val="1"/>
+      <w:numFmt w:val="bullet"/>
+      <w:lvlText w:val=""/>
+      <w:lvlJc w:val="left"/>
+      <w:pPr>
+        <w:tabs>
+          <w:tab w:val="num" w:pos="2880"/>
+        </w:tabs>
+        <w:ind w:left="2880" w:hanging="360"/>
+      </w:pPr>
+      <w:rPr>
+        <w:rFonts w:ascii="Symbol" w:hAnsi="Symbol" w:cs="OpenSymbol" w:hint="default"/>
+      </w:rPr>
+    </w:lvl>
+    <w:lvl w:ilvl="7">
+      <w:start w:val="1"/>
+      <w:numFmt w:val="bullet"/>
+      <w:lvlText w:val="◦"/>
+      <w:lvlJc w:val="left"/>
+      <w:pPr>
+        <w:tabs>
+          <w:tab w:val="num" w:pos="3240"/>
+        </w:tabs>
+        <w:ind w:left="3240" w:hanging="360"/>
+      </w:pPr>
+      <w:rPr>
+        <w:rFonts w:ascii="OpenSymbol" w:hAnsi="OpenSymbol" w:cs="OpenSymbol" w:hint="default"/>
+      </w:rPr>
+    </w:lvl>
+    <w:lvl w:ilvl="8">
+      <w:start w:val="1"/>
+      <w:numFmt w:val="bullet"/>
+      <w:lvlText w:val="▪"/>
+      <w:lvlJc w:val="left"/>
+      <w:pPr>
+        <w:tabs>
+          <w:tab w:val="num" w:pos="3600"/>
+        </w:tabs>
+        <w:ind w:left="3600" w:hanging="360"/>
+      </w:pPr>
+      <w:rPr>
+        <w:rFonts w:ascii="OpenSymbol" w:hAnsi="OpenSymbol" w:cs="OpenSymbol" w:hint="default"/>
+      </w:rPr>
+    </w:lvl>
+  </w:abstractNum>
+  <w:abstractNum w:abstractNumId="17" w15:restartNumberingAfterBreak="0">
     <w:nsid w:val="7C010B33"/>
     <w:multiLevelType w:val="hybridMultilevel"/>
     <w:tmpl w:val="A5C616A8"/>
@@ -3401,37 +5137,58 @@
     </w:lvl>
   </w:abstractNum>
   <w:num w:numId="1">
+    <w:abstractNumId w:val="13"/>
+  </w:num>
+  <w:num w:numId="2">
+    <w:abstractNumId w:val="1"/>
+  </w:num>
+  <w:num w:numId="3">
+    <w:abstractNumId w:val="10"/>
+  </w:num>
+  <w:num w:numId="4">
+    <w:abstractNumId w:val="17"/>
+  </w:num>
+  <w:num w:numId="5">
+    <w:abstractNumId w:val="7"/>
+  </w:num>
+  <w:num w:numId="6">
+    <w:abstractNumId w:val="4"/>
+  </w:num>
+  <w:num w:numId="7">
+    <w:abstractNumId w:val="6"/>
+  </w:num>
+  <w:num w:numId="8">
+    <w:abstractNumId w:val="2"/>
+  </w:num>
+  <w:num w:numId="9">
+    <w:abstractNumId w:val="12"/>
+  </w:num>
+  <w:num w:numId="10">
+    <w:abstractNumId w:val="15"/>
+  </w:num>
+  <w:num w:numId="11">
+    <w:abstractNumId w:val="9"/>
+  </w:num>
+  <w:num w:numId="12">
+    <w:abstractNumId w:val="5"/>
+  </w:num>
+  <w:num w:numId="13">
+    <w:abstractNumId w:val="11"/>
+  </w:num>
+  <w:num w:numId="14">
     <w:abstractNumId w:val="8"/>
   </w:num>
-  <w:num w:numId="2">
+  <w:num w:numId="15">
+    <w:abstractNumId w:val="3"/>
+  </w:num>
+  <w:num w:numId="16">
     <w:abstractNumId w:val="0"/>
   </w:num>
-  <w:num w:numId="3">
-    <w:abstractNumId w:val="6"/>
+  <w:num w:numId="17">
+    <w:abstractNumId w:val="16"/>
   </w:num>
-  <w:num w:numId="4">
-    <w:abstractNumId w:val="10"/>
-  </w:num>
-  <w:num w:numId="5">
-    <w:abstractNumId w:val="4"/>
-  </w:num>
-  <w:num w:numId="6">
-    <w:abstractNumId w:val="2"/>
-  </w:num>
-  <w:num w:numId="7">
-    <w:abstractNumId w:val="3"/>
-  </w:num>
-  <w:num w:numId="8">
-    <w:abstractNumId w:val="1"/>
-  </w:num>
-  <w:num w:numId="9">
-    <w:abstractNumId w:val="7"/>
-  </w:num>
-  <w:num w:numId="10">
-    <w:abstractNumId w:val="9"/>
-  </w:num>
-  <w:num w:numId="11">
-    <w:abstractNumId w:val="5"/>
+  <w:num w:numId="18">
+    <w:abstractNumId w:val="14"/>
   </w:num>
 </w:numbering>
 </file>
@@ -4565,6 +6322,373 @@
 </file>
 
 <file path=customXml/item1.xml><?xml version="1.0" encoding="utf-8"?>
+<p:properties xmlns:p="http://schemas.microsoft.com/office/2006/metadata/properties" xmlns:xsi="http://www.w3.org/2001/XMLSchema-instance" xmlns:pc="http://schemas.microsoft.com/office/infopath/2007/PartnerControls">
+  <documentManagement>
+    <SharedWithUsers xmlns="a59ad09b-ca20-443a-8ef1-d677252d424e">
+      <UserInfo>
+        <DisplayName>Nancy Perry</DisplayName>
+        <AccountId>19</AccountId>
+        <AccountType/>
+      </UserInfo>
+      <UserInfo>
+        <DisplayName>Ian Todd</DisplayName>
+        <AccountId>20</AccountId>
+        <AccountType/>
+      </UserInfo>
+      <UserInfo>
+        <DisplayName>Tony Seeley</DisplayName>
+        <AccountId>21</AccountId>
+        <AccountType/>
+      </UserInfo>
+      <UserInfo>
+        <DisplayName>Aaron Woodman</DisplayName>
+        <AccountId>22</AccountId>
+        <AccountType/>
+      </UserInfo>
+      <UserInfo>
+        <DisplayName>Karen Djoury</DisplayName>
+        <AccountId>23</AccountId>
+        <AccountType/>
+      </UserInfo>
+      <UserInfo>
+        <DisplayName>Praveen Rutnam</DisplayName>
+        <AccountId>24</AccountId>
+        <AccountType/>
+      </UserInfo>
+      <UserInfo>
+        <DisplayName>Nishitha Sannala</DisplayName>
+        <AccountId>25</AccountId>
+        <AccountType/>
+      </UserInfo>
+      <UserInfo>
+        <DisplayName>Peter Bergler</DisplayName>
+        <AccountId>26</AccountId>
+        <AccountType/>
+      </UserInfo>
+      <UserInfo>
+        <DisplayName>Joe Munko</DisplayName>
+        <AccountId>27</AccountId>
+        <AccountType/>
+      </UserInfo>
+      <UserInfo>
+        <DisplayName>Jill Campbell</DisplayName>
+        <AccountId>18</AccountId>
+        <AccountType/>
+      </UserInfo>
+      <UserInfo>
+        <DisplayName>John Cable</DisplayName>
+        <AccountId>28</AccountId>
+        <AccountType/>
+      </UserInfo>
+      <UserInfo>
+        <DisplayName>Evan Goldring</DisplayName>
+        <AccountId>29</AccountId>
+        <AccountType/>
+      </UserInfo>
+      <UserInfo>
+        <DisplayName>Michael Raschko</DisplayName>
+        <AccountId>30</AccountId>
+        <AccountType/>
+      </UserInfo>
+      <UserInfo>
+        <DisplayName>Mark Budash</DisplayName>
+        <AccountId>31</AccountId>
+        <AccountType/>
+      </UserInfo>
+      <UserInfo>
+        <DisplayName>Don Box</DisplayName>
+        <AccountId>32</AccountId>
+        <AccountType/>
+      </UserInfo>
+      <UserInfo>
+        <DisplayName>Jhoanna Marie Pobre (Accenture)</DisplayName>
+        <AccountId>8229</AccountId>
+        <AccountType/>
+      </UserInfo>
+      <UserInfo>
+        <DisplayName>Tracey Peyton (MediaPlant)</DisplayName>
+        <AccountId>8795</AccountId>
+        <AccountType/>
+      </UserInfo>
+      <UserInfo>
+        <DisplayName>Vishal Karungulam</DisplayName>
+        <AccountId>10302</AccountId>
+        <AccountType/>
+      </UserInfo>
+      <UserInfo>
+        <DisplayName>Casey Jacobs</DisplayName>
+        <AccountId>12730</AccountId>
+        <AccountType/>
+      </UserInfo>
+      <UserInfo>
+        <DisplayName>John Henderson (XBOX)</DisplayName>
+        <AccountId>12731</AccountId>
+        <AccountType/>
+      </UserInfo>
+      <UserInfo>
+        <DisplayName>Pat Litherland</DisplayName>
+        <AccountId>13781</AccountId>
+        <AccountType/>
+      </UserInfo>
+      <UserInfo>
+        <DisplayName>Heather Brown</DisplayName>
+        <AccountId>13782</AccountId>
+        <AccountType/>
+      </UserInfo>
+      <UserInfo>
+        <DisplayName>Jonathan Poon</DisplayName>
+        <AccountId>20212</AccountId>
+        <AccountType/>
+      </UserInfo>
+      <UserInfo>
+        <DisplayName>Jose Velez</DisplayName>
+        <AccountId>20215</AccountId>
+        <AccountType/>
+      </UserInfo>
+      <UserInfo>
+        <DisplayName>Ian McMillan</DisplayName>
+        <AccountId>6977</AccountId>
+        <AccountType/>
+      </UserInfo>
+      <UserInfo>
+        <DisplayName>Stuart Dent</DisplayName>
+        <AccountId>20078</AccountId>
+        <AccountType/>
+      </UserInfo>
+      <UserInfo>
+        <DisplayName>Juha Luoto</DisplayName>
+        <AccountId>5622</AccountId>
+        <AccountType/>
+      </UserInfo>
+      <UserInfo>
+        <DisplayName>Kara Saucerman</DisplayName>
+        <AccountId>8851</AccountId>
+        <AccountType/>
+      </UserInfo>
+      <UserInfo>
+        <DisplayName>Pedro Teixeira</DisplayName>
+        <AccountId>10534</AccountId>
+        <AccountType/>
+      </UserInfo>
+      <UserInfo>
+        <DisplayName>Song Zou</DisplayName>
+        <AccountId>4969</AccountId>
+        <AccountType/>
+      </UserInfo>
+      <UserInfo>
+        <DisplayName>Deanna Hearns</DisplayName>
+        <AccountId>22425</AccountId>
+        <AccountType/>
+      </UserInfo>
+      <UserInfo>
+        <DisplayName>Gabriela Lopes Teixeira</DisplayName>
+        <AccountId>15459</AccountId>
+        <AccountType/>
+      </UserInfo>
+      <UserInfo>
+        <DisplayName>Luiz Felipe Lage Campos Tenaglia</DisplayName>
+        <AccountId>451</AccountId>
+        <AccountType/>
+      </UserInfo>
+      <UserInfo>
+        <DisplayName>Glenn LaVigne</DisplayName>
+        <AccountId>22438</AccountId>
+        <AccountType/>
+      </UserInfo>
+      <UserInfo>
+        <DisplayName>Kathleen Baker</DisplayName>
+        <AccountId>22342</AccountId>
+        <AccountType/>
+      </UserInfo>
+      <UserInfo>
+        <DisplayName>Vivian Tian</DisplayName>
+        <AccountId>22472</AccountId>
+        <AccountType/>
+      </UserInfo>
+      <UserInfo>
+        <DisplayName>Ana Parra</DisplayName>
+        <AccountId>2330</AccountId>
+        <AccountType/>
+      </UserInfo>
+      <UserInfo>
+        <DisplayName>Pablo Candelas Gonzalez</DisplayName>
+        <AccountId>12610</AccountId>
+        <AccountType/>
+      </UserInfo>
+      <UserInfo>
+        <DisplayName>Matt Labunka</DisplayName>
+        <AccountId>20706</AccountId>
+        <AccountType/>
+      </UserInfo>
+      <UserInfo>
+        <DisplayName>Warren Sulcs</DisplayName>
+        <AccountId>4849</AccountId>
+        <AccountType/>
+      </UserInfo>
+      <UserInfo>
+        <DisplayName>Justin Wald</DisplayName>
+        <AccountId>6450</AccountId>
+        <AccountType/>
+      </UserInfo>
+      <UserInfo>
+        <DisplayName>Bruce Bernardi</DisplayName>
+        <AccountId>8473</AccountId>
+        <AccountType/>
+      </UserInfo>
+      <UserInfo>
+        <DisplayName>Annie Poh</DisplayName>
+        <AccountId>22627</AccountId>
+        <AccountType/>
+      </UserInfo>
+      <UserInfo>
+        <DisplayName>Juan Bizoso Santiago</DisplayName>
+        <AccountId>22199</AccountId>
+        <AccountType/>
+      </UserInfo>
+      <UserInfo>
+        <DisplayName>Jay Simmons</DisplayName>
+        <AccountId>15147</AccountId>
+        <AccountType/>
+      </UserInfo>
+      <UserInfo>
+        <DisplayName>Mike Ybarra</DisplayName>
+        <AccountId>1325</AccountId>
+        <AccountType/>
+      </UserInfo>
+      <UserInfo>
+        <DisplayName>Eric Schroeder</DisplayName>
+        <AccountId>12762</AccountId>
+        <AccountType/>
+      </UserInfo>
+      <UserInfo>
+        <DisplayName>Scott Napolitan</DisplayName>
+        <AccountId>22648</AccountId>
+        <AccountType/>
+      </UserInfo>
+      <UserInfo>
+        <DisplayName>David Rocca</DisplayName>
+        <AccountId>22650</AccountId>
+        <AccountType/>
+      </UserInfo>
+      <UserInfo>
+        <DisplayName>Shujun Liu</DisplayName>
+        <AccountId>22651</AccountId>
+        <AccountType/>
+      </UserInfo>
+      <UserInfo>
+        <DisplayName>Saurabh Verma (WSSC WS)</DisplayName>
+        <AccountId>15521</AccountId>
+        <AccountType/>
+      </UserInfo>
+      <UserInfo>
+        <DisplayName>Tom Jolly</DisplayName>
+        <AccountId>22677</AccountId>
+        <AccountType/>
+      </UserInfo>
+      <UserInfo>
+        <DisplayName>Kamran Iqbal</DisplayName>
+        <AccountId>22680</AccountId>
+        <AccountType/>
+      </UserInfo>
+      <UserInfo>
+        <DisplayName>Chintan Patani</DisplayName>
+        <AccountId>11922</AccountId>
+        <AccountType/>
+      </UserInfo>
+      <UserInfo>
+        <DisplayName>Duncan Wadsworth</DisplayName>
+        <AccountId>22709</AccountId>
+        <AccountType/>
+      </UserInfo>
+      <UserInfo>
+        <DisplayName>Craig Campbell (HR)</DisplayName>
+        <AccountId>22703</AccountId>
+        <AccountType/>
+      </UserInfo>
+      <UserInfo>
+        <DisplayName>Milan Patel</DisplayName>
+        <AccountId>13442</AccountId>
+        <AccountType/>
+      </UserInfo>
+      <UserInfo>
+        <DisplayName>David Linsley</DisplayName>
+        <AccountId>930</AccountId>
+        <AccountType/>
+      </UserInfo>
+      <UserInfo>
+        <DisplayName>Chris Doan</DisplayName>
+        <AccountId>1534</AccountId>
+        <AccountType/>
+      </UserInfo>
+      <UserInfo>
+        <DisplayName>Nate Jones</DisplayName>
+        <AccountId>22711</AccountId>
+        <AccountType/>
+      </UserInfo>
+      <UserInfo>
+        <DisplayName>Ryan Asdourian</DisplayName>
+        <AccountId>22717</AccountId>
+        <AccountType/>
+      </UserInfo>
+      <UserInfo>
+        <DisplayName>Andy Lovitt</DisplayName>
+        <AccountId>6094</AccountId>
+        <AccountType/>
+      </UserInfo>
+      <UserInfo>
+        <DisplayName>Jenn Dillon</DisplayName>
+        <AccountId>12771</AccountId>
+        <AccountType/>
+      </UserInfo>
+      <UserInfo>
+        <DisplayName>Suchitra Mohan</DisplayName>
+        <AccountId>8208</AccountId>
+        <AccountType/>
+      </UserInfo>
+      <UserInfo>
+        <DisplayName>Erika Gutierrez Corral</DisplayName>
+        <AccountId>9513</AccountId>
+        <AccountType/>
+      </UserInfo>
+      <UserInfo>
+        <DisplayName>Melissa DeCapua</DisplayName>
+        <AccountId>19615</AccountId>
+        <AccountType/>
+      </UserInfo>
+    </SharedWithUsers>
+    <Doc_x0020_Status xmlns="4f782983-1679-4f8f-93ec-069337b0fc1f">Draft</Doc_x0020_Status>
+    <VSO_x0020_ID xmlns="4f782983-1679-4f8f-93ec-069337b0fc1f" xsi:nil="true"/>
+    <Keyword xmlns="4f782983-1679-4f8f-93ec-069337b0fc1f" xsi:nil="true"/>
+    <Product_x0020_Family xmlns="4f782983-1679-4f8f-93ec-069337b0fc1f">Windows</Product_x0020_Family>
+    <Owner xmlns="4f782983-1679-4f8f-93ec-069337b0fc1f">
+      <UserInfo>
+        <DisplayName>Amanda McClellan</DisplayName>
+        <AccountId>11</AccountId>
+        <AccountType/>
+      </UserInfo>
+    </Owner>
+    <Area_x0020_Path xmlns="4f782983-1679-4f8f-93ec-069337b0fc1f">Undefined</Area_x0020_Path>
+    <Product xmlns="4f782983-1679-4f8f-93ec-069337b0fc1f">Redstone</Product>
+    <URL xmlns="4f782983-1679-4f8f-93ec-069337b0fc1f">
+      <Url xsi:nil="true"/>
+      <Description xsi:nil="true"/>
+    </URL>
+    <Doc_x0020_Type xmlns="4f782983-1679-4f8f-93ec-069337b0fc1f">Scenario Spec</Doc_x0020_Type>
+    <Release xmlns="4f782983-1679-4f8f-93ec-069337b0fc1f">RS1</Release>
+  </documentManagement>
+</p:properties>
+</file>
+
+<file path=customXml/item2.xml><?xml version="1.0" encoding="utf-8"?>
+<?mso-contentType ?>
+<FormTemplates xmlns="http://schemas.microsoft.com/sharepoint/v3/contenttype/forms">
+  <Display>DocumentLibraryForm</Display>
+  <Edit>DocumentLibraryForm</Edit>
+  <New>DocumentLibraryForm</New>
+</FormTemplates>
+</file>
+
+<file path=customXml/item3.xml><?xml version="1.0" encoding="utf-8"?>
 <ct:contentTypeSchema xmlns:ct="http://schemas.microsoft.com/office/2006/metadata/contentType" xmlns:ma="http://schemas.microsoft.com/office/2006/metadata/properties/metaAttributes" ct:_="" ma:_="" ma:contentTypeName="Document" ma:contentTypeID="0x010100A0D52A76357D3841928460B0B3942A45" ma:contentTypeVersion="13" ma:contentTypeDescription="Create a new document." ma:contentTypeScope="" ma:versionID="0e0e5745bca9c128248ad55da1c4ebad">
   <xsd:schema xmlns:xsd="http://www.w3.org/2001/XMLSchema" xmlns:xs="http://www.w3.org/2001/XMLSchema" xmlns:p="http://schemas.microsoft.com/office/2006/metadata/properties" xmlns:ns2="a59ad09b-ca20-443a-8ef1-d677252d424e" xmlns:ns3="4f782983-1679-4f8f-93ec-069337b0fc1f" targetNamespace="http://schemas.microsoft.com/office/2006/metadata/properties" ma:root="true" ma:fieldsID="c096401d4bb023210d7a46570de25f9f" ns2:_="" ns3:_="">
     <xsd:import namespace="a59ad09b-ca20-443a-8ef1-d677252d424e"/>
@@ -5371,378 +7495,30 @@
 </ct:contentTypeSchema>
 </file>
 
-<file path=customXml/item2.xml><?xml version="1.0" encoding="utf-8"?>
-<?mso-contentType ?>
-<FormTemplates xmlns="http://schemas.microsoft.com/sharepoint/v3/contenttype/forms">
-  <Display>DocumentLibraryForm</Display>
-  <Edit>DocumentLibraryForm</Edit>
-  <New>DocumentLibraryForm</New>
-</FormTemplates>
-</file>
-
-<file path=customXml/item3.xml><?xml version="1.0" encoding="utf-8"?>
-<p:properties xmlns:p="http://schemas.microsoft.com/office/2006/metadata/properties" xmlns:xsi="http://www.w3.org/2001/XMLSchema-instance" xmlns:pc="http://schemas.microsoft.com/office/infopath/2007/PartnerControls">
-  <documentManagement>
-    <SharedWithUsers xmlns="a59ad09b-ca20-443a-8ef1-d677252d424e">
-      <UserInfo>
-        <DisplayName>Nancy Perry</DisplayName>
-        <AccountId>19</AccountId>
-        <AccountType/>
-      </UserInfo>
-      <UserInfo>
-        <DisplayName>Ian Todd</DisplayName>
-        <AccountId>20</AccountId>
-        <AccountType/>
-      </UserInfo>
-      <UserInfo>
-        <DisplayName>Tony Seeley</DisplayName>
-        <AccountId>21</AccountId>
-        <AccountType/>
-      </UserInfo>
-      <UserInfo>
-        <DisplayName>Aaron Woodman</DisplayName>
-        <AccountId>22</AccountId>
-        <AccountType/>
-      </UserInfo>
-      <UserInfo>
-        <DisplayName>Karen Djoury</DisplayName>
-        <AccountId>23</AccountId>
-        <AccountType/>
-      </UserInfo>
-      <UserInfo>
-        <DisplayName>Praveen Rutnam</DisplayName>
-        <AccountId>24</AccountId>
-        <AccountType/>
-      </UserInfo>
-      <UserInfo>
-        <DisplayName>Nishitha Sannala</DisplayName>
-        <AccountId>25</AccountId>
-        <AccountType/>
-      </UserInfo>
-      <UserInfo>
-        <DisplayName>Peter Bergler</DisplayName>
-        <AccountId>26</AccountId>
-        <AccountType/>
-      </UserInfo>
-      <UserInfo>
-        <DisplayName>Joe Munko</DisplayName>
-        <AccountId>27</AccountId>
-        <AccountType/>
-      </UserInfo>
-      <UserInfo>
-        <DisplayName>Jill Campbell</DisplayName>
-        <AccountId>18</AccountId>
-        <AccountType/>
-      </UserInfo>
-      <UserInfo>
-        <DisplayName>John Cable</DisplayName>
-        <AccountId>28</AccountId>
-        <AccountType/>
-      </UserInfo>
-      <UserInfo>
-        <DisplayName>Evan Goldring</DisplayName>
-        <AccountId>29</AccountId>
-        <AccountType/>
-      </UserInfo>
-      <UserInfo>
-        <DisplayName>Michael Raschko</DisplayName>
-        <AccountId>30</AccountId>
-        <AccountType/>
-      </UserInfo>
-      <UserInfo>
-        <DisplayName>Mark Budash</DisplayName>
-        <AccountId>31</AccountId>
-        <AccountType/>
-      </UserInfo>
-      <UserInfo>
-        <DisplayName>Don Box</DisplayName>
-        <AccountId>32</AccountId>
-        <AccountType/>
-      </UserInfo>
-      <UserInfo>
-        <DisplayName>Jhoanna Marie Pobre (Accenture)</DisplayName>
-        <AccountId>8229</AccountId>
-        <AccountType/>
-      </UserInfo>
-      <UserInfo>
-        <DisplayName>Tracey Peyton (MediaPlant)</DisplayName>
-        <AccountId>8795</AccountId>
-        <AccountType/>
-      </UserInfo>
-      <UserInfo>
-        <DisplayName>Vishal Karungulam</DisplayName>
-        <AccountId>10302</AccountId>
-        <AccountType/>
-      </UserInfo>
-      <UserInfo>
-        <DisplayName>Casey Jacobs</DisplayName>
-        <AccountId>12730</AccountId>
-        <AccountType/>
-      </UserInfo>
-      <UserInfo>
-        <DisplayName>John Henderson (XBOX)</DisplayName>
-        <AccountId>12731</AccountId>
-        <AccountType/>
-      </UserInfo>
-      <UserInfo>
-        <DisplayName>Pat Litherland</DisplayName>
-        <AccountId>13781</AccountId>
-        <AccountType/>
-      </UserInfo>
-      <UserInfo>
-        <DisplayName>Heather Brown</DisplayName>
-        <AccountId>13782</AccountId>
-        <AccountType/>
-      </UserInfo>
-      <UserInfo>
-        <DisplayName>Jonathan Poon</DisplayName>
-        <AccountId>20212</AccountId>
-        <AccountType/>
-      </UserInfo>
-      <UserInfo>
-        <DisplayName>Jose Velez</DisplayName>
-        <AccountId>20215</AccountId>
-        <AccountType/>
-      </UserInfo>
-      <UserInfo>
-        <DisplayName>Ian McMillan</DisplayName>
-        <AccountId>6977</AccountId>
-        <AccountType/>
-      </UserInfo>
-      <UserInfo>
-        <DisplayName>Stuart Dent</DisplayName>
-        <AccountId>20078</AccountId>
-        <AccountType/>
-      </UserInfo>
-      <UserInfo>
-        <DisplayName>Juha Luoto</DisplayName>
-        <AccountId>5622</AccountId>
-        <AccountType/>
-      </UserInfo>
-      <UserInfo>
-        <DisplayName>Kara Saucerman</DisplayName>
-        <AccountId>8851</AccountId>
-        <AccountType/>
-      </UserInfo>
-      <UserInfo>
-        <DisplayName>Pedro Teixeira</DisplayName>
-        <AccountId>10534</AccountId>
-        <AccountType/>
-      </UserInfo>
-      <UserInfo>
-        <DisplayName>Song Zou</DisplayName>
-        <AccountId>4969</AccountId>
-        <AccountType/>
-      </UserInfo>
-      <UserInfo>
-        <DisplayName>Deanna Hearns</DisplayName>
-        <AccountId>22425</AccountId>
-        <AccountType/>
-      </UserInfo>
-      <UserInfo>
-        <DisplayName>Gabriela Lopes Teixeira</DisplayName>
-        <AccountId>15459</AccountId>
-        <AccountType/>
-      </UserInfo>
-      <UserInfo>
-        <DisplayName>Luiz Felipe Lage Campos Tenaglia</DisplayName>
-        <AccountId>451</AccountId>
-        <AccountType/>
-      </UserInfo>
-      <UserInfo>
-        <DisplayName>Glenn LaVigne</DisplayName>
-        <AccountId>22438</AccountId>
-        <AccountType/>
-      </UserInfo>
-      <UserInfo>
-        <DisplayName>Kathleen Baker</DisplayName>
-        <AccountId>22342</AccountId>
-        <AccountType/>
-      </UserInfo>
-      <UserInfo>
-        <DisplayName>Vivian Tian</DisplayName>
-        <AccountId>22472</AccountId>
-        <AccountType/>
-      </UserInfo>
-      <UserInfo>
-        <DisplayName>Ana Parra</DisplayName>
-        <AccountId>2330</AccountId>
-        <AccountType/>
-      </UserInfo>
-      <UserInfo>
-        <DisplayName>Pablo Candelas Gonzalez</DisplayName>
-        <AccountId>12610</AccountId>
-        <AccountType/>
-      </UserInfo>
-      <UserInfo>
-        <DisplayName>Matt Labunka</DisplayName>
-        <AccountId>20706</AccountId>
-        <AccountType/>
-      </UserInfo>
-      <UserInfo>
-        <DisplayName>Warren Sulcs</DisplayName>
-        <AccountId>4849</AccountId>
-        <AccountType/>
-      </UserInfo>
-      <UserInfo>
-        <DisplayName>Justin Wald</DisplayName>
-        <AccountId>6450</AccountId>
-        <AccountType/>
-      </UserInfo>
-      <UserInfo>
-        <DisplayName>Bruce Bernardi</DisplayName>
-        <AccountId>8473</AccountId>
-        <AccountType/>
-      </UserInfo>
-      <UserInfo>
-        <DisplayName>Annie Poh</DisplayName>
-        <AccountId>22627</AccountId>
-        <AccountType/>
-      </UserInfo>
-      <UserInfo>
-        <DisplayName>Juan Bizoso Santiago</DisplayName>
-        <AccountId>22199</AccountId>
-        <AccountType/>
-      </UserInfo>
-      <UserInfo>
-        <DisplayName>Jay Simmons</DisplayName>
-        <AccountId>15147</AccountId>
-        <AccountType/>
-      </UserInfo>
-      <UserInfo>
-        <DisplayName>Mike Ybarra</DisplayName>
-        <AccountId>1325</AccountId>
-        <AccountType/>
-      </UserInfo>
-      <UserInfo>
-        <DisplayName>Eric Schroeder</DisplayName>
-        <AccountId>12762</AccountId>
-        <AccountType/>
-      </UserInfo>
-      <UserInfo>
-        <DisplayName>Scott Napolitan</DisplayName>
-        <AccountId>22648</AccountId>
-        <AccountType/>
-      </UserInfo>
-      <UserInfo>
-        <DisplayName>David Rocca</DisplayName>
-        <AccountId>22650</AccountId>
-        <AccountType/>
-      </UserInfo>
-      <UserInfo>
-        <DisplayName>Shujun Liu</DisplayName>
-        <AccountId>22651</AccountId>
-        <AccountType/>
-      </UserInfo>
-      <UserInfo>
-        <DisplayName>Saurabh Verma (WSSC WS)</DisplayName>
-        <AccountId>15521</AccountId>
-        <AccountType/>
-      </UserInfo>
-      <UserInfo>
-        <DisplayName>Tom Jolly</DisplayName>
-        <AccountId>22677</AccountId>
-        <AccountType/>
-      </UserInfo>
-      <UserInfo>
-        <DisplayName>Kamran Iqbal</DisplayName>
-        <AccountId>22680</AccountId>
-        <AccountType/>
-      </UserInfo>
-      <UserInfo>
-        <DisplayName>Chintan Patani</DisplayName>
-        <AccountId>11922</AccountId>
-        <AccountType/>
-      </UserInfo>
-      <UserInfo>
-        <DisplayName>Duncan Wadsworth</DisplayName>
-        <AccountId>22709</AccountId>
-        <AccountType/>
-      </UserInfo>
-      <UserInfo>
-        <DisplayName>Craig Campbell (HR)</DisplayName>
-        <AccountId>22703</AccountId>
-        <AccountType/>
-      </UserInfo>
-      <UserInfo>
-        <DisplayName>Milan Patel</DisplayName>
-        <AccountId>13442</AccountId>
-        <AccountType/>
-      </UserInfo>
-      <UserInfo>
-        <DisplayName>David Linsley</DisplayName>
-        <AccountId>930</AccountId>
-        <AccountType/>
-      </UserInfo>
-      <UserInfo>
-        <DisplayName>Chris Doan</DisplayName>
-        <AccountId>1534</AccountId>
-        <AccountType/>
-      </UserInfo>
-      <UserInfo>
-        <DisplayName>Nate Jones</DisplayName>
-        <AccountId>22711</AccountId>
-        <AccountType/>
-      </UserInfo>
-      <UserInfo>
-        <DisplayName>Ryan Asdourian</DisplayName>
-        <AccountId>22717</AccountId>
-        <AccountType/>
-      </UserInfo>
-      <UserInfo>
-        <DisplayName>Andy Lovitt</DisplayName>
-        <AccountId>6094</AccountId>
-        <AccountType/>
-      </UserInfo>
-      <UserInfo>
-        <DisplayName>Jenn Dillon</DisplayName>
-        <AccountId>12771</AccountId>
-        <AccountType/>
-      </UserInfo>
-      <UserInfo>
-        <DisplayName>Suchitra Mohan</DisplayName>
-        <AccountId>8208</AccountId>
-        <AccountType/>
-      </UserInfo>
-      <UserInfo>
-        <DisplayName>Erika Gutierrez Corral</DisplayName>
-        <AccountId>9513</AccountId>
-        <AccountType/>
-      </UserInfo>
-      <UserInfo>
-        <DisplayName>Melissa DeCapua</DisplayName>
-        <AccountId>19615</AccountId>
-        <AccountType/>
-      </UserInfo>
-    </SharedWithUsers>
-    <Doc_x0020_Status xmlns="4f782983-1679-4f8f-93ec-069337b0fc1f">Draft</Doc_x0020_Status>
-    <VSO_x0020_ID xmlns="4f782983-1679-4f8f-93ec-069337b0fc1f" xsi:nil="true"/>
-    <Keyword xmlns="4f782983-1679-4f8f-93ec-069337b0fc1f" xsi:nil="true"/>
-    <Product_x0020_Family xmlns="4f782983-1679-4f8f-93ec-069337b0fc1f">Windows</Product_x0020_Family>
-    <Owner xmlns="4f782983-1679-4f8f-93ec-069337b0fc1f">
-      <UserInfo>
-        <DisplayName>Amanda McClellan</DisplayName>
-        <AccountId>11</AccountId>
-        <AccountType/>
-      </UserInfo>
-    </Owner>
-    <Area_x0020_Path xmlns="4f782983-1679-4f8f-93ec-069337b0fc1f">Undefined</Area_x0020_Path>
-    <Product xmlns="4f782983-1679-4f8f-93ec-069337b0fc1f">Redstone</Product>
-    <URL xmlns="4f782983-1679-4f8f-93ec-069337b0fc1f">
-      <Url xsi:nil="true"/>
-      <Description xsi:nil="true"/>
-    </URL>
-    <Doc_x0020_Type xmlns="4f782983-1679-4f8f-93ec-069337b0fc1f">Scenario Spec</Doc_x0020_Type>
-    <Release xmlns="4f782983-1679-4f8f-93ec-069337b0fc1f">RS1</Release>
-  </documentManagement>
-</p:properties>
-</file>
-
 <file path=customXml/item4.xml><?xml version="1.0" encoding="utf-8"?>
 <b:Sources xmlns:b="http://schemas.openxmlformats.org/officeDocument/2006/bibliography" xmlns="http://schemas.openxmlformats.org/officeDocument/2006/bibliography" SelectedStyle="\APASixthEditionOfficeOnline.xsl" StyleName="APA" Version="6"/>
 </file>
 
 <file path=customXml/itemProps1.xml><?xml version="1.0" encoding="utf-8"?>
+<ds:datastoreItem xmlns:ds="http://schemas.openxmlformats.org/officeDocument/2006/customXml" ds:itemID="{B46CA93F-F948-4E75-BF17-3940EF7C3786}">
+  <ds:schemaRefs>
+    <ds:schemaRef ds:uri="http://schemas.microsoft.com/office/2006/metadata/properties"/>
+    <ds:schemaRef ds:uri="http://schemas.microsoft.com/office/infopath/2007/PartnerControls"/>
+    <ds:schemaRef ds:uri="a59ad09b-ca20-443a-8ef1-d677252d424e"/>
+    <ds:schemaRef ds:uri="4f782983-1679-4f8f-93ec-069337b0fc1f"/>
+  </ds:schemaRefs>
+</ds:datastoreItem>
+</file>
+
+<file path=customXml/itemProps2.xml><?xml version="1.0" encoding="utf-8"?>
+<ds:datastoreItem xmlns:ds="http://schemas.openxmlformats.org/officeDocument/2006/customXml" ds:itemID="{B609244F-760C-4CE5-AB40-704F2A4B92AC}">
+  <ds:schemaRefs>
+    <ds:schemaRef ds:uri="http://schemas.microsoft.com/sharepoint/v3/contenttype/forms"/>
+  </ds:schemaRefs>
+</ds:datastoreItem>
+</file>
+
+<file path=customXml/itemProps3.xml><?xml version="1.0" encoding="utf-8"?>
 <ds:datastoreItem xmlns:ds="http://schemas.openxmlformats.org/officeDocument/2006/customXml" ds:itemID="{FCC5F511-537E-4EC2-98CD-1A46F1513EED}">
   <ds:schemaRefs>
     <ds:schemaRef ds:uri="http://schemas.microsoft.com/office/2006/metadata/contentType"/>
@@ -5761,27 +7537,8 @@
 </ds:datastoreItem>
 </file>
 
-<file path=customXml/itemProps2.xml><?xml version="1.0" encoding="utf-8"?>
-<ds:datastoreItem xmlns:ds="http://schemas.openxmlformats.org/officeDocument/2006/customXml" ds:itemID="{B609244F-760C-4CE5-AB40-704F2A4B92AC}">
-  <ds:schemaRefs>
-    <ds:schemaRef ds:uri="http://schemas.microsoft.com/sharepoint/v3/contenttype/forms"/>
-  </ds:schemaRefs>
-</ds:datastoreItem>
-</file>
-
-<file path=customXml/itemProps3.xml><?xml version="1.0" encoding="utf-8"?>
-<ds:datastoreItem xmlns:ds="http://schemas.openxmlformats.org/officeDocument/2006/customXml" ds:itemID="{B46CA93F-F948-4E75-BF17-3940EF7C3786}">
-  <ds:schemaRefs>
-    <ds:schemaRef ds:uri="http://schemas.microsoft.com/office/2006/metadata/properties"/>
-    <ds:schemaRef ds:uri="http://schemas.microsoft.com/office/infopath/2007/PartnerControls"/>
-    <ds:schemaRef ds:uri="a59ad09b-ca20-443a-8ef1-d677252d424e"/>
-    <ds:schemaRef ds:uri="4f782983-1679-4f8f-93ec-069337b0fc1f"/>
-  </ds:schemaRefs>
-</ds:datastoreItem>
-</file>
-
 <file path=customXml/itemProps4.xml><?xml version="1.0" encoding="utf-8"?>
-<ds:datastoreItem xmlns:ds="http://schemas.openxmlformats.org/officeDocument/2006/customXml" ds:itemID="{10E8E10B-ED9C-4BB7-93BC-A59C347E5E18}">
+<ds:datastoreItem xmlns:ds="http://schemas.openxmlformats.org/officeDocument/2006/customXml" ds:itemID="{4D4B7700-EE3F-4F1A-83CC-70FF3262C591}">
   <ds:schemaRefs>
     <ds:schemaRef ds:uri="http://schemas.openxmlformats.org/officeDocument/2006/bibliography"/>
   </ds:schemaRefs>

</xml_diff>

<commit_message>
Updated the spec to include more front end data
</commit_message>
<xml_diff>
--- a/docs/SpotMeSpec.docx
+++ b/docs/SpotMeSpec.docx
@@ -100,7 +100,23 @@
           <w:rFonts w:cs="Segoe UI"/>
           <w:sz w:val="24"/>
         </w:rPr>
-        <w:t>, Jhony Guan</w:t>
+        <w:t xml:space="preserve">, </w:t>
+      </w:r>
+      <w:proofErr w:type="spellStart"/>
+      <w:r>
+        <w:rPr>
+          <w:rFonts w:cs="Segoe UI"/>
+          <w:sz w:val="24"/>
+        </w:rPr>
+        <w:t>Jhony</w:t>
+      </w:r>
+      <w:proofErr w:type="spellEnd"/>
+      <w:r>
+        <w:rPr>
+          <w:rFonts w:cs="Segoe UI"/>
+          <w:sz w:val="24"/>
+        </w:rPr>
+        <w:t xml:space="preserve"> Guan</w:t>
       </w:r>
     </w:p>
     <w:p>
@@ -1607,27 +1623,14 @@
       <w:r>
         <w:t xml:space="preserve">Figure </w:t>
       </w:r>
-      <w:r>
-        <w:fldChar w:fldCharType="begin"/>
-      </w:r>
-      <w:r>
-        <w:instrText xml:space="preserve"> SEQ Figure \* ARABIC </w:instrText>
-      </w:r>
-      <w:r>
-        <w:fldChar w:fldCharType="separate"/>
-      </w:r>
-      <w:r>
-        <w:rPr>
-          <w:noProof/>
-        </w:rPr>
-        <w:t>1</w:t>
-      </w:r>
-      <w:r>
-        <w:rPr>
-          <w:noProof/>
-        </w:rPr>
-        <w:fldChar w:fldCharType="end"/>
-      </w:r>
+      <w:fldSimple w:instr=" SEQ Figure \* ARABIC ">
+        <w:r>
+          <w:rPr>
+            <w:noProof/>
+          </w:rPr>
+          <w:t>1</w:t>
+        </w:r>
+      </w:fldSimple>
       <w:bookmarkEnd w:id="0"/>
       <w:r>
         <w:t>: User Flow Diagram</w:t>
@@ -1636,10 +1639,177 @@
     </w:p>
     <w:p>
       <w:pPr>
-        <w:rPr>
-          <w:rFonts w:cs="Segoe UI"/>
-        </w:rPr>
-      </w:pPr>
+        <w:pStyle w:val="Heading2"/>
+      </w:pPr>
+      <w:r>
+        <w:t>Required Pages</w:t>
+      </w:r>
+    </w:p>
+    <w:p>
+      <w:r>
+        <w:t>This leads to the definition of the 4 pages that are required for the minimum viable product:</w:t>
+      </w:r>
+    </w:p>
+    <w:p>
+      <w:pPr>
+        <w:pStyle w:val="ListParagraph"/>
+        <w:numPr>
+          <w:ilvl w:val="0"/>
+          <w:numId w:val="19"/>
+        </w:numPr>
+      </w:pPr>
+      <w:r>
+        <w:t>List of exercises + exercise management (if this is to be done on the same page)</w:t>
+      </w:r>
+    </w:p>
+    <w:p>
+      <w:pPr>
+        <w:pStyle w:val="ListParagraph"/>
+        <w:numPr>
+          <w:ilvl w:val="0"/>
+          <w:numId w:val="19"/>
+        </w:numPr>
+      </w:pPr>
+      <w:r>
+        <w:t xml:space="preserve">In </w:t>
+      </w:r>
+      <w:r>
+        <w:t>exercise - The screen shown when the person is doing the exercise. Needs minor visual feedback</w:t>
+      </w:r>
+    </w:p>
+    <w:p>
+      <w:pPr>
+        <w:pStyle w:val="ListParagraph"/>
+        <w:numPr>
+          <w:ilvl w:val="0"/>
+          <w:numId w:val="19"/>
+        </w:numPr>
+      </w:pPr>
+      <w:r>
+        <w:t>Post exercise analysis - Show in some more detail how to improve your form</w:t>
+      </w:r>
+    </w:p>
+    <w:p>
+      <w:pPr>
+        <w:pStyle w:val="ListParagraph"/>
+        <w:numPr>
+          <w:ilvl w:val="0"/>
+          <w:numId w:val="19"/>
+        </w:numPr>
+      </w:pPr>
+      <w:r>
+        <w:t>Exercise addition - Experience for adding a new exercise</w:t>
+      </w:r>
+    </w:p>
+    <w:p/>
+    <w:p/>
+    <w:p/>
+    <w:p/>
+    <w:p>
+      <w:pPr>
+        <w:pStyle w:val="Heading2"/>
+      </w:pPr>
+      <w:r>
+        <w:lastRenderedPageBreak/>
+        <w:t>Creating a new exercise experience</w:t>
+      </w:r>
+    </w:p>
+    <w:p>
+      <w:r>
+        <w:t>An important aspect of the project is that the instruction for improving your form is based upon data from humans, and is the same instruction that a human would give to you. Below is a rough ordered list of what the experience could be for creating a new exercise definition.</w:t>
+      </w:r>
+    </w:p>
+    <w:p>
+      <w:pPr>
+        <w:pStyle w:val="ListParagraph"/>
+        <w:numPr>
+          <w:ilvl w:val="0"/>
+          <w:numId w:val="20"/>
+        </w:numPr>
+      </w:pPr>
+      <w:r>
+        <w:t>'Show me the perfect contracted form'</w:t>
+      </w:r>
+      <w:r>
+        <w:t xml:space="preserve"> – Obtain one point of data of ideal contracted form</w:t>
+      </w:r>
+    </w:p>
+    <w:p>
+      <w:pPr>
+        <w:pStyle w:val="ListParagraph"/>
+        <w:numPr>
+          <w:ilvl w:val="0"/>
+          <w:numId w:val="20"/>
+        </w:numPr>
+      </w:pPr>
+      <w:r>
+        <w:t>'Move around within the bounds of what would still constitute good form'</w:t>
+      </w:r>
+      <w:r>
+        <w:t xml:space="preserve"> – Obtain the ‘cloud’ of data that would still constitute good contracted form</w:t>
+      </w:r>
+    </w:p>
+    <w:p>
+      <w:pPr>
+        <w:pStyle w:val="ListParagraph"/>
+        <w:numPr>
+          <w:ilvl w:val="0"/>
+          <w:numId w:val="20"/>
+        </w:numPr>
+      </w:pPr>
+      <w:r>
+        <w:t>'Show me perfect extended form'</w:t>
+      </w:r>
+      <w:r>
+        <w:t xml:space="preserve"> – Obtain one point of data of ideal extended form</w:t>
+      </w:r>
+    </w:p>
+    <w:p>
+      <w:pPr>
+        <w:pStyle w:val="ListParagraph"/>
+        <w:numPr>
+          <w:ilvl w:val="0"/>
+          <w:numId w:val="20"/>
+        </w:numPr>
+      </w:pPr>
+      <w:r>
+        <w:t>'Move around within the bounds of what would still constitute good form'</w:t>
+      </w:r>
+      <w:r>
+        <w:t xml:space="preserve"> – Obtain the ‘cloud’ of data that would still constitute good extended form</w:t>
+      </w:r>
+    </w:p>
+    <w:p>
+      <w:pPr>
+        <w:pStyle w:val="ListParagraph"/>
+        <w:numPr>
+          <w:ilvl w:val="0"/>
+          <w:numId w:val="20"/>
+        </w:numPr>
+      </w:pPr>
+      <w:r>
+        <w:t>'Done the basics! Optionally add some more personalized feedback'</w:t>
+      </w:r>
+      <w:r>
+        <w:t xml:space="preserve"> – Option to just try it and test it out, or add more personalized feedback if wanted</w:t>
+      </w:r>
+    </w:p>
+    <w:p>
+      <w:pPr>
+        <w:pStyle w:val="ListParagraph"/>
+        <w:numPr>
+          <w:ilvl w:val="0"/>
+          <w:numId w:val="20"/>
+        </w:numPr>
+      </w:pPr>
+      <w:r>
+        <w:t>Possible final step</w:t>
+      </w:r>
+      <w:r>
+        <w:t>: Add some kind of test validation (Do a rep and see if it predicts it correctly)</w:t>
+      </w:r>
+      <w:bookmarkStart w:id="2" w:name="_GoBack"/>
+      <w:bookmarkEnd w:id="2"/>
     </w:p>
     <w:p>
       <w:pPr>
@@ -1991,7 +2161,15 @@
         <w:spacing w:after="0" w:line="240" w:lineRule="auto"/>
       </w:pPr>
       <w:r>
-        <w:t>Detect when a user has paused (I.e: extended or contracted in their rep)</w:t>
+        <w:t>Detect when a user has paused (</w:t>
+      </w:r>
+      <w:proofErr w:type="spellStart"/>
+      <w:r>
+        <w:t>I.e</w:t>
+      </w:r>
+      <w:proofErr w:type="spellEnd"/>
+      <w:r>
+        <w:t>: extended or contracted in their rep)</w:t>
       </w:r>
     </w:p>
     <w:p>
@@ -2136,7 +2314,23 @@
           <w:b/>
           <w:bCs/>
         </w:rPr>
-        <w:t>How to store this data? Should be as a Body or bodyDouble? (most likely body as memory isn’t too much of a concern)</w:t>
+        <w:t xml:space="preserve">How to store this data? Should be as a Body or </w:t>
+      </w:r>
+      <w:proofErr w:type="spellStart"/>
+      <w:r>
+        <w:rPr>
+          <w:b/>
+          <w:bCs/>
+        </w:rPr>
+        <w:t>bodyDouble</w:t>
+      </w:r>
+      <w:proofErr w:type="spellEnd"/>
+      <w:r>
+        <w:rPr>
+          <w:b/>
+          <w:bCs/>
+        </w:rPr>
+        <w:t>? (most likely body as memory isn’t too much of a concern)</w:t>
       </w:r>
     </w:p>
     <w:p>
@@ -2178,21 +2372,18 @@
     </w:p>
     <w:p>
       <w:r>
-        <w:t xml:space="preserve">This list of functions is then used </w:t>
-      </w:r>
-      <w:bookmarkStart w:id="2" w:name="_GoBack"/>
-      <w:bookmarkEnd w:id="2"/>
-      <w:r>
-        <w:t>to determine a rough structure for the API of the program.</w:t>
+        <w:t>This list of functions is then used to determine a rough structure for the API of the program.</w:t>
       </w:r>
     </w:p>
     <w:p>
       <w:pPr>
         <w:spacing w:after="0"/>
       </w:pPr>
+      <w:proofErr w:type="spellStart"/>
       <w:r>
         <w:t>SpotMeML.cs</w:t>
       </w:r>
+      <w:proofErr w:type="spellEnd"/>
     </w:p>
     <w:p>
       <w:pPr>
@@ -2203,7 +2394,15 @@
         <w:spacing w:after="0" w:line="240" w:lineRule="auto"/>
       </w:pPr>
       <w:r>
-        <w:t>Initialize machine learning based on exercise(Exercise inExercise)</w:t>
+        <w:t xml:space="preserve">Initialize machine learning based on exercise(Exercise </w:t>
+      </w:r>
+      <w:proofErr w:type="spellStart"/>
+      <w:r>
+        <w:t>inExercise</w:t>
+      </w:r>
+      <w:proofErr w:type="spellEnd"/>
+      <w:r>
+        <w:t>)</w:t>
       </w:r>
       <w:r>
         <w:br/>
@@ -2219,7 +2418,15 @@
         <w:spacing w:after="0" w:line="240" w:lineRule="auto"/>
       </w:pPr>
       <w:r>
-        <w:t>Detect when a user has paused(Body inBody)</w:t>
+        <w:t xml:space="preserve">Detect when a user has paused(Body </w:t>
+      </w:r>
+      <w:proofErr w:type="spellStart"/>
+      <w:r>
+        <w:t>inBody</w:t>
+      </w:r>
+      <w:proofErr w:type="spellEnd"/>
+      <w:r>
+        <w:t>)</w:t>
       </w:r>
       <w:r>
         <w:br/>
@@ -2235,7 +2442,15 @@
         <w:spacing w:after="0" w:line="240" w:lineRule="auto"/>
       </w:pPr>
       <w:r>
-        <w:t>Get form critique for an inputted skeleton(Body inBody)</w:t>
+        <w:t xml:space="preserve">Get form critique for an inputted skeleton(Body </w:t>
+      </w:r>
+      <w:proofErr w:type="spellStart"/>
+      <w:r>
+        <w:t>inBody</w:t>
+      </w:r>
+      <w:proofErr w:type="spellEnd"/>
+      <w:r>
+        <w:t>)</w:t>
       </w:r>
       <w:r>
         <w:br/>
@@ -2251,9 +2466,11 @@
       <w:pPr>
         <w:spacing w:after="0"/>
       </w:pPr>
+      <w:proofErr w:type="spellStart"/>
       <w:r>
         <w:t>Exercise.cs</w:t>
       </w:r>
+      <w:proofErr w:type="spellEnd"/>
     </w:p>
     <w:p>
       <w:pPr>
@@ -2300,9 +2517,11 @@
       <w:pPr>
         <w:spacing w:after="0"/>
       </w:pPr>
+      <w:proofErr w:type="spellStart"/>
       <w:r>
         <w:t>Classifier.cs</w:t>
       </w:r>
+      <w:proofErr w:type="spellEnd"/>
     </w:p>
     <w:p>
       <w:pPr>
@@ -2325,8 +2544,13 @@
       <w:pPr>
         <w:spacing w:after="0"/>
       </w:pPr>
-      <w:r>
-        <w:t>ExerciseFileIO.cs (Could be static?)</w:t>
+      <w:proofErr w:type="spellStart"/>
+      <w:r>
+        <w:t>ExerciseFileIO.cs</w:t>
+      </w:r>
+      <w:proofErr w:type="spellEnd"/>
+      <w:r>
+        <w:t xml:space="preserve"> (Could be static?)</w:t>
       </w:r>
     </w:p>
     <w:p>
@@ -2338,7 +2562,23 @@
         <w:spacing w:after="0" w:line="240" w:lineRule="auto"/>
       </w:pPr>
       <w:r>
-        <w:t>Save Exercise(string exerciseName, exercise inExercise)</w:t>
+        <w:t xml:space="preserve">Save Exercise(string </w:t>
+      </w:r>
+      <w:proofErr w:type="spellStart"/>
+      <w:r>
+        <w:t>exerciseName</w:t>
+      </w:r>
+      <w:proofErr w:type="spellEnd"/>
+      <w:r>
+        <w:t xml:space="preserve">, exercise </w:t>
+      </w:r>
+      <w:proofErr w:type="spellStart"/>
+      <w:r>
+        <w:t>inExercise</w:t>
+      </w:r>
+      <w:proofErr w:type="spellEnd"/>
+      <w:r>
+        <w:t>)</w:t>
       </w:r>
       <w:r>
         <w:br/>
@@ -2354,7 +2594,23 @@
         <w:spacing w:after="0" w:line="240" w:lineRule="auto"/>
       </w:pPr>
       <w:r>
-        <w:t>Load Exercise(string exerciseName, out exercise outExercise)</w:t>
+        <w:t xml:space="preserve">Load Exercise(string </w:t>
+      </w:r>
+      <w:proofErr w:type="spellStart"/>
+      <w:r>
+        <w:t>exerciseName</w:t>
+      </w:r>
+      <w:proofErr w:type="spellEnd"/>
+      <w:r>
+        <w:t xml:space="preserve">, out exercise </w:t>
+      </w:r>
+      <w:proofErr w:type="spellStart"/>
+      <w:r>
+        <w:t>outExercise</w:t>
+      </w:r>
+      <w:proofErr w:type="spellEnd"/>
+      <w:r>
+        <w:t>)</w:t>
       </w:r>
       <w:r>
         <w:br/>
@@ -2370,7 +2626,15 @@
         <w:spacing w:after="0" w:line="240" w:lineRule="auto"/>
       </w:pPr>
       <w:r>
-        <w:t>Delete Exercise(string exerciseName)</w:t>
+        <w:t xml:space="preserve">Delete Exercise(string </w:t>
+      </w:r>
+      <w:proofErr w:type="spellStart"/>
+      <w:r>
+        <w:t>exerciseName</w:t>
+      </w:r>
+      <w:proofErr w:type="spellEnd"/>
+      <w:r>
+        <w:t>)</w:t>
       </w:r>
       <w:r>
         <w:br/>
@@ -2398,7 +2662,23 @@
         <w:spacing w:after="0" w:line="240" w:lineRule="auto"/>
       </w:pPr>
       <w:r>
-        <w:t>Add classifier (Exercise inExercise, Classifier inClassifier)</w:t>
+        <w:t xml:space="preserve">Add classifier (Exercise </w:t>
+      </w:r>
+      <w:proofErr w:type="spellStart"/>
+      <w:r>
+        <w:t>inExercise</w:t>
+      </w:r>
+      <w:proofErr w:type="spellEnd"/>
+      <w:r>
+        <w:t xml:space="preserve">, Classifier </w:t>
+      </w:r>
+      <w:proofErr w:type="spellStart"/>
+      <w:r>
+        <w:t>inClassifier</w:t>
+      </w:r>
+      <w:proofErr w:type="spellEnd"/>
+      <w:r>
+        <w:t>)</w:t>
       </w:r>
       <w:r>
         <w:br/>
@@ -2414,7 +2694,23 @@
         <w:spacing w:after="0" w:line="240" w:lineRule="auto"/>
       </w:pPr>
       <w:r>
-        <w:t>Modify classifier(Exercise inExercise, Classifier inClassifier)</w:t>
+        <w:t xml:space="preserve">Modify classifier(Exercise </w:t>
+      </w:r>
+      <w:proofErr w:type="spellStart"/>
+      <w:r>
+        <w:t>inExercise</w:t>
+      </w:r>
+      <w:proofErr w:type="spellEnd"/>
+      <w:r>
+        <w:t xml:space="preserve">, Classifier </w:t>
+      </w:r>
+      <w:proofErr w:type="spellStart"/>
+      <w:r>
+        <w:t>inClassifier</w:t>
+      </w:r>
+      <w:proofErr w:type="spellEnd"/>
+      <w:r>
+        <w:t>)</w:t>
       </w:r>
     </w:p>
     <w:p>
@@ -2426,7 +2722,23 @@
         <w:spacing w:after="0" w:line="240" w:lineRule="auto"/>
       </w:pPr>
       <w:r>
-        <w:t>Delete classifier(Exercise inExercise, Classifier inClassifier)</w:t>
+        <w:t xml:space="preserve">Delete classifier(Exercise </w:t>
+      </w:r>
+      <w:proofErr w:type="spellStart"/>
+      <w:r>
+        <w:t>inExercise</w:t>
+      </w:r>
+      <w:proofErr w:type="spellEnd"/>
+      <w:r>
+        <w:t xml:space="preserve">, Classifier </w:t>
+      </w:r>
+      <w:proofErr w:type="spellStart"/>
+      <w:r>
+        <w:t>inClassifier</w:t>
+      </w:r>
+      <w:proofErr w:type="spellEnd"/>
+      <w:r>
+        <w:t>)</w:t>
       </w:r>
       <w:r>
         <w:br/>
@@ -2450,7 +2762,15 @@
       </w:r>
       <w:bookmarkEnd w:id="3"/>
       <w:r>
-        <w:t>(Classifier inClassifier)</w:t>
+        <w:t xml:space="preserve">(Classifier </w:t>
+      </w:r>
+      <w:proofErr w:type="spellStart"/>
+      <w:r>
+        <w:t>inClassifier</w:t>
+      </w:r>
+      <w:proofErr w:type="spellEnd"/>
+      <w:r>
+        <w:t>)</w:t>
       </w:r>
       <w:r>
         <w:br/>
@@ -2466,7 +2786,15 @@
         <w:spacing w:after="0" w:line="240" w:lineRule="auto"/>
       </w:pPr>
       <w:r>
-        <w:t xml:space="preserve">Modify classifier to current exercise (Classifier inClassifier) </w:t>
+        <w:t xml:space="preserve">Modify classifier to current exercise (Classifier </w:t>
+      </w:r>
+      <w:proofErr w:type="spellStart"/>
+      <w:r>
+        <w:t>inClassifier</w:t>
+      </w:r>
+      <w:proofErr w:type="spellEnd"/>
+      <w:r>
+        <w:t xml:space="preserve">) </w:t>
       </w:r>
     </w:p>
     <w:p>
@@ -2478,7 +2806,15 @@
         <w:spacing w:after="0" w:line="240" w:lineRule="auto"/>
       </w:pPr>
       <w:r>
-        <w:t>Delete classifier to current exercise (Classifier inClassifier)</w:t>
+        <w:t xml:space="preserve">Delete classifier to current exercise (Classifier </w:t>
+      </w:r>
+      <w:proofErr w:type="spellStart"/>
+      <w:r>
+        <w:t>inClassifier</w:t>
+      </w:r>
+      <w:proofErr w:type="spellEnd"/>
+      <w:r>
+        <w:t>)</w:t>
       </w:r>
       <w:r>
         <w:br/>
@@ -2494,7 +2830,23 @@
         <w:spacing w:after="0" w:line="240" w:lineRule="auto"/>
       </w:pPr>
       <w:r>
-        <w:t>Enumerate Exercise List(out List&lt;string&gt; exerciseNames, out double[][] skeletonData) [Include names, and good form skeleton for thumbnail]</w:t>
+        <w:t xml:space="preserve">Enumerate Exercise List(out List&lt;string&gt; </w:t>
+      </w:r>
+      <w:proofErr w:type="spellStart"/>
+      <w:r>
+        <w:t>exerciseNames</w:t>
+      </w:r>
+      <w:proofErr w:type="spellEnd"/>
+      <w:r>
+        <w:t xml:space="preserve">, out double[][] </w:t>
+      </w:r>
+      <w:proofErr w:type="spellStart"/>
+      <w:r>
+        <w:t>skeletonData</w:t>
+      </w:r>
+      <w:proofErr w:type="spellEnd"/>
+      <w:r>
+        <w:t>) [Include names, and good form skeleton for thumbnail]</w:t>
       </w:r>
       <w:r>
         <w:br/>
@@ -2526,8 +2878,13 @@
       <w:pPr>
         <w:spacing w:after="0"/>
       </w:pPr>
-      <w:r>
-        <w:t>MainWindow.cs (The form for displaying the window)</w:t>
+      <w:proofErr w:type="spellStart"/>
+      <w:r>
+        <w:t>MainWindow.cs</w:t>
+      </w:r>
+      <w:proofErr w:type="spellEnd"/>
+      <w:r>
+        <w:t xml:space="preserve"> (The form for displaying the window)</w:t>
       </w:r>
     </w:p>
     <w:p>
@@ -2539,7 +2896,31 @@
         <w:spacing w:after="0" w:line="240" w:lineRule="auto"/>
       </w:pPr>
       <w:r>
-        <w:t>Display skeleton in small thumbnail fomats(bodyDouble inBodyDouble)</w:t>
+        <w:t xml:space="preserve">Display skeleton in small thumbnail </w:t>
+      </w:r>
+      <w:proofErr w:type="spellStart"/>
+      <w:r>
+        <w:t>fomats</w:t>
+      </w:r>
+      <w:proofErr w:type="spellEnd"/>
+      <w:r>
+        <w:t>(</w:t>
+      </w:r>
+      <w:proofErr w:type="spellStart"/>
+      <w:r>
+        <w:t>bodyDouble</w:t>
+      </w:r>
+      <w:proofErr w:type="spellEnd"/>
+      <w:r>
+        <w:t xml:space="preserve"> </w:t>
+      </w:r>
+      <w:proofErr w:type="spellStart"/>
+      <w:r>
+        <w:t>inBodyDouble</w:t>
+      </w:r>
+      <w:proofErr w:type="spellEnd"/>
+      <w:r>
+        <w:t>)</w:t>
       </w:r>
       <w:r>
         <w:br/>
@@ -2555,9 +2936,11 @@
       <w:pPr>
         <w:spacing w:after="0"/>
       </w:pPr>
+      <w:proofErr w:type="spellStart"/>
       <w:r>
         <w:t>Feedback.cs</w:t>
       </w:r>
+      <w:proofErr w:type="spellEnd"/>
     </w:p>
     <w:p>
       <w:pPr>
@@ -2568,7 +2951,15 @@
         <w:spacing w:after="0" w:line="240" w:lineRule="auto"/>
       </w:pPr>
       <w:r>
-        <w:t>Save skeleton of that rep(Body inBody)</w:t>
+        <w:t xml:space="preserve">Save skeleton of that rep(Body </w:t>
+      </w:r>
+      <w:proofErr w:type="spellStart"/>
+      <w:r>
+        <w:t>inBody</w:t>
+      </w:r>
+      <w:proofErr w:type="spellEnd"/>
+      <w:r>
+        <w:t>)</w:t>
       </w:r>
       <w:r>
         <w:br/>
@@ -2723,7 +3114,7 @@
         <w:noProof/>
         <w:color w:val="808080" w:themeColor="background1" w:themeShade="80"/>
       </w:rPr>
-      <w:t>1</w:t>
+      <w:t>4</w:t>
     </w:r>
     <w:r>
       <w:rPr>
@@ -2760,7 +3151,7 @@
         <w:noProof/>
         <w:color w:val="808080" w:themeColor="background1" w:themeShade="80"/>
       </w:rPr>
-      <w:t>6</w:t>
+      <w:t>7</w:t>
     </w:r>
     <w:r>
       <w:rPr>
@@ -2864,14 +3255,27 @@
     <w:r>
       <w:t xml:space="preserve"> of </w:t>
     </w:r>
-    <w:fldSimple w:instr=" NUMPAGES  \* Arabic  \* MERGEFORMAT ">
-      <w:r>
-        <w:rPr>
-          <w:noProof/>
-        </w:rPr>
-        <w:t>2</w:t>
-      </w:r>
-    </w:fldSimple>
+    <w:r>
+      <w:fldChar w:fldCharType="begin"/>
+    </w:r>
+    <w:r>
+      <w:instrText xml:space="preserve"> NUMPAGES  \* Arabic  \* MERGEFORMAT </w:instrText>
+    </w:r>
+    <w:r>
+      <w:fldChar w:fldCharType="separate"/>
+    </w:r>
+    <w:r>
+      <w:rPr>
+        <w:noProof/>
+      </w:rPr>
+      <w:t>2</w:t>
+    </w:r>
+    <w:r>
+      <w:rPr>
+        <w:noProof/>
+      </w:rPr>
+      <w:fldChar w:fldCharType="end"/>
+    </w:r>
   </w:p>
   <w:p>
     <w:pPr>
@@ -3185,6 +3589,119 @@
     </w:lvl>
   </w:abstractNum>
   <w:abstractNum w:abstractNumId="2" w15:restartNumberingAfterBreak="0">
+    <w:nsid w:val="133A4C89"/>
+    <w:multiLevelType w:val="hybridMultilevel"/>
+    <w:tmpl w:val="B5400436"/>
+    <w:lvl w:ilvl="0" w:tplc="04090001">
+      <w:start w:val="1"/>
+      <w:numFmt w:val="bullet"/>
+      <w:lvlText w:val=""/>
+      <w:lvlJc w:val="left"/>
+      <w:pPr>
+        <w:ind w:left="720" w:hanging="360"/>
+      </w:pPr>
+      <w:rPr>
+        <w:rFonts w:ascii="Symbol" w:hAnsi="Symbol" w:hint="default"/>
+      </w:rPr>
+    </w:lvl>
+    <w:lvl w:ilvl="1" w:tplc="04090003">
+      <w:start w:val="1"/>
+      <w:numFmt w:val="bullet"/>
+      <w:lvlText w:val="o"/>
+      <w:lvlJc w:val="left"/>
+      <w:pPr>
+        <w:ind w:left="1440" w:hanging="360"/>
+      </w:pPr>
+      <w:rPr>
+        <w:rFonts w:ascii="Courier New" w:hAnsi="Courier New" w:cs="Courier New" w:hint="default"/>
+      </w:rPr>
+    </w:lvl>
+    <w:lvl w:ilvl="2" w:tplc="04090005" w:tentative="1">
+      <w:start w:val="1"/>
+      <w:numFmt w:val="bullet"/>
+      <w:lvlText w:val=""/>
+      <w:lvlJc w:val="left"/>
+      <w:pPr>
+        <w:ind w:left="2160" w:hanging="360"/>
+      </w:pPr>
+      <w:rPr>
+        <w:rFonts w:ascii="Wingdings" w:hAnsi="Wingdings" w:hint="default"/>
+      </w:rPr>
+    </w:lvl>
+    <w:lvl w:ilvl="3" w:tplc="04090001" w:tentative="1">
+      <w:start w:val="1"/>
+      <w:numFmt w:val="bullet"/>
+      <w:lvlText w:val=""/>
+      <w:lvlJc w:val="left"/>
+      <w:pPr>
+        <w:ind w:left="2880" w:hanging="360"/>
+      </w:pPr>
+      <w:rPr>
+        <w:rFonts w:ascii="Symbol" w:hAnsi="Symbol" w:hint="default"/>
+      </w:rPr>
+    </w:lvl>
+    <w:lvl w:ilvl="4" w:tplc="04090003" w:tentative="1">
+      <w:start w:val="1"/>
+      <w:numFmt w:val="bullet"/>
+      <w:lvlText w:val="o"/>
+      <w:lvlJc w:val="left"/>
+      <w:pPr>
+        <w:ind w:left="3600" w:hanging="360"/>
+      </w:pPr>
+      <w:rPr>
+        <w:rFonts w:ascii="Courier New" w:hAnsi="Courier New" w:cs="Courier New" w:hint="default"/>
+      </w:rPr>
+    </w:lvl>
+    <w:lvl w:ilvl="5" w:tplc="04090005" w:tentative="1">
+      <w:start w:val="1"/>
+      <w:numFmt w:val="bullet"/>
+      <w:lvlText w:val=""/>
+      <w:lvlJc w:val="left"/>
+      <w:pPr>
+        <w:ind w:left="4320" w:hanging="360"/>
+      </w:pPr>
+      <w:rPr>
+        <w:rFonts w:ascii="Wingdings" w:hAnsi="Wingdings" w:hint="default"/>
+      </w:rPr>
+    </w:lvl>
+    <w:lvl w:ilvl="6" w:tplc="04090001" w:tentative="1">
+      <w:start w:val="1"/>
+      <w:numFmt w:val="bullet"/>
+      <w:lvlText w:val=""/>
+      <w:lvlJc w:val="left"/>
+      <w:pPr>
+        <w:ind w:left="5040" w:hanging="360"/>
+      </w:pPr>
+      <w:rPr>
+        <w:rFonts w:ascii="Symbol" w:hAnsi="Symbol" w:hint="default"/>
+      </w:rPr>
+    </w:lvl>
+    <w:lvl w:ilvl="7" w:tplc="04090003" w:tentative="1">
+      <w:start w:val="1"/>
+      <w:numFmt w:val="bullet"/>
+      <w:lvlText w:val="o"/>
+      <w:lvlJc w:val="left"/>
+      <w:pPr>
+        <w:ind w:left="5760" w:hanging="360"/>
+      </w:pPr>
+      <w:rPr>
+        <w:rFonts w:ascii="Courier New" w:hAnsi="Courier New" w:cs="Courier New" w:hint="default"/>
+      </w:rPr>
+    </w:lvl>
+    <w:lvl w:ilvl="8" w:tplc="04090005" w:tentative="1">
+      <w:start w:val="1"/>
+      <w:numFmt w:val="bullet"/>
+      <w:lvlText w:val=""/>
+      <w:lvlJc w:val="left"/>
+      <w:pPr>
+        <w:ind w:left="6480" w:hanging="360"/>
+      </w:pPr>
+      <w:rPr>
+        <w:rFonts w:ascii="Wingdings" w:hAnsi="Wingdings" w:hint="default"/>
+      </w:rPr>
+    </w:lvl>
+  </w:abstractNum>
+  <w:abstractNum w:abstractNumId="3" w15:restartNumberingAfterBreak="0">
     <w:nsid w:val="213076FA"/>
     <w:multiLevelType w:val="hybridMultilevel"/>
     <w:tmpl w:val="372C23A8"/>
@@ -3297,7 +3814,7 @@
       </w:rPr>
     </w:lvl>
   </w:abstractNum>
-  <w:abstractNum w:abstractNumId="3" w15:restartNumberingAfterBreak="0">
+  <w:abstractNum w:abstractNumId="4" w15:restartNumberingAfterBreak="0">
     <w:nsid w:val="25E15C80"/>
     <w:multiLevelType w:val="multilevel"/>
     <w:tmpl w:val="B9B60D22"/>
@@ -3438,7 +3955,7 @@
       </w:rPr>
     </w:lvl>
   </w:abstractNum>
-  <w:abstractNum w:abstractNumId="4" w15:restartNumberingAfterBreak="0">
+  <w:abstractNum w:abstractNumId="5" w15:restartNumberingAfterBreak="0">
     <w:nsid w:val="285A3D7D"/>
     <w:multiLevelType w:val="hybridMultilevel"/>
     <w:tmpl w:val="26863EA6"/>
@@ -3524,7 +4041,7 @@
       </w:pPr>
     </w:lvl>
   </w:abstractNum>
-  <w:abstractNum w:abstractNumId="5" w15:restartNumberingAfterBreak="0">
+  <w:abstractNum w:abstractNumId="6" w15:restartNumberingAfterBreak="0">
     <w:nsid w:val="28DF1FBE"/>
     <w:multiLevelType w:val="multilevel"/>
     <w:tmpl w:val="F55C6C64"/>
@@ -3666,7 +4183,7 @@
       </w:rPr>
     </w:lvl>
   </w:abstractNum>
-  <w:abstractNum w:abstractNumId="6" w15:restartNumberingAfterBreak="0">
+  <w:abstractNum w:abstractNumId="7" w15:restartNumberingAfterBreak="0">
     <w:nsid w:val="2B965D40"/>
     <w:multiLevelType w:val="hybridMultilevel"/>
     <w:tmpl w:val="439C3374"/>
@@ -3806,7 +4323,7 @@
       </w:rPr>
     </w:lvl>
   </w:abstractNum>
-  <w:abstractNum w:abstractNumId="7" w15:restartNumberingAfterBreak="0">
+  <w:abstractNum w:abstractNumId="8" w15:restartNumberingAfterBreak="0">
     <w:nsid w:val="3601772C"/>
     <w:multiLevelType w:val="hybridMultilevel"/>
     <w:tmpl w:val="608664AE"/>
@@ -3919,7 +4436,7 @@
       </w:rPr>
     </w:lvl>
   </w:abstractNum>
-  <w:abstractNum w:abstractNumId="8" w15:restartNumberingAfterBreak="0">
+  <w:abstractNum w:abstractNumId="9" w15:restartNumberingAfterBreak="0">
     <w:nsid w:val="366A4E11"/>
     <w:multiLevelType w:val="multilevel"/>
     <w:tmpl w:val="45760D72"/>
@@ -4060,7 +4577,7 @@
       </w:rPr>
     </w:lvl>
   </w:abstractNum>
-  <w:abstractNum w:abstractNumId="9" w15:restartNumberingAfterBreak="0">
+  <w:abstractNum w:abstractNumId="10" w15:restartNumberingAfterBreak="0">
     <w:nsid w:val="36F333D8"/>
     <w:multiLevelType w:val="hybridMultilevel"/>
     <w:tmpl w:val="56D46CE0"/>
@@ -4173,7 +4690,7 @@
       </w:rPr>
     </w:lvl>
   </w:abstractNum>
-  <w:abstractNum w:abstractNumId="10" w15:restartNumberingAfterBreak="0">
+  <w:abstractNum w:abstractNumId="11" w15:restartNumberingAfterBreak="0">
     <w:nsid w:val="3F3D4A91"/>
     <w:multiLevelType w:val="hybridMultilevel"/>
     <w:tmpl w:val="CA9C4016"/>
@@ -4286,7 +4803,7 @@
       </w:rPr>
     </w:lvl>
   </w:abstractNum>
-  <w:abstractNum w:abstractNumId="11" w15:restartNumberingAfterBreak="0">
+  <w:abstractNum w:abstractNumId="12" w15:restartNumberingAfterBreak="0">
     <w:nsid w:val="4EC46C7D"/>
     <w:multiLevelType w:val="multilevel"/>
     <w:tmpl w:val="B04A9206"/>
@@ -4427,7 +4944,93 @@
       </w:rPr>
     </w:lvl>
   </w:abstractNum>
-  <w:abstractNum w:abstractNumId="12" w15:restartNumberingAfterBreak="0">
+  <w:abstractNum w:abstractNumId="13" w15:restartNumberingAfterBreak="0">
+    <w:nsid w:val="4F385347"/>
+    <w:multiLevelType w:val="hybridMultilevel"/>
+    <w:tmpl w:val="3CFAA9B0"/>
+    <w:lvl w:ilvl="0" w:tplc="0409000F">
+      <w:start w:val="1"/>
+      <w:numFmt w:val="decimal"/>
+      <w:lvlText w:val="%1."/>
+      <w:lvlJc w:val="left"/>
+      <w:pPr>
+        <w:ind w:left="720" w:hanging="360"/>
+      </w:pPr>
+    </w:lvl>
+    <w:lvl w:ilvl="1" w:tplc="04090019" w:tentative="1">
+      <w:start w:val="1"/>
+      <w:numFmt w:val="lowerLetter"/>
+      <w:lvlText w:val="%2."/>
+      <w:lvlJc w:val="left"/>
+      <w:pPr>
+        <w:ind w:left="1440" w:hanging="360"/>
+      </w:pPr>
+    </w:lvl>
+    <w:lvl w:ilvl="2" w:tplc="0409001B" w:tentative="1">
+      <w:start w:val="1"/>
+      <w:numFmt w:val="lowerRoman"/>
+      <w:lvlText w:val="%3."/>
+      <w:lvlJc w:val="right"/>
+      <w:pPr>
+        <w:ind w:left="2160" w:hanging="180"/>
+      </w:pPr>
+    </w:lvl>
+    <w:lvl w:ilvl="3" w:tplc="0409000F" w:tentative="1">
+      <w:start w:val="1"/>
+      <w:numFmt w:val="decimal"/>
+      <w:lvlText w:val="%4."/>
+      <w:lvlJc w:val="left"/>
+      <w:pPr>
+        <w:ind w:left="2880" w:hanging="360"/>
+      </w:pPr>
+    </w:lvl>
+    <w:lvl w:ilvl="4" w:tplc="04090019" w:tentative="1">
+      <w:start w:val="1"/>
+      <w:numFmt w:val="lowerLetter"/>
+      <w:lvlText w:val="%5."/>
+      <w:lvlJc w:val="left"/>
+      <w:pPr>
+        <w:ind w:left="3600" w:hanging="360"/>
+      </w:pPr>
+    </w:lvl>
+    <w:lvl w:ilvl="5" w:tplc="0409001B" w:tentative="1">
+      <w:start w:val="1"/>
+      <w:numFmt w:val="lowerRoman"/>
+      <w:lvlText w:val="%6."/>
+      <w:lvlJc w:val="right"/>
+      <w:pPr>
+        <w:ind w:left="4320" w:hanging="180"/>
+      </w:pPr>
+    </w:lvl>
+    <w:lvl w:ilvl="6" w:tplc="0409000F" w:tentative="1">
+      <w:start w:val="1"/>
+      <w:numFmt w:val="decimal"/>
+      <w:lvlText w:val="%7."/>
+      <w:lvlJc w:val="left"/>
+      <w:pPr>
+        <w:ind w:left="5040" w:hanging="360"/>
+      </w:pPr>
+    </w:lvl>
+    <w:lvl w:ilvl="7" w:tplc="04090019" w:tentative="1">
+      <w:start w:val="1"/>
+      <w:numFmt w:val="lowerLetter"/>
+      <w:lvlText w:val="%8."/>
+      <w:lvlJc w:val="left"/>
+      <w:pPr>
+        <w:ind w:left="5760" w:hanging="360"/>
+      </w:pPr>
+    </w:lvl>
+    <w:lvl w:ilvl="8" w:tplc="0409001B" w:tentative="1">
+      <w:start w:val="1"/>
+      <w:numFmt w:val="lowerRoman"/>
+      <w:lvlText w:val="%9."/>
+      <w:lvlJc w:val="right"/>
+      <w:pPr>
+        <w:ind w:left="6480" w:hanging="180"/>
+      </w:pPr>
+    </w:lvl>
+  </w:abstractNum>
+  <w:abstractNum w:abstractNumId="14" w15:restartNumberingAfterBreak="0">
     <w:nsid w:val="54E46B54"/>
     <w:multiLevelType w:val="hybridMultilevel"/>
     <w:tmpl w:val="6F0CAE9E"/>
@@ -4540,7 +5143,7 @@
       </w:rPr>
     </w:lvl>
   </w:abstractNum>
-  <w:abstractNum w:abstractNumId="13" w15:restartNumberingAfterBreak="0">
+  <w:abstractNum w:abstractNumId="15" w15:restartNumberingAfterBreak="0">
     <w:nsid w:val="5E5E7D88"/>
     <w:multiLevelType w:val="multilevel"/>
     <w:tmpl w:val="59D0154E"/>
@@ -4628,7 +5231,7 @@
       </w:pPr>
     </w:lvl>
   </w:abstractNum>
-  <w:abstractNum w:abstractNumId="14" w15:restartNumberingAfterBreak="0">
+  <w:abstractNum w:abstractNumId="16" w15:restartNumberingAfterBreak="0">
     <w:nsid w:val="5E7F6BF3"/>
     <w:multiLevelType w:val="multilevel"/>
     <w:tmpl w:val="361C4136"/>
@@ -4769,7 +5372,7 @@
       </w:rPr>
     </w:lvl>
   </w:abstractNum>
-  <w:abstractNum w:abstractNumId="15" w15:restartNumberingAfterBreak="0">
+  <w:abstractNum w:abstractNumId="17" w15:restartNumberingAfterBreak="0">
     <w:nsid w:val="5F7B4788"/>
     <w:multiLevelType w:val="hybridMultilevel"/>
     <w:tmpl w:val="CAA6B8A8"/>
@@ -4882,7 +5485,7 @@
       </w:rPr>
     </w:lvl>
   </w:abstractNum>
-  <w:abstractNum w:abstractNumId="16" w15:restartNumberingAfterBreak="0">
+  <w:abstractNum w:abstractNumId="18" w15:restartNumberingAfterBreak="0">
     <w:nsid w:val="63D47668"/>
     <w:multiLevelType w:val="multilevel"/>
     <w:tmpl w:val="9B768A14"/>
@@ -5023,7 +5626,7 @@
       </w:rPr>
     </w:lvl>
   </w:abstractNum>
-  <w:abstractNum w:abstractNumId="17" w15:restartNumberingAfterBreak="0">
+  <w:abstractNum w:abstractNumId="19" w15:restartNumberingAfterBreak="0">
     <w:nsid w:val="7C010B33"/>
     <w:multiLevelType w:val="hybridMultilevel"/>
     <w:tmpl w:val="A5C616A8"/>
@@ -5137,58 +5740,64 @@
     </w:lvl>
   </w:abstractNum>
   <w:num w:numId="1">
-    <w:abstractNumId w:val="13"/>
+    <w:abstractNumId w:val="15"/>
   </w:num>
   <w:num w:numId="2">
     <w:abstractNumId w:val="1"/>
   </w:num>
   <w:num w:numId="3">
+    <w:abstractNumId w:val="11"/>
+  </w:num>
+  <w:num w:numId="4">
+    <w:abstractNumId w:val="19"/>
+  </w:num>
+  <w:num w:numId="5">
+    <w:abstractNumId w:val="8"/>
+  </w:num>
+  <w:num w:numId="6">
+    <w:abstractNumId w:val="5"/>
+  </w:num>
+  <w:num w:numId="7">
+    <w:abstractNumId w:val="7"/>
+  </w:num>
+  <w:num w:numId="8">
+    <w:abstractNumId w:val="3"/>
+  </w:num>
+  <w:num w:numId="9">
+    <w:abstractNumId w:val="14"/>
+  </w:num>
+  <w:num w:numId="10">
+    <w:abstractNumId w:val="17"/>
+  </w:num>
+  <w:num w:numId="11">
     <w:abstractNumId w:val="10"/>
   </w:num>
-  <w:num w:numId="4">
-    <w:abstractNumId w:val="17"/>
-  </w:num>
-  <w:num w:numId="5">
-    <w:abstractNumId w:val="7"/>
-  </w:num>
-  <w:num w:numId="6">
-    <w:abstractNumId w:val="4"/>
-  </w:num>
-  <w:num w:numId="7">
+  <w:num w:numId="12">
     <w:abstractNumId w:val="6"/>
   </w:num>
-  <w:num w:numId="8">
-    <w:abstractNumId w:val="2"/>
-  </w:num>
-  <w:num w:numId="9">
+  <w:num w:numId="13">
     <w:abstractNumId w:val="12"/>
   </w:num>
-  <w:num w:numId="10">
-    <w:abstractNumId w:val="15"/>
-  </w:num>
-  <w:num w:numId="11">
+  <w:num w:numId="14">
     <w:abstractNumId w:val="9"/>
   </w:num>
-  <w:num w:numId="12">
-    <w:abstractNumId w:val="5"/>
-  </w:num>
-  <w:num w:numId="13">
-    <w:abstractNumId w:val="11"/>
-  </w:num>
-  <w:num w:numId="14">
-    <w:abstractNumId w:val="8"/>
-  </w:num>
   <w:num w:numId="15">
-    <w:abstractNumId w:val="3"/>
+    <w:abstractNumId w:val="4"/>
   </w:num>
   <w:num w:numId="16">
     <w:abstractNumId w:val="0"/>
   </w:num>
   <w:num w:numId="17">
+    <w:abstractNumId w:val="18"/>
+  </w:num>
+  <w:num w:numId="18">
     <w:abstractNumId w:val="16"/>
   </w:num>
-  <w:num w:numId="18">
-    <w:abstractNumId w:val="14"/>
+  <w:num w:numId="19">
+    <w:abstractNumId w:val="2"/>
+  </w:num>
+  <w:num w:numId="20">
+    <w:abstractNumId w:val="13"/>
   </w:num>
 </w:numbering>
 </file>
@@ -6322,373 +6931,6 @@
 </file>
 
 <file path=customXml/item1.xml><?xml version="1.0" encoding="utf-8"?>
-<p:properties xmlns:p="http://schemas.microsoft.com/office/2006/metadata/properties" xmlns:xsi="http://www.w3.org/2001/XMLSchema-instance" xmlns:pc="http://schemas.microsoft.com/office/infopath/2007/PartnerControls">
-  <documentManagement>
-    <SharedWithUsers xmlns="a59ad09b-ca20-443a-8ef1-d677252d424e">
-      <UserInfo>
-        <DisplayName>Nancy Perry</DisplayName>
-        <AccountId>19</AccountId>
-        <AccountType/>
-      </UserInfo>
-      <UserInfo>
-        <DisplayName>Ian Todd</DisplayName>
-        <AccountId>20</AccountId>
-        <AccountType/>
-      </UserInfo>
-      <UserInfo>
-        <DisplayName>Tony Seeley</DisplayName>
-        <AccountId>21</AccountId>
-        <AccountType/>
-      </UserInfo>
-      <UserInfo>
-        <DisplayName>Aaron Woodman</DisplayName>
-        <AccountId>22</AccountId>
-        <AccountType/>
-      </UserInfo>
-      <UserInfo>
-        <DisplayName>Karen Djoury</DisplayName>
-        <AccountId>23</AccountId>
-        <AccountType/>
-      </UserInfo>
-      <UserInfo>
-        <DisplayName>Praveen Rutnam</DisplayName>
-        <AccountId>24</AccountId>
-        <AccountType/>
-      </UserInfo>
-      <UserInfo>
-        <DisplayName>Nishitha Sannala</DisplayName>
-        <AccountId>25</AccountId>
-        <AccountType/>
-      </UserInfo>
-      <UserInfo>
-        <DisplayName>Peter Bergler</DisplayName>
-        <AccountId>26</AccountId>
-        <AccountType/>
-      </UserInfo>
-      <UserInfo>
-        <DisplayName>Joe Munko</DisplayName>
-        <AccountId>27</AccountId>
-        <AccountType/>
-      </UserInfo>
-      <UserInfo>
-        <DisplayName>Jill Campbell</DisplayName>
-        <AccountId>18</AccountId>
-        <AccountType/>
-      </UserInfo>
-      <UserInfo>
-        <DisplayName>John Cable</DisplayName>
-        <AccountId>28</AccountId>
-        <AccountType/>
-      </UserInfo>
-      <UserInfo>
-        <DisplayName>Evan Goldring</DisplayName>
-        <AccountId>29</AccountId>
-        <AccountType/>
-      </UserInfo>
-      <UserInfo>
-        <DisplayName>Michael Raschko</DisplayName>
-        <AccountId>30</AccountId>
-        <AccountType/>
-      </UserInfo>
-      <UserInfo>
-        <DisplayName>Mark Budash</DisplayName>
-        <AccountId>31</AccountId>
-        <AccountType/>
-      </UserInfo>
-      <UserInfo>
-        <DisplayName>Don Box</DisplayName>
-        <AccountId>32</AccountId>
-        <AccountType/>
-      </UserInfo>
-      <UserInfo>
-        <DisplayName>Jhoanna Marie Pobre (Accenture)</DisplayName>
-        <AccountId>8229</AccountId>
-        <AccountType/>
-      </UserInfo>
-      <UserInfo>
-        <DisplayName>Tracey Peyton (MediaPlant)</DisplayName>
-        <AccountId>8795</AccountId>
-        <AccountType/>
-      </UserInfo>
-      <UserInfo>
-        <DisplayName>Vishal Karungulam</DisplayName>
-        <AccountId>10302</AccountId>
-        <AccountType/>
-      </UserInfo>
-      <UserInfo>
-        <DisplayName>Casey Jacobs</DisplayName>
-        <AccountId>12730</AccountId>
-        <AccountType/>
-      </UserInfo>
-      <UserInfo>
-        <DisplayName>John Henderson (XBOX)</DisplayName>
-        <AccountId>12731</AccountId>
-        <AccountType/>
-      </UserInfo>
-      <UserInfo>
-        <DisplayName>Pat Litherland</DisplayName>
-        <AccountId>13781</AccountId>
-        <AccountType/>
-      </UserInfo>
-      <UserInfo>
-        <DisplayName>Heather Brown</DisplayName>
-        <AccountId>13782</AccountId>
-        <AccountType/>
-      </UserInfo>
-      <UserInfo>
-        <DisplayName>Jonathan Poon</DisplayName>
-        <AccountId>20212</AccountId>
-        <AccountType/>
-      </UserInfo>
-      <UserInfo>
-        <DisplayName>Jose Velez</DisplayName>
-        <AccountId>20215</AccountId>
-        <AccountType/>
-      </UserInfo>
-      <UserInfo>
-        <DisplayName>Ian McMillan</DisplayName>
-        <AccountId>6977</AccountId>
-        <AccountType/>
-      </UserInfo>
-      <UserInfo>
-        <DisplayName>Stuart Dent</DisplayName>
-        <AccountId>20078</AccountId>
-        <AccountType/>
-      </UserInfo>
-      <UserInfo>
-        <DisplayName>Juha Luoto</DisplayName>
-        <AccountId>5622</AccountId>
-        <AccountType/>
-      </UserInfo>
-      <UserInfo>
-        <DisplayName>Kara Saucerman</DisplayName>
-        <AccountId>8851</AccountId>
-        <AccountType/>
-      </UserInfo>
-      <UserInfo>
-        <DisplayName>Pedro Teixeira</DisplayName>
-        <AccountId>10534</AccountId>
-        <AccountType/>
-      </UserInfo>
-      <UserInfo>
-        <DisplayName>Song Zou</DisplayName>
-        <AccountId>4969</AccountId>
-        <AccountType/>
-      </UserInfo>
-      <UserInfo>
-        <DisplayName>Deanna Hearns</DisplayName>
-        <AccountId>22425</AccountId>
-        <AccountType/>
-      </UserInfo>
-      <UserInfo>
-        <DisplayName>Gabriela Lopes Teixeira</DisplayName>
-        <AccountId>15459</AccountId>
-        <AccountType/>
-      </UserInfo>
-      <UserInfo>
-        <DisplayName>Luiz Felipe Lage Campos Tenaglia</DisplayName>
-        <AccountId>451</AccountId>
-        <AccountType/>
-      </UserInfo>
-      <UserInfo>
-        <DisplayName>Glenn LaVigne</DisplayName>
-        <AccountId>22438</AccountId>
-        <AccountType/>
-      </UserInfo>
-      <UserInfo>
-        <DisplayName>Kathleen Baker</DisplayName>
-        <AccountId>22342</AccountId>
-        <AccountType/>
-      </UserInfo>
-      <UserInfo>
-        <DisplayName>Vivian Tian</DisplayName>
-        <AccountId>22472</AccountId>
-        <AccountType/>
-      </UserInfo>
-      <UserInfo>
-        <DisplayName>Ana Parra</DisplayName>
-        <AccountId>2330</AccountId>
-        <AccountType/>
-      </UserInfo>
-      <UserInfo>
-        <DisplayName>Pablo Candelas Gonzalez</DisplayName>
-        <AccountId>12610</AccountId>
-        <AccountType/>
-      </UserInfo>
-      <UserInfo>
-        <DisplayName>Matt Labunka</DisplayName>
-        <AccountId>20706</AccountId>
-        <AccountType/>
-      </UserInfo>
-      <UserInfo>
-        <DisplayName>Warren Sulcs</DisplayName>
-        <AccountId>4849</AccountId>
-        <AccountType/>
-      </UserInfo>
-      <UserInfo>
-        <DisplayName>Justin Wald</DisplayName>
-        <AccountId>6450</AccountId>
-        <AccountType/>
-      </UserInfo>
-      <UserInfo>
-        <DisplayName>Bruce Bernardi</DisplayName>
-        <AccountId>8473</AccountId>
-        <AccountType/>
-      </UserInfo>
-      <UserInfo>
-        <DisplayName>Annie Poh</DisplayName>
-        <AccountId>22627</AccountId>
-        <AccountType/>
-      </UserInfo>
-      <UserInfo>
-        <DisplayName>Juan Bizoso Santiago</DisplayName>
-        <AccountId>22199</AccountId>
-        <AccountType/>
-      </UserInfo>
-      <UserInfo>
-        <DisplayName>Jay Simmons</DisplayName>
-        <AccountId>15147</AccountId>
-        <AccountType/>
-      </UserInfo>
-      <UserInfo>
-        <DisplayName>Mike Ybarra</DisplayName>
-        <AccountId>1325</AccountId>
-        <AccountType/>
-      </UserInfo>
-      <UserInfo>
-        <DisplayName>Eric Schroeder</DisplayName>
-        <AccountId>12762</AccountId>
-        <AccountType/>
-      </UserInfo>
-      <UserInfo>
-        <DisplayName>Scott Napolitan</DisplayName>
-        <AccountId>22648</AccountId>
-        <AccountType/>
-      </UserInfo>
-      <UserInfo>
-        <DisplayName>David Rocca</DisplayName>
-        <AccountId>22650</AccountId>
-        <AccountType/>
-      </UserInfo>
-      <UserInfo>
-        <DisplayName>Shujun Liu</DisplayName>
-        <AccountId>22651</AccountId>
-        <AccountType/>
-      </UserInfo>
-      <UserInfo>
-        <DisplayName>Saurabh Verma (WSSC WS)</DisplayName>
-        <AccountId>15521</AccountId>
-        <AccountType/>
-      </UserInfo>
-      <UserInfo>
-        <DisplayName>Tom Jolly</DisplayName>
-        <AccountId>22677</AccountId>
-        <AccountType/>
-      </UserInfo>
-      <UserInfo>
-        <DisplayName>Kamran Iqbal</DisplayName>
-        <AccountId>22680</AccountId>
-        <AccountType/>
-      </UserInfo>
-      <UserInfo>
-        <DisplayName>Chintan Patani</DisplayName>
-        <AccountId>11922</AccountId>
-        <AccountType/>
-      </UserInfo>
-      <UserInfo>
-        <DisplayName>Duncan Wadsworth</DisplayName>
-        <AccountId>22709</AccountId>
-        <AccountType/>
-      </UserInfo>
-      <UserInfo>
-        <DisplayName>Craig Campbell (HR)</DisplayName>
-        <AccountId>22703</AccountId>
-        <AccountType/>
-      </UserInfo>
-      <UserInfo>
-        <DisplayName>Milan Patel</DisplayName>
-        <AccountId>13442</AccountId>
-        <AccountType/>
-      </UserInfo>
-      <UserInfo>
-        <DisplayName>David Linsley</DisplayName>
-        <AccountId>930</AccountId>
-        <AccountType/>
-      </UserInfo>
-      <UserInfo>
-        <DisplayName>Chris Doan</DisplayName>
-        <AccountId>1534</AccountId>
-        <AccountType/>
-      </UserInfo>
-      <UserInfo>
-        <DisplayName>Nate Jones</DisplayName>
-        <AccountId>22711</AccountId>
-        <AccountType/>
-      </UserInfo>
-      <UserInfo>
-        <DisplayName>Ryan Asdourian</DisplayName>
-        <AccountId>22717</AccountId>
-        <AccountType/>
-      </UserInfo>
-      <UserInfo>
-        <DisplayName>Andy Lovitt</DisplayName>
-        <AccountId>6094</AccountId>
-        <AccountType/>
-      </UserInfo>
-      <UserInfo>
-        <DisplayName>Jenn Dillon</DisplayName>
-        <AccountId>12771</AccountId>
-        <AccountType/>
-      </UserInfo>
-      <UserInfo>
-        <DisplayName>Suchitra Mohan</DisplayName>
-        <AccountId>8208</AccountId>
-        <AccountType/>
-      </UserInfo>
-      <UserInfo>
-        <DisplayName>Erika Gutierrez Corral</DisplayName>
-        <AccountId>9513</AccountId>
-        <AccountType/>
-      </UserInfo>
-      <UserInfo>
-        <DisplayName>Melissa DeCapua</DisplayName>
-        <AccountId>19615</AccountId>
-        <AccountType/>
-      </UserInfo>
-    </SharedWithUsers>
-    <Doc_x0020_Status xmlns="4f782983-1679-4f8f-93ec-069337b0fc1f">Draft</Doc_x0020_Status>
-    <VSO_x0020_ID xmlns="4f782983-1679-4f8f-93ec-069337b0fc1f" xsi:nil="true"/>
-    <Keyword xmlns="4f782983-1679-4f8f-93ec-069337b0fc1f" xsi:nil="true"/>
-    <Product_x0020_Family xmlns="4f782983-1679-4f8f-93ec-069337b0fc1f">Windows</Product_x0020_Family>
-    <Owner xmlns="4f782983-1679-4f8f-93ec-069337b0fc1f">
-      <UserInfo>
-        <DisplayName>Amanda McClellan</DisplayName>
-        <AccountId>11</AccountId>
-        <AccountType/>
-      </UserInfo>
-    </Owner>
-    <Area_x0020_Path xmlns="4f782983-1679-4f8f-93ec-069337b0fc1f">Undefined</Area_x0020_Path>
-    <Product xmlns="4f782983-1679-4f8f-93ec-069337b0fc1f">Redstone</Product>
-    <URL xmlns="4f782983-1679-4f8f-93ec-069337b0fc1f">
-      <Url xsi:nil="true"/>
-      <Description xsi:nil="true"/>
-    </URL>
-    <Doc_x0020_Type xmlns="4f782983-1679-4f8f-93ec-069337b0fc1f">Scenario Spec</Doc_x0020_Type>
-    <Release xmlns="4f782983-1679-4f8f-93ec-069337b0fc1f">RS1</Release>
-  </documentManagement>
-</p:properties>
-</file>
-
-<file path=customXml/item2.xml><?xml version="1.0" encoding="utf-8"?>
-<?mso-contentType ?>
-<FormTemplates xmlns="http://schemas.microsoft.com/sharepoint/v3/contenttype/forms">
-  <Display>DocumentLibraryForm</Display>
-  <Edit>DocumentLibraryForm</Edit>
-  <New>DocumentLibraryForm</New>
-</FormTemplates>
-</file>
-
-<file path=customXml/item3.xml><?xml version="1.0" encoding="utf-8"?>
 <ct:contentTypeSchema xmlns:ct="http://schemas.microsoft.com/office/2006/metadata/contentType" xmlns:ma="http://schemas.microsoft.com/office/2006/metadata/properties/metaAttributes" ct:_="" ma:_="" ma:contentTypeName="Document" ma:contentTypeID="0x010100A0D52A76357D3841928460B0B3942A45" ma:contentTypeVersion="13" ma:contentTypeDescription="Create a new document." ma:contentTypeScope="" ma:versionID="0e0e5745bca9c128248ad55da1c4ebad">
   <xsd:schema xmlns:xsd="http://www.w3.org/2001/XMLSchema" xmlns:xs="http://www.w3.org/2001/XMLSchema" xmlns:p="http://schemas.microsoft.com/office/2006/metadata/properties" xmlns:ns2="a59ad09b-ca20-443a-8ef1-d677252d424e" xmlns:ns3="4f782983-1679-4f8f-93ec-069337b0fc1f" targetNamespace="http://schemas.microsoft.com/office/2006/metadata/properties" ma:root="true" ma:fieldsID="c096401d4bb023210d7a46570de25f9f" ns2:_="" ns3:_="">
     <xsd:import namespace="a59ad09b-ca20-443a-8ef1-d677252d424e"/>
@@ -7495,30 +7737,378 @@
 </ct:contentTypeSchema>
 </file>
 
+<file path=customXml/item2.xml><?xml version="1.0" encoding="utf-8"?>
+<?mso-contentType ?>
+<FormTemplates xmlns="http://schemas.microsoft.com/sharepoint/v3/contenttype/forms">
+  <Display>DocumentLibraryForm</Display>
+  <Edit>DocumentLibraryForm</Edit>
+  <New>DocumentLibraryForm</New>
+</FormTemplates>
+</file>
+
+<file path=customXml/item3.xml><?xml version="1.0" encoding="utf-8"?>
+<p:properties xmlns:p="http://schemas.microsoft.com/office/2006/metadata/properties" xmlns:xsi="http://www.w3.org/2001/XMLSchema-instance" xmlns:pc="http://schemas.microsoft.com/office/infopath/2007/PartnerControls">
+  <documentManagement>
+    <SharedWithUsers xmlns="a59ad09b-ca20-443a-8ef1-d677252d424e">
+      <UserInfo>
+        <DisplayName>Nancy Perry</DisplayName>
+        <AccountId>19</AccountId>
+        <AccountType/>
+      </UserInfo>
+      <UserInfo>
+        <DisplayName>Ian Todd</DisplayName>
+        <AccountId>20</AccountId>
+        <AccountType/>
+      </UserInfo>
+      <UserInfo>
+        <DisplayName>Tony Seeley</DisplayName>
+        <AccountId>21</AccountId>
+        <AccountType/>
+      </UserInfo>
+      <UserInfo>
+        <DisplayName>Aaron Woodman</DisplayName>
+        <AccountId>22</AccountId>
+        <AccountType/>
+      </UserInfo>
+      <UserInfo>
+        <DisplayName>Karen Djoury</DisplayName>
+        <AccountId>23</AccountId>
+        <AccountType/>
+      </UserInfo>
+      <UserInfo>
+        <DisplayName>Praveen Rutnam</DisplayName>
+        <AccountId>24</AccountId>
+        <AccountType/>
+      </UserInfo>
+      <UserInfo>
+        <DisplayName>Nishitha Sannala</DisplayName>
+        <AccountId>25</AccountId>
+        <AccountType/>
+      </UserInfo>
+      <UserInfo>
+        <DisplayName>Peter Bergler</DisplayName>
+        <AccountId>26</AccountId>
+        <AccountType/>
+      </UserInfo>
+      <UserInfo>
+        <DisplayName>Joe Munko</DisplayName>
+        <AccountId>27</AccountId>
+        <AccountType/>
+      </UserInfo>
+      <UserInfo>
+        <DisplayName>Jill Campbell</DisplayName>
+        <AccountId>18</AccountId>
+        <AccountType/>
+      </UserInfo>
+      <UserInfo>
+        <DisplayName>John Cable</DisplayName>
+        <AccountId>28</AccountId>
+        <AccountType/>
+      </UserInfo>
+      <UserInfo>
+        <DisplayName>Evan Goldring</DisplayName>
+        <AccountId>29</AccountId>
+        <AccountType/>
+      </UserInfo>
+      <UserInfo>
+        <DisplayName>Michael Raschko</DisplayName>
+        <AccountId>30</AccountId>
+        <AccountType/>
+      </UserInfo>
+      <UserInfo>
+        <DisplayName>Mark Budash</DisplayName>
+        <AccountId>31</AccountId>
+        <AccountType/>
+      </UserInfo>
+      <UserInfo>
+        <DisplayName>Don Box</DisplayName>
+        <AccountId>32</AccountId>
+        <AccountType/>
+      </UserInfo>
+      <UserInfo>
+        <DisplayName>Jhoanna Marie Pobre (Accenture)</DisplayName>
+        <AccountId>8229</AccountId>
+        <AccountType/>
+      </UserInfo>
+      <UserInfo>
+        <DisplayName>Tracey Peyton (MediaPlant)</DisplayName>
+        <AccountId>8795</AccountId>
+        <AccountType/>
+      </UserInfo>
+      <UserInfo>
+        <DisplayName>Vishal Karungulam</DisplayName>
+        <AccountId>10302</AccountId>
+        <AccountType/>
+      </UserInfo>
+      <UserInfo>
+        <DisplayName>Casey Jacobs</DisplayName>
+        <AccountId>12730</AccountId>
+        <AccountType/>
+      </UserInfo>
+      <UserInfo>
+        <DisplayName>John Henderson (XBOX)</DisplayName>
+        <AccountId>12731</AccountId>
+        <AccountType/>
+      </UserInfo>
+      <UserInfo>
+        <DisplayName>Pat Litherland</DisplayName>
+        <AccountId>13781</AccountId>
+        <AccountType/>
+      </UserInfo>
+      <UserInfo>
+        <DisplayName>Heather Brown</DisplayName>
+        <AccountId>13782</AccountId>
+        <AccountType/>
+      </UserInfo>
+      <UserInfo>
+        <DisplayName>Jonathan Poon</DisplayName>
+        <AccountId>20212</AccountId>
+        <AccountType/>
+      </UserInfo>
+      <UserInfo>
+        <DisplayName>Jose Velez</DisplayName>
+        <AccountId>20215</AccountId>
+        <AccountType/>
+      </UserInfo>
+      <UserInfo>
+        <DisplayName>Ian McMillan</DisplayName>
+        <AccountId>6977</AccountId>
+        <AccountType/>
+      </UserInfo>
+      <UserInfo>
+        <DisplayName>Stuart Dent</DisplayName>
+        <AccountId>20078</AccountId>
+        <AccountType/>
+      </UserInfo>
+      <UserInfo>
+        <DisplayName>Juha Luoto</DisplayName>
+        <AccountId>5622</AccountId>
+        <AccountType/>
+      </UserInfo>
+      <UserInfo>
+        <DisplayName>Kara Saucerman</DisplayName>
+        <AccountId>8851</AccountId>
+        <AccountType/>
+      </UserInfo>
+      <UserInfo>
+        <DisplayName>Pedro Teixeira</DisplayName>
+        <AccountId>10534</AccountId>
+        <AccountType/>
+      </UserInfo>
+      <UserInfo>
+        <DisplayName>Song Zou</DisplayName>
+        <AccountId>4969</AccountId>
+        <AccountType/>
+      </UserInfo>
+      <UserInfo>
+        <DisplayName>Deanna Hearns</DisplayName>
+        <AccountId>22425</AccountId>
+        <AccountType/>
+      </UserInfo>
+      <UserInfo>
+        <DisplayName>Gabriela Lopes Teixeira</DisplayName>
+        <AccountId>15459</AccountId>
+        <AccountType/>
+      </UserInfo>
+      <UserInfo>
+        <DisplayName>Luiz Felipe Lage Campos Tenaglia</DisplayName>
+        <AccountId>451</AccountId>
+        <AccountType/>
+      </UserInfo>
+      <UserInfo>
+        <DisplayName>Glenn LaVigne</DisplayName>
+        <AccountId>22438</AccountId>
+        <AccountType/>
+      </UserInfo>
+      <UserInfo>
+        <DisplayName>Kathleen Baker</DisplayName>
+        <AccountId>22342</AccountId>
+        <AccountType/>
+      </UserInfo>
+      <UserInfo>
+        <DisplayName>Vivian Tian</DisplayName>
+        <AccountId>22472</AccountId>
+        <AccountType/>
+      </UserInfo>
+      <UserInfo>
+        <DisplayName>Ana Parra</DisplayName>
+        <AccountId>2330</AccountId>
+        <AccountType/>
+      </UserInfo>
+      <UserInfo>
+        <DisplayName>Pablo Candelas Gonzalez</DisplayName>
+        <AccountId>12610</AccountId>
+        <AccountType/>
+      </UserInfo>
+      <UserInfo>
+        <DisplayName>Matt Labunka</DisplayName>
+        <AccountId>20706</AccountId>
+        <AccountType/>
+      </UserInfo>
+      <UserInfo>
+        <DisplayName>Warren Sulcs</DisplayName>
+        <AccountId>4849</AccountId>
+        <AccountType/>
+      </UserInfo>
+      <UserInfo>
+        <DisplayName>Justin Wald</DisplayName>
+        <AccountId>6450</AccountId>
+        <AccountType/>
+      </UserInfo>
+      <UserInfo>
+        <DisplayName>Bruce Bernardi</DisplayName>
+        <AccountId>8473</AccountId>
+        <AccountType/>
+      </UserInfo>
+      <UserInfo>
+        <DisplayName>Annie Poh</DisplayName>
+        <AccountId>22627</AccountId>
+        <AccountType/>
+      </UserInfo>
+      <UserInfo>
+        <DisplayName>Juan Bizoso Santiago</DisplayName>
+        <AccountId>22199</AccountId>
+        <AccountType/>
+      </UserInfo>
+      <UserInfo>
+        <DisplayName>Jay Simmons</DisplayName>
+        <AccountId>15147</AccountId>
+        <AccountType/>
+      </UserInfo>
+      <UserInfo>
+        <DisplayName>Mike Ybarra</DisplayName>
+        <AccountId>1325</AccountId>
+        <AccountType/>
+      </UserInfo>
+      <UserInfo>
+        <DisplayName>Eric Schroeder</DisplayName>
+        <AccountId>12762</AccountId>
+        <AccountType/>
+      </UserInfo>
+      <UserInfo>
+        <DisplayName>Scott Napolitan</DisplayName>
+        <AccountId>22648</AccountId>
+        <AccountType/>
+      </UserInfo>
+      <UserInfo>
+        <DisplayName>David Rocca</DisplayName>
+        <AccountId>22650</AccountId>
+        <AccountType/>
+      </UserInfo>
+      <UserInfo>
+        <DisplayName>Shujun Liu</DisplayName>
+        <AccountId>22651</AccountId>
+        <AccountType/>
+      </UserInfo>
+      <UserInfo>
+        <DisplayName>Saurabh Verma (WSSC WS)</DisplayName>
+        <AccountId>15521</AccountId>
+        <AccountType/>
+      </UserInfo>
+      <UserInfo>
+        <DisplayName>Tom Jolly</DisplayName>
+        <AccountId>22677</AccountId>
+        <AccountType/>
+      </UserInfo>
+      <UserInfo>
+        <DisplayName>Kamran Iqbal</DisplayName>
+        <AccountId>22680</AccountId>
+        <AccountType/>
+      </UserInfo>
+      <UserInfo>
+        <DisplayName>Chintan Patani</DisplayName>
+        <AccountId>11922</AccountId>
+        <AccountType/>
+      </UserInfo>
+      <UserInfo>
+        <DisplayName>Duncan Wadsworth</DisplayName>
+        <AccountId>22709</AccountId>
+        <AccountType/>
+      </UserInfo>
+      <UserInfo>
+        <DisplayName>Craig Campbell (HR)</DisplayName>
+        <AccountId>22703</AccountId>
+        <AccountType/>
+      </UserInfo>
+      <UserInfo>
+        <DisplayName>Milan Patel</DisplayName>
+        <AccountId>13442</AccountId>
+        <AccountType/>
+      </UserInfo>
+      <UserInfo>
+        <DisplayName>David Linsley</DisplayName>
+        <AccountId>930</AccountId>
+        <AccountType/>
+      </UserInfo>
+      <UserInfo>
+        <DisplayName>Chris Doan</DisplayName>
+        <AccountId>1534</AccountId>
+        <AccountType/>
+      </UserInfo>
+      <UserInfo>
+        <DisplayName>Nate Jones</DisplayName>
+        <AccountId>22711</AccountId>
+        <AccountType/>
+      </UserInfo>
+      <UserInfo>
+        <DisplayName>Ryan Asdourian</DisplayName>
+        <AccountId>22717</AccountId>
+        <AccountType/>
+      </UserInfo>
+      <UserInfo>
+        <DisplayName>Andy Lovitt</DisplayName>
+        <AccountId>6094</AccountId>
+        <AccountType/>
+      </UserInfo>
+      <UserInfo>
+        <DisplayName>Jenn Dillon</DisplayName>
+        <AccountId>12771</AccountId>
+        <AccountType/>
+      </UserInfo>
+      <UserInfo>
+        <DisplayName>Suchitra Mohan</DisplayName>
+        <AccountId>8208</AccountId>
+        <AccountType/>
+      </UserInfo>
+      <UserInfo>
+        <DisplayName>Erika Gutierrez Corral</DisplayName>
+        <AccountId>9513</AccountId>
+        <AccountType/>
+      </UserInfo>
+      <UserInfo>
+        <DisplayName>Melissa DeCapua</DisplayName>
+        <AccountId>19615</AccountId>
+        <AccountType/>
+      </UserInfo>
+    </SharedWithUsers>
+    <Doc_x0020_Status xmlns="4f782983-1679-4f8f-93ec-069337b0fc1f">Draft</Doc_x0020_Status>
+    <VSO_x0020_ID xmlns="4f782983-1679-4f8f-93ec-069337b0fc1f" xsi:nil="true"/>
+    <Keyword xmlns="4f782983-1679-4f8f-93ec-069337b0fc1f" xsi:nil="true"/>
+    <Product_x0020_Family xmlns="4f782983-1679-4f8f-93ec-069337b0fc1f">Windows</Product_x0020_Family>
+    <Owner xmlns="4f782983-1679-4f8f-93ec-069337b0fc1f">
+      <UserInfo>
+        <DisplayName>Amanda McClellan</DisplayName>
+        <AccountId>11</AccountId>
+        <AccountType/>
+      </UserInfo>
+    </Owner>
+    <Area_x0020_Path xmlns="4f782983-1679-4f8f-93ec-069337b0fc1f">Undefined</Area_x0020_Path>
+    <Product xmlns="4f782983-1679-4f8f-93ec-069337b0fc1f">Redstone</Product>
+    <URL xmlns="4f782983-1679-4f8f-93ec-069337b0fc1f">
+      <Url xsi:nil="true"/>
+      <Description xsi:nil="true"/>
+    </URL>
+    <Doc_x0020_Type xmlns="4f782983-1679-4f8f-93ec-069337b0fc1f">Scenario Spec</Doc_x0020_Type>
+    <Release xmlns="4f782983-1679-4f8f-93ec-069337b0fc1f">RS1</Release>
+  </documentManagement>
+</p:properties>
+</file>
+
 <file path=customXml/item4.xml><?xml version="1.0" encoding="utf-8"?>
 <b:Sources xmlns:b="http://schemas.openxmlformats.org/officeDocument/2006/bibliography" xmlns="http://schemas.openxmlformats.org/officeDocument/2006/bibliography" SelectedStyle="\APASixthEditionOfficeOnline.xsl" StyleName="APA" Version="6"/>
 </file>
 
 <file path=customXml/itemProps1.xml><?xml version="1.0" encoding="utf-8"?>
-<ds:datastoreItem xmlns:ds="http://schemas.openxmlformats.org/officeDocument/2006/customXml" ds:itemID="{B46CA93F-F948-4E75-BF17-3940EF7C3786}">
-  <ds:schemaRefs>
-    <ds:schemaRef ds:uri="http://schemas.microsoft.com/office/2006/metadata/properties"/>
-    <ds:schemaRef ds:uri="http://schemas.microsoft.com/office/infopath/2007/PartnerControls"/>
-    <ds:schemaRef ds:uri="a59ad09b-ca20-443a-8ef1-d677252d424e"/>
-    <ds:schemaRef ds:uri="4f782983-1679-4f8f-93ec-069337b0fc1f"/>
-  </ds:schemaRefs>
-</ds:datastoreItem>
-</file>
-
-<file path=customXml/itemProps2.xml><?xml version="1.0" encoding="utf-8"?>
-<ds:datastoreItem xmlns:ds="http://schemas.openxmlformats.org/officeDocument/2006/customXml" ds:itemID="{B609244F-760C-4CE5-AB40-704F2A4B92AC}">
-  <ds:schemaRefs>
-    <ds:schemaRef ds:uri="http://schemas.microsoft.com/sharepoint/v3/contenttype/forms"/>
-  </ds:schemaRefs>
-</ds:datastoreItem>
-</file>
-
-<file path=customXml/itemProps3.xml><?xml version="1.0" encoding="utf-8"?>
 <ds:datastoreItem xmlns:ds="http://schemas.openxmlformats.org/officeDocument/2006/customXml" ds:itemID="{FCC5F511-537E-4EC2-98CD-1A46F1513EED}">
   <ds:schemaRefs>
     <ds:schemaRef ds:uri="http://schemas.microsoft.com/office/2006/metadata/contentType"/>
@@ -7537,8 +8127,27 @@
 </ds:datastoreItem>
 </file>
 
+<file path=customXml/itemProps2.xml><?xml version="1.0" encoding="utf-8"?>
+<ds:datastoreItem xmlns:ds="http://schemas.openxmlformats.org/officeDocument/2006/customXml" ds:itemID="{B609244F-760C-4CE5-AB40-704F2A4B92AC}">
+  <ds:schemaRefs>
+    <ds:schemaRef ds:uri="http://schemas.microsoft.com/sharepoint/v3/contenttype/forms"/>
+  </ds:schemaRefs>
+</ds:datastoreItem>
+</file>
+
+<file path=customXml/itemProps3.xml><?xml version="1.0" encoding="utf-8"?>
+<ds:datastoreItem xmlns:ds="http://schemas.openxmlformats.org/officeDocument/2006/customXml" ds:itemID="{B46CA93F-F948-4E75-BF17-3940EF7C3786}">
+  <ds:schemaRefs>
+    <ds:schemaRef ds:uri="http://schemas.microsoft.com/office/2006/metadata/properties"/>
+    <ds:schemaRef ds:uri="http://schemas.microsoft.com/office/infopath/2007/PartnerControls"/>
+    <ds:schemaRef ds:uri="a59ad09b-ca20-443a-8ef1-d677252d424e"/>
+    <ds:schemaRef ds:uri="4f782983-1679-4f8f-93ec-069337b0fc1f"/>
+  </ds:schemaRefs>
+</ds:datastoreItem>
+</file>
+
 <file path=customXml/itemProps4.xml><?xml version="1.0" encoding="utf-8"?>
-<ds:datastoreItem xmlns:ds="http://schemas.openxmlformats.org/officeDocument/2006/customXml" ds:itemID="{4D4B7700-EE3F-4F1A-83CC-70FF3262C591}">
+<ds:datastoreItem xmlns:ds="http://schemas.openxmlformats.org/officeDocument/2006/customXml" ds:itemID="{C525E708-19A6-450A-BC7E-31C17A112D32}">
   <ds:schemaRefs>
     <ds:schemaRef ds:uri="http://schemas.openxmlformats.org/officeDocument/2006/bibliography"/>
   </ds:schemaRefs>

</xml_diff>

<commit_message>
Fixed a font issue on the spec
</commit_message>
<xml_diff>
--- a/docs/SpotMeSpec.docx
+++ b/docs/SpotMeSpec.docx
@@ -100,23 +100,7 @@
           <w:rFonts w:cs="Segoe UI"/>
           <w:sz w:val="24"/>
         </w:rPr>
-        <w:t xml:space="preserve">, </w:t>
-      </w:r>
-      <w:proofErr w:type="spellStart"/>
-      <w:r>
-        <w:rPr>
-          <w:rFonts w:cs="Segoe UI"/>
-          <w:sz w:val="24"/>
-        </w:rPr>
-        <w:t>Jhony</w:t>
-      </w:r>
-      <w:proofErr w:type="spellEnd"/>
-      <w:r>
-        <w:rPr>
-          <w:rFonts w:cs="Segoe UI"/>
-          <w:sz w:val="24"/>
-        </w:rPr>
-        <w:t xml:space="preserve"> Guan</w:t>
+        <w:t>, Jhony Guan</w:t>
       </w:r>
     </w:p>
     <w:p>
@@ -320,17 +304,9 @@
         <w:ind w:left="432"/>
       </w:pPr>
       <w:r>
-        <w:rPr>
-          <w:rFonts w:ascii="Calibri" w:hAnsi="Calibri"/>
-          <w:sz w:val="22"/>
-        </w:rPr>
         <w:t>People have a hard time getting motivated to go to the gym and work out. A big reason is: ‘I’ve never done it before and I don’t know how to do anything.’ A personal trainer can be expensive, and therefore isn’t a possibility for all users. This application will teach people how to do the basics properly, and give them confidence to start their fitness journey.</w:t>
       </w:r>
       <w:r>
-        <w:rPr>
-          <w:rFonts w:ascii="Calibri" w:hAnsi="Calibri"/>
-          <w:sz w:val="22"/>
-        </w:rPr>
         <w:t xml:space="preserve"> As well, experienced users can use the app to check their form, such as when they are doing a new personal record for their squat and want to make sure they went down to 90 degrees.</w:t>
       </w:r>
     </w:p>
@@ -1623,14 +1599,27 @@
       <w:r>
         <w:t xml:space="preserve">Figure </w:t>
       </w:r>
-      <w:fldSimple w:instr=" SEQ Figure \* ARABIC ">
-        <w:r>
-          <w:rPr>
-            <w:noProof/>
-          </w:rPr>
-          <w:t>1</w:t>
-        </w:r>
-      </w:fldSimple>
+      <w:r>
+        <w:fldChar w:fldCharType="begin"/>
+      </w:r>
+      <w:r>
+        <w:instrText xml:space="preserve"> SEQ Figure \* ARABIC </w:instrText>
+      </w:r>
+      <w:r>
+        <w:fldChar w:fldCharType="separate"/>
+      </w:r>
+      <w:r>
+        <w:rPr>
+          <w:noProof/>
+        </w:rPr>
+        <w:t>1</w:t>
+      </w:r>
+      <w:r>
+        <w:rPr>
+          <w:noProof/>
+        </w:rPr>
+        <w:fldChar w:fldCharType="end"/>
+      </w:r>
       <w:bookmarkEnd w:id="0"/>
       <w:r>
         <w:t>: User Flow Diagram</w:t>
@@ -1728,10 +1717,7 @@
         </w:numPr>
       </w:pPr>
       <w:r>
-        <w:t>'Show me the perfect contracted form'</w:t>
-      </w:r>
-      <w:r>
-        <w:t xml:space="preserve"> – Obtain one point of data of ideal contracted form</w:t>
+        <w:t>'Show me the perfect contracted form' – Obtain one point of data of ideal contracted form</w:t>
       </w:r>
     </w:p>
     <w:p>
@@ -1743,10 +1729,7 @@
         </w:numPr>
       </w:pPr>
       <w:r>
-        <w:t>'Move around within the bounds of what would still constitute good form'</w:t>
-      </w:r>
-      <w:r>
-        <w:t xml:space="preserve"> – Obtain the ‘cloud’ of data that would still constitute good contracted form</w:t>
+        <w:t>'Move around within the bounds of what would still constitute good form' – Obtain the ‘cloud’ of data that would still constitute good contracted form</w:t>
       </w:r>
     </w:p>
     <w:p>
@@ -1758,10 +1741,7 @@
         </w:numPr>
       </w:pPr>
       <w:r>
-        <w:t>'Show me perfect extended form'</w:t>
-      </w:r>
-      <w:r>
-        <w:t xml:space="preserve"> – Obtain one point of data of ideal extended form</w:t>
+        <w:t>'Show me perfect extended form' – Obtain one point of data of ideal extended form</w:t>
       </w:r>
     </w:p>
     <w:p>
@@ -1773,10 +1753,7 @@
         </w:numPr>
       </w:pPr>
       <w:r>
-        <w:t>'Move around within the bounds of what would still constitute good form'</w:t>
-      </w:r>
-      <w:r>
-        <w:t xml:space="preserve"> – Obtain the ‘cloud’ of data that would still constitute good extended form</w:t>
+        <w:t>'Move around within the bounds of what would still constitute good form' – Obtain the ‘cloud’ of data that would still constitute good extended form</w:t>
       </w:r>
     </w:p>
     <w:p>
@@ -1788,10 +1765,7 @@
         </w:numPr>
       </w:pPr>
       <w:r>
-        <w:t>'Done the basics! Optionally add some more personalized feedback'</w:t>
-      </w:r>
-      <w:r>
-        <w:t xml:space="preserve"> – Option to just try it and test it out, or add more personalized feedback if wanted</w:t>
+        <w:t>'Done the basics! Optionally add some more personalized feedback' – Option to just try it and test it out, or add more personalized feedback if wanted</w:t>
       </w:r>
     </w:p>
     <w:p>
@@ -1803,13 +1777,8 @@
         </w:numPr>
       </w:pPr>
       <w:r>
-        <w:t>Possible final step</w:t>
-      </w:r>
-      <w:r>
-        <w:t>: Add some kind of test validation (Do a rep and see if it predicts it correctly)</w:t>
-      </w:r>
-      <w:bookmarkStart w:id="2" w:name="_GoBack"/>
-      <w:bookmarkEnd w:id="2"/>
+        <w:t>Possible final step: Add some kind of test validation (Do a rep and see if it predicts it correctly)</w:t>
+      </w:r>
     </w:p>
     <w:p>
       <w:pPr>
@@ -2161,15 +2130,7 @@
         <w:spacing w:after="0" w:line="240" w:lineRule="auto"/>
       </w:pPr>
       <w:r>
-        <w:t>Detect when a user has paused (</w:t>
-      </w:r>
-      <w:proofErr w:type="spellStart"/>
-      <w:r>
-        <w:t>I.e</w:t>
-      </w:r>
-      <w:proofErr w:type="spellEnd"/>
-      <w:r>
-        <w:t>: extended or contracted in their rep)</w:t>
+        <w:t>Detect when a user has paused (I.e: extended or contracted in their rep)</w:t>
       </w:r>
     </w:p>
     <w:p>
@@ -2314,23 +2275,7 @@
           <w:b/>
           <w:bCs/>
         </w:rPr>
-        <w:t xml:space="preserve">How to store this data? Should be as a Body or </w:t>
-      </w:r>
-      <w:proofErr w:type="spellStart"/>
-      <w:r>
-        <w:rPr>
-          <w:b/>
-          <w:bCs/>
-        </w:rPr>
-        <w:t>bodyDouble</w:t>
-      </w:r>
-      <w:proofErr w:type="spellEnd"/>
-      <w:r>
-        <w:rPr>
-          <w:b/>
-          <w:bCs/>
-        </w:rPr>
-        <w:t>? (most likely body as memory isn’t too much of a concern)</w:t>
+        <w:t>How to store this data? Should be as a Body or bodyDouble? (most likely body as memory isn’t too much of a concern)</w:t>
       </w:r>
     </w:p>
     <w:p>
@@ -2379,11 +2324,9 @@
       <w:pPr>
         <w:spacing w:after="0"/>
       </w:pPr>
-      <w:proofErr w:type="spellStart"/>
       <w:r>
         <w:t>SpotMeML.cs</w:t>
       </w:r>
-      <w:proofErr w:type="spellEnd"/>
     </w:p>
     <w:p>
       <w:pPr>
@@ -2394,15 +2337,7 @@
         <w:spacing w:after="0" w:line="240" w:lineRule="auto"/>
       </w:pPr>
       <w:r>
-        <w:t xml:space="preserve">Initialize machine learning based on exercise(Exercise </w:t>
-      </w:r>
-      <w:proofErr w:type="spellStart"/>
-      <w:r>
-        <w:t>inExercise</w:t>
-      </w:r>
-      <w:proofErr w:type="spellEnd"/>
-      <w:r>
-        <w:t>)</w:t>
+        <w:t>Initialize machine learning based on exercise(Exercise inExercise)</w:t>
       </w:r>
       <w:r>
         <w:br/>
@@ -2418,15 +2353,7 @@
         <w:spacing w:after="0" w:line="240" w:lineRule="auto"/>
       </w:pPr>
       <w:r>
-        <w:t xml:space="preserve">Detect when a user has paused(Body </w:t>
-      </w:r>
-      <w:proofErr w:type="spellStart"/>
-      <w:r>
-        <w:t>inBody</w:t>
-      </w:r>
-      <w:proofErr w:type="spellEnd"/>
-      <w:r>
-        <w:t>)</w:t>
+        <w:t>Detect when a user has paused(Body inBody)</w:t>
       </w:r>
       <w:r>
         <w:br/>
@@ -2442,15 +2369,7 @@
         <w:spacing w:after="0" w:line="240" w:lineRule="auto"/>
       </w:pPr>
       <w:r>
-        <w:t xml:space="preserve">Get form critique for an inputted skeleton(Body </w:t>
-      </w:r>
-      <w:proofErr w:type="spellStart"/>
-      <w:r>
-        <w:t>inBody</w:t>
-      </w:r>
-      <w:proofErr w:type="spellEnd"/>
-      <w:r>
-        <w:t>)</w:t>
+        <w:t>Get form critique for an inputted skeleton(Body inBody)</w:t>
       </w:r>
       <w:r>
         <w:br/>
@@ -2466,11 +2385,9 @@
       <w:pPr>
         <w:spacing w:after="0"/>
       </w:pPr>
-      <w:proofErr w:type="spellStart"/>
       <w:r>
         <w:t>Exercise.cs</w:t>
       </w:r>
-      <w:proofErr w:type="spellEnd"/>
     </w:p>
     <w:p>
       <w:pPr>
@@ -2517,11 +2434,9 @@
       <w:pPr>
         <w:spacing w:after="0"/>
       </w:pPr>
-      <w:proofErr w:type="spellStart"/>
       <w:r>
         <w:t>Classifier.cs</w:t>
       </w:r>
-      <w:proofErr w:type="spellEnd"/>
     </w:p>
     <w:p>
       <w:pPr>
@@ -2544,13 +2459,8 @@
       <w:pPr>
         <w:spacing w:after="0"/>
       </w:pPr>
-      <w:proofErr w:type="spellStart"/>
-      <w:r>
-        <w:t>ExerciseFileIO.cs</w:t>
-      </w:r>
-      <w:proofErr w:type="spellEnd"/>
-      <w:r>
-        <w:t xml:space="preserve"> (Could be static?)</w:t>
+      <w:r>
+        <w:t>ExerciseFileIO.cs (Could be static?)</w:t>
       </w:r>
     </w:p>
     <w:p>
@@ -2562,23 +2472,7 @@
         <w:spacing w:after="0" w:line="240" w:lineRule="auto"/>
       </w:pPr>
       <w:r>
-        <w:t xml:space="preserve">Save Exercise(string </w:t>
-      </w:r>
-      <w:proofErr w:type="spellStart"/>
-      <w:r>
-        <w:t>exerciseName</w:t>
-      </w:r>
-      <w:proofErr w:type="spellEnd"/>
-      <w:r>
-        <w:t xml:space="preserve">, exercise </w:t>
-      </w:r>
-      <w:proofErr w:type="spellStart"/>
-      <w:r>
-        <w:t>inExercise</w:t>
-      </w:r>
-      <w:proofErr w:type="spellEnd"/>
-      <w:r>
-        <w:t>)</w:t>
+        <w:t>Save Exercise(string exerciseName, exercise inExercise)</w:t>
       </w:r>
       <w:r>
         <w:br/>
@@ -2594,23 +2488,7 @@
         <w:spacing w:after="0" w:line="240" w:lineRule="auto"/>
       </w:pPr>
       <w:r>
-        <w:t xml:space="preserve">Load Exercise(string </w:t>
-      </w:r>
-      <w:proofErr w:type="spellStart"/>
-      <w:r>
-        <w:t>exerciseName</w:t>
-      </w:r>
-      <w:proofErr w:type="spellEnd"/>
-      <w:r>
-        <w:t xml:space="preserve">, out exercise </w:t>
-      </w:r>
-      <w:proofErr w:type="spellStart"/>
-      <w:r>
-        <w:t>outExercise</w:t>
-      </w:r>
-      <w:proofErr w:type="spellEnd"/>
-      <w:r>
-        <w:t>)</w:t>
+        <w:t>Load Exercise(string exerciseName, out exercise outExercise)</w:t>
       </w:r>
       <w:r>
         <w:br/>
@@ -2626,15 +2504,7 @@
         <w:spacing w:after="0" w:line="240" w:lineRule="auto"/>
       </w:pPr>
       <w:r>
-        <w:t xml:space="preserve">Delete Exercise(string </w:t>
-      </w:r>
-      <w:proofErr w:type="spellStart"/>
-      <w:r>
-        <w:t>exerciseName</w:t>
-      </w:r>
-      <w:proofErr w:type="spellEnd"/>
-      <w:r>
-        <w:t>)</w:t>
+        <w:t>Delete Exercise(string exerciseName)</w:t>
       </w:r>
       <w:r>
         <w:br/>
@@ -2662,23 +2532,7 @@
         <w:spacing w:after="0" w:line="240" w:lineRule="auto"/>
       </w:pPr>
       <w:r>
-        <w:t xml:space="preserve">Add classifier (Exercise </w:t>
-      </w:r>
-      <w:proofErr w:type="spellStart"/>
-      <w:r>
-        <w:t>inExercise</w:t>
-      </w:r>
-      <w:proofErr w:type="spellEnd"/>
-      <w:r>
-        <w:t xml:space="preserve">, Classifier </w:t>
-      </w:r>
-      <w:proofErr w:type="spellStart"/>
-      <w:r>
-        <w:t>inClassifier</w:t>
-      </w:r>
-      <w:proofErr w:type="spellEnd"/>
-      <w:r>
-        <w:t>)</w:t>
+        <w:t>Add classifier (Exercise inExercise, Classifier inClassifier)</w:t>
       </w:r>
       <w:r>
         <w:br/>
@@ -2694,23 +2548,7 @@
         <w:spacing w:after="0" w:line="240" w:lineRule="auto"/>
       </w:pPr>
       <w:r>
-        <w:t xml:space="preserve">Modify classifier(Exercise </w:t>
-      </w:r>
-      <w:proofErr w:type="spellStart"/>
-      <w:r>
-        <w:t>inExercise</w:t>
-      </w:r>
-      <w:proofErr w:type="spellEnd"/>
-      <w:r>
-        <w:t xml:space="preserve">, Classifier </w:t>
-      </w:r>
-      <w:proofErr w:type="spellStart"/>
-      <w:r>
-        <w:t>inClassifier</w:t>
-      </w:r>
-      <w:proofErr w:type="spellEnd"/>
-      <w:r>
-        <w:t>)</w:t>
+        <w:t>Modify classifier(Exercise inExercise, Classifier inClassifier)</w:t>
       </w:r>
     </w:p>
     <w:p>
@@ -2722,23 +2560,7 @@
         <w:spacing w:after="0" w:line="240" w:lineRule="auto"/>
       </w:pPr>
       <w:r>
-        <w:t xml:space="preserve">Delete classifier(Exercise </w:t>
-      </w:r>
-      <w:proofErr w:type="spellStart"/>
-      <w:r>
-        <w:t>inExercise</w:t>
-      </w:r>
-      <w:proofErr w:type="spellEnd"/>
-      <w:r>
-        <w:t xml:space="preserve">, Classifier </w:t>
-      </w:r>
-      <w:proofErr w:type="spellStart"/>
-      <w:r>
-        <w:t>inClassifier</w:t>
-      </w:r>
-      <w:proofErr w:type="spellEnd"/>
-      <w:r>
-        <w:t>)</w:t>
+        <w:t>Delete classifier(Exercise inExercise, Classifier inClassifier)</w:t>
       </w:r>
       <w:r>
         <w:br/>
@@ -2756,21 +2578,13 @@
       <w:r>
         <w:t xml:space="preserve">Add classifier </w:t>
       </w:r>
-      <w:bookmarkStart w:id="3" w:name="__DdeLink__54_1412521996"/>
+      <w:bookmarkStart w:id="2" w:name="__DdeLink__54_1412521996"/>
       <w:r>
         <w:t xml:space="preserve">to current exercise </w:t>
       </w:r>
-      <w:bookmarkEnd w:id="3"/>
-      <w:r>
-        <w:t xml:space="preserve">(Classifier </w:t>
-      </w:r>
-      <w:proofErr w:type="spellStart"/>
-      <w:r>
-        <w:t>inClassifier</w:t>
-      </w:r>
-      <w:proofErr w:type="spellEnd"/>
-      <w:r>
-        <w:t>)</w:t>
+      <w:bookmarkEnd w:id="2"/>
+      <w:r>
+        <w:t>(Classifier inClassifier)</w:t>
       </w:r>
       <w:r>
         <w:br/>
@@ -2786,15 +2600,7 @@
         <w:spacing w:after="0" w:line="240" w:lineRule="auto"/>
       </w:pPr>
       <w:r>
-        <w:t xml:space="preserve">Modify classifier to current exercise (Classifier </w:t>
-      </w:r>
-      <w:proofErr w:type="spellStart"/>
-      <w:r>
-        <w:t>inClassifier</w:t>
-      </w:r>
-      <w:proofErr w:type="spellEnd"/>
-      <w:r>
-        <w:t xml:space="preserve">) </w:t>
+        <w:t xml:space="preserve">Modify classifier to current exercise (Classifier inClassifier) </w:t>
       </w:r>
     </w:p>
     <w:p>
@@ -2806,15 +2612,7 @@
         <w:spacing w:after="0" w:line="240" w:lineRule="auto"/>
       </w:pPr>
       <w:r>
-        <w:t xml:space="preserve">Delete classifier to current exercise (Classifier </w:t>
-      </w:r>
-      <w:proofErr w:type="spellStart"/>
-      <w:r>
-        <w:t>inClassifier</w:t>
-      </w:r>
-      <w:proofErr w:type="spellEnd"/>
-      <w:r>
-        <w:t>)</w:t>
+        <w:t>Delete classifier to current exercise (Classifier inClassifier)</w:t>
       </w:r>
       <w:r>
         <w:br/>
@@ -2830,23 +2628,7 @@
         <w:spacing w:after="0" w:line="240" w:lineRule="auto"/>
       </w:pPr>
       <w:r>
-        <w:t xml:space="preserve">Enumerate Exercise List(out List&lt;string&gt; </w:t>
-      </w:r>
-      <w:proofErr w:type="spellStart"/>
-      <w:r>
-        <w:t>exerciseNames</w:t>
-      </w:r>
-      <w:proofErr w:type="spellEnd"/>
-      <w:r>
-        <w:t xml:space="preserve">, out double[][] </w:t>
-      </w:r>
-      <w:proofErr w:type="spellStart"/>
-      <w:r>
-        <w:t>skeletonData</w:t>
-      </w:r>
-      <w:proofErr w:type="spellEnd"/>
-      <w:r>
-        <w:t>) [Include names, and good form skeleton for thumbnail]</w:t>
+        <w:t>Enumerate Exercise List(out List&lt;string&gt; exerciseNames, out double[][] skeletonData) [Include names, and good form skeleton for thumbnail]</w:t>
       </w:r>
       <w:r>
         <w:br/>
@@ -2878,13 +2660,8 @@
       <w:pPr>
         <w:spacing w:after="0"/>
       </w:pPr>
-      <w:proofErr w:type="spellStart"/>
-      <w:r>
-        <w:t>MainWindow.cs</w:t>
-      </w:r>
-      <w:proofErr w:type="spellEnd"/>
-      <w:r>
-        <w:t xml:space="preserve"> (The form for displaying the window)</w:t>
+      <w:r>
+        <w:t>MainWindow.cs (The form for displaying the window)</w:t>
       </w:r>
     </w:p>
     <w:p>
@@ -2896,31 +2673,7 @@
         <w:spacing w:after="0" w:line="240" w:lineRule="auto"/>
       </w:pPr>
       <w:r>
-        <w:t xml:space="preserve">Display skeleton in small thumbnail </w:t>
-      </w:r>
-      <w:proofErr w:type="spellStart"/>
-      <w:r>
-        <w:t>fomats</w:t>
-      </w:r>
-      <w:proofErr w:type="spellEnd"/>
-      <w:r>
-        <w:t>(</w:t>
-      </w:r>
-      <w:proofErr w:type="spellStart"/>
-      <w:r>
-        <w:t>bodyDouble</w:t>
-      </w:r>
-      <w:proofErr w:type="spellEnd"/>
-      <w:r>
-        <w:t xml:space="preserve"> </w:t>
-      </w:r>
-      <w:proofErr w:type="spellStart"/>
-      <w:r>
-        <w:t>inBodyDouble</w:t>
-      </w:r>
-      <w:proofErr w:type="spellEnd"/>
-      <w:r>
-        <w:t>)</w:t>
+        <w:t>Display skeleton in small thumbnail fomats(bodyDouble inBodyDouble)</w:t>
       </w:r>
       <w:r>
         <w:br/>
@@ -2936,11 +2689,9 @@
       <w:pPr>
         <w:spacing w:after="0"/>
       </w:pPr>
-      <w:proofErr w:type="spellStart"/>
       <w:r>
         <w:t>Feedback.cs</w:t>
       </w:r>
-      <w:proofErr w:type="spellEnd"/>
     </w:p>
     <w:p>
       <w:pPr>
@@ -2951,15 +2702,7 @@
         <w:spacing w:after="0" w:line="240" w:lineRule="auto"/>
       </w:pPr>
       <w:r>
-        <w:t xml:space="preserve">Save skeleton of that rep(Body </w:t>
-      </w:r>
-      <w:proofErr w:type="spellStart"/>
-      <w:r>
-        <w:t>inBody</w:t>
-      </w:r>
-      <w:proofErr w:type="spellEnd"/>
-      <w:r>
-        <w:t>)</w:t>
+        <w:t>Save skeleton of that rep(Body inBody)</w:t>
       </w:r>
       <w:r>
         <w:br/>
@@ -2975,7 +2718,12 @@
         <w:spacing w:after="0" w:line="240" w:lineRule="auto"/>
       </w:pPr>
       <w:r>
-        <w:t>Get/Set list of rep skeletons done in that set [ using a List&lt;Body&gt; ]</w:t>
+        <w:t>Get/Set list of re</w:t>
+      </w:r>
+      <w:bookmarkStart w:id="3" w:name="_GoBack"/>
+      <w:bookmarkEnd w:id="3"/>
+      <w:r>
+        <w:t>p skeletons done in that set [ using a List&lt;Body&gt; ]</w:t>
       </w:r>
     </w:p>
     <w:p>
@@ -3114,7 +2862,7 @@
         <w:noProof/>
         <w:color w:val="808080" w:themeColor="background1" w:themeShade="80"/>
       </w:rPr>
-      <w:t>4</w:t>
+      <w:t>7</w:t>
     </w:r>
     <w:r>
       <w:rPr>
@@ -3255,27 +3003,14 @@
     <w:r>
       <w:t xml:space="preserve"> of </w:t>
     </w:r>
-    <w:r>
-      <w:fldChar w:fldCharType="begin"/>
-    </w:r>
-    <w:r>
-      <w:instrText xml:space="preserve"> NUMPAGES  \* Arabic  \* MERGEFORMAT </w:instrText>
-    </w:r>
-    <w:r>
-      <w:fldChar w:fldCharType="separate"/>
-    </w:r>
-    <w:r>
-      <w:rPr>
-        <w:noProof/>
-      </w:rPr>
-      <w:t>2</w:t>
-    </w:r>
-    <w:r>
-      <w:rPr>
-        <w:noProof/>
-      </w:rPr>
-      <w:fldChar w:fldCharType="end"/>
-    </w:r>
+    <w:fldSimple w:instr=" NUMPAGES  \* Arabic  \* MERGEFORMAT ">
+      <w:r>
+        <w:rPr>
+          <w:noProof/>
+        </w:rPr>
+        <w:t>2</w:t>
+      </w:r>
+    </w:fldSimple>
   </w:p>
   <w:p>
     <w:pPr>
@@ -6931,6 +6666,373 @@
 </file>
 
 <file path=customXml/item1.xml><?xml version="1.0" encoding="utf-8"?>
+<p:properties xmlns:p="http://schemas.microsoft.com/office/2006/metadata/properties" xmlns:xsi="http://www.w3.org/2001/XMLSchema-instance" xmlns:pc="http://schemas.microsoft.com/office/infopath/2007/PartnerControls">
+  <documentManagement>
+    <SharedWithUsers xmlns="a59ad09b-ca20-443a-8ef1-d677252d424e">
+      <UserInfo>
+        <DisplayName>Nancy Perry</DisplayName>
+        <AccountId>19</AccountId>
+        <AccountType/>
+      </UserInfo>
+      <UserInfo>
+        <DisplayName>Ian Todd</DisplayName>
+        <AccountId>20</AccountId>
+        <AccountType/>
+      </UserInfo>
+      <UserInfo>
+        <DisplayName>Tony Seeley</DisplayName>
+        <AccountId>21</AccountId>
+        <AccountType/>
+      </UserInfo>
+      <UserInfo>
+        <DisplayName>Aaron Woodman</DisplayName>
+        <AccountId>22</AccountId>
+        <AccountType/>
+      </UserInfo>
+      <UserInfo>
+        <DisplayName>Karen Djoury</DisplayName>
+        <AccountId>23</AccountId>
+        <AccountType/>
+      </UserInfo>
+      <UserInfo>
+        <DisplayName>Praveen Rutnam</DisplayName>
+        <AccountId>24</AccountId>
+        <AccountType/>
+      </UserInfo>
+      <UserInfo>
+        <DisplayName>Nishitha Sannala</DisplayName>
+        <AccountId>25</AccountId>
+        <AccountType/>
+      </UserInfo>
+      <UserInfo>
+        <DisplayName>Peter Bergler</DisplayName>
+        <AccountId>26</AccountId>
+        <AccountType/>
+      </UserInfo>
+      <UserInfo>
+        <DisplayName>Joe Munko</DisplayName>
+        <AccountId>27</AccountId>
+        <AccountType/>
+      </UserInfo>
+      <UserInfo>
+        <DisplayName>Jill Campbell</DisplayName>
+        <AccountId>18</AccountId>
+        <AccountType/>
+      </UserInfo>
+      <UserInfo>
+        <DisplayName>John Cable</DisplayName>
+        <AccountId>28</AccountId>
+        <AccountType/>
+      </UserInfo>
+      <UserInfo>
+        <DisplayName>Evan Goldring</DisplayName>
+        <AccountId>29</AccountId>
+        <AccountType/>
+      </UserInfo>
+      <UserInfo>
+        <DisplayName>Michael Raschko</DisplayName>
+        <AccountId>30</AccountId>
+        <AccountType/>
+      </UserInfo>
+      <UserInfo>
+        <DisplayName>Mark Budash</DisplayName>
+        <AccountId>31</AccountId>
+        <AccountType/>
+      </UserInfo>
+      <UserInfo>
+        <DisplayName>Don Box</DisplayName>
+        <AccountId>32</AccountId>
+        <AccountType/>
+      </UserInfo>
+      <UserInfo>
+        <DisplayName>Jhoanna Marie Pobre (Accenture)</DisplayName>
+        <AccountId>8229</AccountId>
+        <AccountType/>
+      </UserInfo>
+      <UserInfo>
+        <DisplayName>Tracey Peyton (MediaPlant)</DisplayName>
+        <AccountId>8795</AccountId>
+        <AccountType/>
+      </UserInfo>
+      <UserInfo>
+        <DisplayName>Vishal Karungulam</DisplayName>
+        <AccountId>10302</AccountId>
+        <AccountType/>
+      </UserInfo>
+      <UserInfo>
+        <DisplayName>Casey Jacobs</DisplayName>
+        <AccountId>12730</AccountId>
+        <AccountType/>
+      </UserInfo>
+      <UserInfo>
+        <DisplayName>John Henderson (XBOX)</DisplayName>
+        <AccountId>12731</AccountId>
+        <AccountType/>
+      </UserInfo>
+      <UserInfo>
+        <DisplayName>Pat Litherland</DisplayName>
+        <AccountId>13781</AccountId>
+        <AccountType/>
+      </UserInfo>
+      <UserInfo>
+        <DisplayName>Heather Brown</DisplayName>
+        <AccountId>13782</AccountId>
+        <AccountType/>
+      </UserInfo>
+      <UserInfo>
+        <DisplayName>Jonathan Poon</DisplayName>
+        <AccountId>20212</AccountId>
+        <AccountType/>
+      </UserInfo>
+      <UserInfo>
+        <DisplayName>Jose Velez</DisplayName>
+        <AccountId>20215</AccountId>
+        <AccountType/>
+      </UserInfo>
+      <UserInfo>
+        <DisplayName>Ian McMillan</DisplayName>
+        <AccountId>6977</AccountId>
+        <AccountType/>
+      </UserInfo>
+      <UserInfo>
+        <DisplayName>Stuart Dent</DisplayName>
+        <AccountId>20078</AccountId>
+        <AccountType/>
+      </UserInfo>
+      <UserInfo>
+        <DisplayName>Juha Luoto</DisplayName>
+        <AccountId>5622</AccountId>
+        <AccountType/>
+      </UserInfo>
+      <UserInfo>
+        <DisplayName>Kara Saucerman</DisplayName>
+        <AccountId>8851</AccountId>
+        <AccountType/>
+      </UserInfo>
+      <UserInfo>
+        <DisplayName>Pedro Teixeira</DisplayName>
+        <AccountId>10534</AccountId>
+        <AccountType/>
+      </UserInfo>
+      <UserInfo>
+        <DisplayName>Song Zou</DisplayName>
+        <AccountId>4969</AccountId>
+        <AccountType/>
+      </UserInfo>
+      <UserInfo>
+        <DisplayName>Deanna Hearns</DisplayName>
+        <AccountId>22425</AccountId>
+        <AccountType/>
+      </UserInfo>
+      <UserInfo>
+        <DisplayName>Gabriela Lopes Teixeira</DisplayName>
+        <AccountId>15459</AccountId>
+        <AccountType/>
+      </UserInfo>
+      <UserInfo>
+        <DisplayName>Luiz Felipe Lage Campos Tenaglia</DisplayName>
+        <AccountId>451</AccountId>
+        <AccountType/>
+      </UserInfo>
+      <UserInfo>
+        <DisplayName>Glenn LaVigne</DisplayName>
+        <AccountId>22438</AccountId>
+        <AccountType/>
+      </UserInfo>
+      <UserInfo>
+        <DisplayName>Kathleen Baker</DisplayName>
+        <AccountId>22342</AccountId>
+        <AccountType/>
+      </UserInfo>
+      <UserInfo>
+        <DisplayName>Vivian Tian</DisplayName>
+        <AccountId>22472</AccountId>
+        <AccountType/>
+      </UserInfo>
+      <UserInfo>
+        <DisplayName>Ana Parra</DisplayName>
+        <AccountId>2330</AccountId>
+        <AccountType/>
+      </UserInfo>
+      <UserInfo>
+        <DisplayName>Pablo Candelas Gonzalez</DisplayName>
+        <AccountId>12610</AccountId>
+        <AccountType/>
+      </UserInfo>
+      <UserInfo>
+        <DisplayName>Matt Labunka</DisplayName>
+        <AccountId>20706</AccountId>
+        <AccountType/>
+      </UserInfo>
+      <UserInfo>
+        <DisplayName>Warren Sulcs</DisplayName>
+        <AccountId>4849</AccountId>
+        <AccountType/>
+      </UserInfo>
+      <UserInfo>
+        <DisplayName>Justin Wald</DisplayName>
+        <AccountId>6450</AccountId>
+        <AccountType/>
+      </UserInfo>
+      <UserInfo>
+        <DisplayName>Bruce Bernardi</DisplayName>
+        <AccountId>8473</AccountId>
+        <AccountType/>
+      </UserInfo>
+      <UserInfo>
+        <DisplayName>Annie Poh</DisplayName>
+        <AccountId>22627</AccountId>
+        <AccountType/>
+      </UserInfo>
+      <UserInfo>
+        <DisplayName>Juan Bizoso Santiago</DisplayName>
+        <AccountId>22199</AccountId>
+        <AccountType/>
+      </UserInfo>
+      <UserInfo>
+        <DisplayName>Jay Simmons</DisplayName>
+        <AccountId>15147</AccountId>
+        <AccountType/>
+      </UserInfo>
+      <UserInfo>
+        <DisplayName>Mike Ybarra</DisplayName>
+        <AccountId>1325</AccountId>
+        <AccountType/>
+      </UserInfo>
+      <UserInfo>
+        <DisplayName>Eric Schroeder</DisplayName>
+        <AccountId>12762</AccountId>
+        <AccountType/>
+      </UserInfo>
+      <UserInfo>
+        <DisplayName>Scott Napolitan</DisplayName>
+        <AccountId>22648</AccountId>
+        <AccountType/>
+      </UserInfo>
+      <UserInfo>
+        <DisplayName>David Rocca</DisplayName>
+        <AccountId>22650</AccountId>
+        <AccountType/>
+      </UserInfo>
+      <UserInfo>
+        <DisplayName>Shujun Liu</DisplayName>
+        <AccountId>22651</AccountId>
+        <AccountType/>
+      </UserInfo>
+      <UserInfo>
+        <DisplayName>Saurabh Verma (WSSC WS)</DisplayName>
+        <AccountId>15521</AccountId>
+        <AccountType/>
+      </UserInfo>
+      <UserInfo>
+        <DisplayName>Tom Jolly</DisplayName>
+        <AccountId>22677</AccountId>
+        <AccountType/>
+      </UserInfo>
+      <UserInfo>
+        <DisplayName>Kamran Iqbal</DisplayName>
+        <AccountId>22680</AccountId>
+        <AccountType/>
+      </UserInfo>
+      <UserInfo>
+        <DisplayName>Chintan Patani</DisplayName>
+        <AccountId>11922</AccountId>
+        <AccountType/>
+      </UserInfo>
+      <UserInfo>
+        <DisplayName>Duncan Wadsworth</DisplayName>
+        <AccountId>22709</AccountId>
+        <AccountType/>
+      </UserInfo>
+      <UserInfo>
+        <DisplayName>Craig Campbell (HR)</DisplayName>
+        <AccountId>22703</AccountId>
+        <AccountType/>
+      </UserInfo>
+      <UserInfo>
+        <DisplayName>Milan Patel</DisplayName>
+        <AccountId>13442</AccountId>
+        <AccountType/>
+      </UserInfo>
+      <UserInfo>
+        <DisplayName>David Linsley</DisplayName>
+        <AccountId>930</AccountId>
+        <AccountType/>
+      </UserInfo>
+      <UserInfo>
+        <DisplayName>Chris Doan</DisplayName>
+        <AccountId>1534</AccountId>
+        <AccountType/>
+      </UserInfo>
+      <UserInfo>
+        <DisplayName>Nate Jones</DisplayName>
+        <AccountId>22711</AccountId>
+        <AccountType/>
+      </UserInfo>
+      <UserInfo>
+        <DisplayName>Ryan Asdourian</DisplayName>
+        <AccountId>22717</AccountId>
+        <AccountType/>
+      </UserInfo>
+      <UserInfo>
+        <DisplayName>Andy Lovitt</DisplayName>
+        <AccountId>6094</AccountId>
+        <AccountType/>
+      </UserInfo>
+      <UserInfo>
+        <DisplayName>Jenn Dillon</DisplayName>
+        <AccountId>12771</AccountId>
+        <AccountType/>
+      </UserInfo>
+      <UserInfo>
+        <DisplayName>Suchitra Mohan</DisplayName>
+        <AccountId>8208</AccountId>
+        <AccountType/>
+      </UserInfo>
+      <UserInfo>
+        <DisplayName>Erika Gutierrez Corral</DisplayName>
+        <AccountId>9513</AccountId>
+        <AccountType/>
+      </UserInfo>
+      <UserInfo>
+        <DisplayName>Melissa DeCapua</DisplayName>
+        <AccountId>19615</AccountId>
+        <AccountType/>
+      </UserInfo>
+    </SharedWithUsers>
+    <Doc_x0020_Status xmlns="4f782983-1679-4f8f-93ec-069337b0fc1f">Draft</Doc_x0020_Status>
+    <VSO_x0020_ID xmlns="4f782983-1679-4f8f-93ec-069337b0fc1f" xsi:nil="true"/>
+    <Keyword xmlns="4f782983-1679-4f8f-93ec-069337b0fc1f" xsi:nil="true"/>
+    <Product_x0020_Family xmlns="4f782983-1679-4f8f-93ec-069337b0fc1f">Windows</Product_x0020_Family>
+    <Owner xmlns="4f782983-1679-4f8f-93ec-069337b0fc1f">
+      <UserInfo>
+        <DisplayName>Amanda McClellan</DisplayName>
+        <AccountId>11</AccountId>
+        <AccountType/>
+      </UserInfo>
+    </Owner>
+    <Area_x0020_Path xmlns="4f782983-1679-4f8f-93ec-069337b0fc1f">Undefined</Area_x0020_Path>
+    <Product xmlns="4f782983-1679-4f8f-93ec-069337b0fc1f">Redstone</Product>
+    <URL xmlns="4f782983-1679-4f8f-93ec-069337b0fc1f">
+      <Url xsi:nil="true"/>
+      <Description xsi:nil="true"/>
+    </URL>
+    <Doc_x0020_Type xmlns="4f782983-1679-4f8f-93ec-069337b0fc1f">Scenario Spec</Doc_x0020_Type>
+    <Release xmlns="4f782983-1679-4f8f-93ec-069337b0fc1f">RS1</Release>
+  </documentManagement>
+</p:properties>
+</file>
+
+<file path=customXml/item2.xml><?xml version="1.0" encoding="utf-8"?>
+<?mso-contentType ?>
+<FormTemplates xmlns="http://schemas.microsoft.com/sharepoint/v3/contenttype/forms">
+  <Display>DocumentLibraryForm</Display>
+  <Edit>DocumentLibraryForm</Edit>
+  <New>DocumentLibraryForm</New>
+</FormTemplates>
+</file>
+
+<file path=customXml/item3.xml><?xml version="1.0" encoding="utf-8"?>
 <ct:contentTypeSchema xmlns:ct="http://schemas.microsoft.com/office/2006/metadata/contentType" xmlns:ma="http://schemas.microsoft.com/office/2006/metadata/properties/metaAttributes" ct:_="" ma:_="" ma:contentTypeName="Document" ma:contentTypeID="0x010100A0D52A76357D3841928460B0B3942A45" ma:contentTypeVersion="13" ma:contentTypeDescription="Create a new document." ma:contentTypeScope="" ma:versionID="0e0e5745bca9c128248ad55da1c4ebad">
   <xsd:schema xmlns:xsd="http://www.w3.org/2001/XMLSchema" xmlns:xs="http://www.w3.org/2001/XMLSchema" xmlns:p="http://schemas.microsoft.com/office/2006/metadata/properties" xmlns:ns2="a59ad09b-ca20-443a-8ef1-d677252d424e" xmlns:ns3="4f782983-1679-4f8f-93ec-069337b0fc1f" targetNamespace="http://schemas.microsoft.com/office/2006/metadata/properties" ma:root="true" ma:fieldsID="c096401d4bb023210d7a46570de25f9f" ns2:_="" ns3:_="">
     <xsd:import namespace="a59ad09b-ca20-443a-8ef1-d677252d424e"/>
@@ -7737,378 +7839,30 @@
 </ct:contentTypeSchema>
 </file>
 
-<file path=customXml/item2.xml><?xml version="1.0" encoding="utf-8"?>
-<?mso-contentType ?>
-<FormTemplates xmlns="http://schemas.microsoft.com/sharepoint/v3/contenttype/forms">
-  <Display>DocumentLibraryForm</Display>
-  <Edit>DocumentLibraryForm</Edit>
-  <New>DocumentLibraryForm</New>
-</FormTemplates>
-</file>
-
-<file path=customXml/item3.xml><?xml version="1.0" encoding="utf-8"?>
-<p:properties xmlns:p="http://schemas.microsoft.com/office/2006/metadata/properties" xmlns:xsi="http://www.w3.org/2001/XMLSchema-instance" xmlns:pc="http://schemas.microsoft.com/office/infopath/2007/PartnerControls">
-  <documentManagement>
-    <SharedWithUsers xmlns="a59ad09b-ca20-443a-8ef1-d677252d424e">
-      <UserInfo>
-        <DisplayName>Nancy Perry</DisplayName>
-        <AccountId>19</AccountId>
-        <AccountType/>
-      </UserInfo>
-      <UserInfo>
-        <DisplayName>Ian Todd</DisplayName>
-        <AccountId>20</AccountId>
-        <AccountType/>
-      </UserInfo>
-      <UserInfo>
-        <DisplayName>Tony Seeley</DisplayName>
-        <AccountId>21</AccountId>
-        <AccountType/>
-      </UserInfo>
-      <UserInfo>
-        <DisplayName>Aaron Woodman</DisplayName>
-        <AccountId>22</AccountId>
-        <AccountType/>
-      </UserInfo>
-      <UserInfo>
-        <DisplayName>Karen Djoury</DisplayName>
-        <AccountId>23</AccountId>
-        <AccountType/>
-      </UserInfo>
-      <UserInfo>
-        <DisplayName>Praveen Rutnam</DisplayName>
-        <AccountId>24</AccountId>
-        <AccountType/>
-      </UserInfo>
-      <UserInfo>
-        <DisplayName>Nishitha Sannala</DisplayName>
-        <AccountId>25</AccountId>
-        <AccountType/>
-      </UserInfo>
-      <UserInfo>
-        <DisplayName>Peter Bergler</DisplayName>
-        <AccountId>26</AccountId>
-        <AccountType/>
-      </UserInfo>
-      <UserInfo>
-        <DisplayName>Joe Munko</DisplayName>
-        <AccountId>27</AccountId>
-        <AccountType/>
-      </UserInfo>
-      <UserInfo>
-        <DisplayName>Jill Campbell</DisplayName>
-        <AccountId>18</AccountId>
-        <AccountType/>
-      </UserInfo>
-      <UserInfo>
-        <DisplayName>John Cable</DisplayName>
-        <AccountId>28</AccountId>
-        <AccountType/>
-      </UserInfo>
-      <UserInfo>
-        <DisplayName>Evan Goldring</DisplayName>
-        <AccountId>29</AccountId>
-        <AccountType/>
-      </UserInfo>
-      <UserInfo>
-        <DisplayName>Michael Raschko</DisplayName>
-        <AccountId>30</AccountId>
-        <AccountType/>
-      </UserInfo>
-      <UserInfo>
-        <DisplayName>Mark Budash</DisplayName>
-        <AccountId>31</AccountId>
-        <AccountType/>
-      </UserInfo>
-      <UserInfo>
-        <DisplayName>Don Box</DisplayName>
-        <AccountId>32</AccountId>
-        <AccountType/>
-      </UserInfo>
-      <UserInfo>
-        <DisplayName>Jhoanna Marie Pobre (Accenture)</DisplayName>
-        <AccountId>8229</AccountId>
-        <AccountType/>
-      </UserInfo>
-      <UserInfo>
-        <DisplayName>Tracey Peyton (MediaPlant)</DisplayName>
-        <AccountId>8795</AccountId>
-        <AccountType/>
-      </UserInfo>
-      <UserInfo>
-        <DisplayName>Vishal Karungulam</DisplayName>
-        <AccountId>10302</AccountId>
-        <AccountType/>
-      </UserInfo>
-      <UserInfo>
-        <DisplayName>Casey Jacobs</DisplayName>
-        <AccountId>12730</AccountId>
-        <AccountType/>
-      </UserInfo>
-      <UserInfo>
-        <DisplayName>John Henderson (XBOX)</DisplayName>
-        <AccountId>12731</AccountId>
-        <AccountType/>
-      </UserInfo>
-      <UserInfo>
-        <DisplayName>Pat Litherland</DisplayName>
-        <AccountId>13781</AccountId>
-        <AccountType/>
-      </UserInfo>
-      <UserInfo>
-        <DisplayName>Heather Brown</DisplayName>
-        <AccountId>13782</AccountId>
-        <AccountType/>
-      </UserInfo>
-      <UserInfo>
-        <DisplayName>Jonathan Poon</DisplayName>
-        <AccountId>20212</AccountId>
-        <AccountType/>
-      </UserInfo>
-      <UserInfo>
-        <DisplayName>Jose Velez</DisplayName>
-        <AccountId>20215</AccountId>
-        <AccountType/>
-      </UserInfo>
-      <UserInfo>
-        <DisplayName>Ian McMillan</DisplayName>
-        <AccountId>6977</AccountId>
-        <AccountType/>
-      </UserInfo>
-      <UserInfo>
-        <DisplayName>Stuart Dent</DisplayName>
-        <AccountId>20078</AccountId>
-        <AccountType/>
-      </UserInfo>
-      <UserInfo>
-        <DisplayName>Juha Luoto</DisplayName>
-        <AccountId>5622</AccountId>
-        <AccountType/>
-      </UserInfo>
-      <UserInfo>
-        <DisplayName>Kara Saucerman</DisplayName>
-        <AccountId>8851</AccountId>
-        <AccountType/>
-      </UserInfo>
-      <UserInfo>
-        <DisplayName>Pedro Teixeira</DisplayName>
-        <AccountId>10534</AccountId>
-        <AccountType/>
-      </UserInfo>
-      <UserInfo>
-        <DisplayName>Song Zou</DisplayName>
-        <AccountId>4969</AccountId>
-        <AccountType/>
-      </UserInfo>
-      <UserInfo>
-        <DisplayName>Deanna Hearns</DisplayName>
-        <AccountId>22425</AccountId>
-        <AccountType/>
-      </UserInfo>
-      <UserInfo>
-        <DisplayName>Gabriela Lopes Teixeira</DisplayName>
-        <AccountId>15459</AccountId>
-        <AccountType/>
-      </UserInfo>
-      <UserInfo>
-        <DisplayName>Luiz Felipe Lage Campos Tenaglia</DisplayName>
-        <AccountId>451</AccountId>
-        <AccountType/>
-      </UserInfo>
-      <UserInfo>
-        <DisplayName>Glenn LaVigne</DisplayName>
-        <AccountId>22438</AccountId>
-        <AccountType/>
-      </UserInfo>
-      <UserInfo>
-        <DisplayName>Kathleen Baker</DisplayName>
-        <AccountId>22342</AccountId>
-        <AccountType/>
-      </UserInfo>
-      <UserInfo>
-        <DisplayName>Vivian Tian</DisplayName>
-        <AccountId>22472</AccountId>
-        <AccountType/>
-      </UserInfo>
-      <UserInfo>
-        <DisplayName>Ana Parra</DisplayName>
-        <AccountId>2330</AccountId>
-        <AccountType/>
-      </UserInfo>
-      <UserInfo>
-        <DisplayName>Pablo Candelas Gonzalez</DisplayName>
-        <AccountId>12610</AccountId>
-        <AccountType/>
-      </UserInfo>
-      <UserInfo>
-        <DisplayName>Matt Labunka</DisplayName>
-        <AccountId>20706</AccountId>
-        <AccountType/>
-      </UserInfo>
-      <UserInfo>
-        <DisplayName>Warren Sulcs</DisplayName>
-        <AccountId>4849</AccountId>
-        <AccountType/>
-      </UserInfo>
-      <UserInfo>
-        <DisplayName>Justin Wald</DisplayName>
-        <AccountId>6450</AccountId>
-        <AccountType/>
-      </UserInfo>
-      <UserInfo>
-        <DisplayName>Bruce Bernardi</DisplayName>
-        <AccountId>8473</AccountId>
-        <AccountType/>
-      </UserInfo>
-      <UserInfo>
-        <DisplayName>Annie Poh</DisplayName>
-        <AccountId>22627</AccountId>
-        <AccountType/>
-      </UserInfo>
-      <UserInfo>
-        <DisplayName>Juan Bizoso Santiago</DisplayName>
-        <AccountId>22199</AccountId>
-        <AccountType/>
-      </UserInfo>
-      <UserInfo>
-        <DisplayName>Jay Simmons</DisplayName>
-        <AccountId>15147</AccountId>
-        <AccountType/>
-      </UserInfo>
-      <UserInfo>
-        <DisplayName>Mike Ybarra</DisplayName>
-        <AccountId>1325</AccountId>
-        <AccountType/>
-      </UserInfo>
-      <UserInfo>
-        <DisplayName>Eric Schroeder</DisplayName>
-        <AccountId>12762</AccountId>
-        <AccountType/>
-      </UserInfo>
-      <UserInfo>
-        <DisplayName>Scott Napolitan</DisplayName>
-        <AccountId>22648</AccountId>
-        <AccountType/>
-      </UserInfo>
-      <UserInfo>
-        <DisplayName>David Rocca</DisplayName>
-        <AccountId>22650</AccountId>
-        <AccountType/>
-      </UserInfo>
-      <UserInfo>
-        <DisplayName>Shujun Liu</DisplayName>
-        <AccountId>22651</AccountId>
-        <AccountType/>
-      </UserInfo>
-      <UserInfo>
-        <DisplayName>Saurabh Verma (WSSC WS)</DisplayName>
-        <AccountId>15521</AccountId>
-        <AccountType/>
-      </UserInfo>
-      <UserInfo>
-        <DisplayName>Tom Jolly</DisplayName>
-        <AccountId>22677</AccountId>
-        <AccountType/>
-      </UserInfo>
-      <UserInfo>
-        <DisplayName>Kamran Iqbal</DisplayName>
-        <AccountId>22680</AccountId>
-        <AccountType/>
-      </UserInfo>
-      <UserInfo>
-        <DisplayName>Chintan Patani</DisplayName>
-        <AccountId>11922</AccountId>
-        <AccountType/>
-      </UserInfo>
-      <UserInfo>
-        <DisplayName>Duncan Wadsworth</DisplayName>
-        <AccountId>22709</AccountId>
-        <AccountType/>
-      </UserInfo>
-      <UserInfo>
-        <DisplayName>Craig Campbell (HR)</DisplayName>
-        <AccountId>22703</AccountId>
-        <AccountType/>
-      </UserInfo>
-      <UserInfo>
-        <DisplayName>Milan Patel</DisplayName>
-        <AccountId>13442</AccountId>
-        <AccountType/>
-      </UserInfo>
-      <UserInfo>
-        <DisplayName>David Linsley</DisplayName>
-        <AccountId>930</AccountId>
-        <AccountType/>
-      </UserInfo>
-      <UserInfo>
-        <DisplayName>Chris Doan</DisplayName>
-        <AccountId>1534</AccountId>
-        <AccountType/>
-      </UserInfo>
-      <UserInfo>
-        <DisplayName>Nate Jones</DisplayName>
-        <AccountId>22711</AccountId>
-        <AccountType/>
-      </UserInfo>
-      <UserInfo>
-        <DisplayName>Ryan Asdourian</DisplayName>
-        <AccountId>22717</AccountId>
-        <AccountType/>
-      </UserInfo>
-      <UserInfo>
-        <DisplayName>Andy Lovitt</DisplayName>
-        <AccountId>6094</AccountId>
-        <AccountType/>
-      </UserInfo>
-      <UserInfo>
-        <DisplayName>Jenn Dillon</DisplayName>
-        <AccountId>12771</AccountId>
-        <AccountType/>
-      </UserInfo>
-      <UserInfo>
-        <DisplayName>Suchitra Mohan</DisplayName>
-        <AccountId>8208</AccountId>
-        <AccountType/>
-      </UserInfo>
-      <UserInfo>
-        <DisplayName>Erika Gutierrez Corral</DisplayName>
-        <AccountId>9513</AccountId>
-        <AccountType/>
-      </UserInfo>
-      <UserInfo>
-        <DisplayName>Melissa DeCapua</DisplayName>
-        <AccountId>19615</AccountId>
-        <AccountType/>
-      </UserInfo>
-    </SharedWithUsers>
-    <Doc_x0020_Status xmlns="4f782983-1679-4f8f-93ec-069337b0fc1f">Draft</Doc_x0020_Status>
-    <VSO_x0020_ID xmlns="4f782983-1679-4f8f-93ec-069337b0fc1f" xsi:nil="true"/>
-    <Keyword xmlns="4f782983-1679-4f8f-93ec-069337b0fc1f" xsi:nil="true"/>
-    <Product_x0020_Family xmlns="4f782983-1679-4f8f-93ec-069337b0fc1f">Windows</Product_x0020_Family>
-    <Owner xmlns="4f782983-1679-4f8f-93ec-069337b0fc1f">
-      <UserInfo>
-        <DisplayName>Amanda McClellan</DisplayName>
-        <AccountId>11</AccountId>
-        <AccountType/>
-      </UserInfo>
-    </Owner>
-    <Area_x0020_Path xmlns="4f782983-1679-4f8f-93ec-069337b0fc1f">Undefined</Area_x0020_Path>
-    <Product xmlns="4f782983-1679-4f8f-93ec-069337b0fc1f">Redstone</Product>
-    <URL xmlns="4f782983-1679-4f8f-93ec-069337b0fc1f">
-      <Url xsi:nil="true"/>
-      <Description xsi:nil="true"/>
-    </URL>
-    <Doc_x0020_Type xmlns="4f782983-1679-4f8f-93ec-069337b0fc1f">Scenario Spec</Doc_x0020_Type>
-    <Release xmlns="4f782983-1679-4f8f-93ec-069337b0fc1f">RS1</Release>
-  </documentManagement>
-</p:properties>
-</file>
-
 <file path=customXml/item4.xml><?xml version="1.0" encoding="utf-8"?>
 <b:Sources xmlns:b="http://schemas.openxmlformats.org/officeDocument/2006/bibliography" xmlns="http://schemas.openxmlformats.org/officeDocument/2006/bibliography" SelectedStyle="\APASixthEditionOfficeOnline.xsl" StyleName="APA" Version="6"/>
 </file>
 
 <file path=customXml/itemProps1.xml><?xml version="1.0" encoding="utf-8"?>
+<ds:datastoreItem xmlns:ds="http://schemas.openxmlformats.org/officeDocument/2006/customXml" ds:itemID="{B46CA93F-F948-4E75-BF17-3940EF7C3786}">
+  <ds:schemaRefs>
+    <ds:schemaRef ds:uri="http://schemas.microsoft.com/office/2006/metadata/properties"/>
+    <ds:schemaRef ds:uri="http://schemas.microsoft.com/office/infopath/2007/PartnerControls"/>
+    <ds:schemaRef ds:uri="a59ad09b-ca20-443a-8ef1-d677252d424e"/>
+    <ds:schemaRef ds:uri="4f782983-1679-4f8f-93ec-069337b0fc1f"/>
+  </ds:schemaRefs>
+</ds:datastoreItem>
+</file>
+
+<file path=customXml/itemProps2.xml><?xml version="1.0" encoding="utf-8"?>
+<ds:datastoreItem xmlns:ds="http://schemas.openxmlformats.org/officeDocument/2006/customXml" ds:itemID="{B609244F-760C-4CE5-AB40-704F2A4B92AC}">
+  <ds:schemaRefs>
+    <ds:schemaRef ds:uri="http://schemas.microsoft.com/sharepoint/v3/contenttype/forms"/>
+  </ds:schemaRefs>
+</ds:datastoreItem>
+</file>
+
+<file path=customXml/itemProps3.xml><?xml version="1.0" encoding="utf-8"?>
 <ds:datastoreItem xmlns:ds="http://schemas.openxmlformats.org/officeDocument/2006/customXml" ds:itemID="{FCC5F511-537E-4EC2-98CD-1A46F1513EED}">
   <ds:schemaRefs>
     <ds:schemaRef ds:uri="http://schemas.microsoft.com/office/2006/metadata/contentType"/>
@@ -8127,27 +7881,8 @@
 </ds:datastoreItem>
 </file>
 
-<file path=customXml/itemProps2.xml><?xml version="1.0" encoding="utf-8"?>
-<ds:datastoreItem xmlns:ds="http://schemas.openxmlformats.org/officeDocument/2006/customXml" ds:itemID="{B609244F-760C-4CE5-AB40-704F2A4B92AC}">
-  <ds:schemaRefs>
-    <ds:schemaRef ds:uri="http://schemas.microsoft.com/sharepoint/v3/contenttype/forms"/>
-  </ds:schemaRefs>
-</ds:datastoreItem>
-</file>
-
-<file path=customXml/itemProps3.xml><?xml version="1.0" encoding="utf-8"?>
-<ds:datastoreItem xmlns:ds="http://schemas.openxmlformats.org/officeDocument/2006/customXml" ds:itemID="{B46CA93F-F948-4E75-BF17-3940EF7C3786}">
-  <ds:schemaRefs>
-    <ds:schemaRef ds:uri="http://schemas.microsoft.com/office/2006/metadata/properties"/>
-    <ds:schemaRef ds:uri="http://schemas.microsoft.com/office/infopath/2007/PartnerControls"/>
-    <ds:schemaRef ds:uri="a59ad09b-ca20-443a-8ef1-d677252d424e"/>
-    <ds:schemaRef ds:uri="4f782983-1679-4f8f-93ec-069337b0fc1f"/>
-  </ds:schemaRefs>
-</ds:datastoreItem>
-</file>
-
 <file path=customXml/itemProps4.xml><?xml version="1.0" encoding="utf-8"?>
-<ds:datastoreItem xmlns:ds="http://schemas.openxmlformats.org/officeDocument/2006/customXml" ds:itemID="{C525E708-19A6-450A-BC7E-31C17A112D32}">
+<ds:datastoreItem xmlns:ds="http://schemas.openxmlformats.org/officeDocument/2006/customXml" ds:itemID="{ACA3A952-7770-4DBF-BB6E-7083845218F7}">
   <ds:schemaRefs>
     <ds:schemaRef ds:uri="http://schemas.openxmlformats.org/officeDocument/2006/bibliography"/>
   </ds:schemaRefs>

</xml_diff>

<commit_message>
Updated to master spec
</commit_message>
<xml_diff>
--- a/docs/SpotMeSpec.docx
+++ b/docs/SpotMeSpec.docx
@@ -304,17 +304,9 @@
         <w:ind w:left="432"/>
       </w:pPr>
       <w:r>
-        <w:rPr>
-          <w:rFonts w:ascii="Calibri" w:hAnsi="Calibri"/>
-          <w:sz w:val="22"/>
-        </w:rPr>
         <w:t>People have a hard time getting motivated to go to the gym and work out. A big reason is: ‘I’ve never done it before and I don’t know how to do anything.’ A personal trainer can be expensive, and therefore isn’t a possibility for all users. This application will teach people how to do the basics properly, and give them confidence to start their fitness journey.</w:t>
       </w:r>
       <w:r>
-        <w:rPr>
-          <w:rFonts w:ascii="Calibri" w:hAnsi="Calibri"/>
-          <w:sz w:val="22"/>
-        </w:rPr>
         <w:t xml:space="preserve"> As well, experienced users can use the app to check their form, such as when they are doing a new personal record for their squat and want to make sure they went down to 90 degrees.</w:t>
       </w:r>
     </w:p>
@@ -1636,10 +1628,157 @@
     </w:p>
     <w:p>
       <w:pPr>
-        <w:rPr>
-          <w:rFonts w:cs="Segoe UI"/>
-        </w:rPr>
-      </w:pPr>
+        <w:pStyle w:val="Heading2"/>
+      </w:pPr>
+      <w:r>
+        <w:t>Required Pages</w:t>
+      </w:r>
+    </w:p>
+    <w:p>
+      <w:r>
+        <w:t>This leads to the definition of the 4 pages that are required for the minimum viable product:</w:t>
+      </w:r>
+    </w:p>
+    <w:p>
+      <w:pPr>
+        <w:pStyle w:val="ListParagraph"/>
+        <w:numPr>
+          <w:ilvl w:val="0"/>
+          <w:numId w:val="19"/>
+        </w:numPr>
+      </w:pPr>
+      <w:r>
+        <w:t>List of exercises + exercise management (if this is to be done on the same page)</w:t>
+      </w:r>
+    </w:p>
+    <w:p>
+      <w:pPr>
+        <w:pStyle w:val="ListParagraph"/>
+        <w:numPr>
+          <w:ilvl w:val="0"/>
+          <w:numId w:val="19"/>
+        </w:numPr>
+      </w:pPr>
+      <w:r>
+        <w:t xml:space="preserve">In </w:t>
+      </w:r>
+      <w:r>
+        <w:t>exercise - The screen shown when the person is doing the exercise. Needs minor visual feedback</w:t>
+      </w:r>
+    </w:p>
+    <w:p>
+      <w:pPr>
+        <w:pStyle w:val="ListParagraph"/>
+        <w:numPr>
+          <w:ilvl w:val="0"/>
+          <w:numId w:val="19"/>
+        </w:numPr>
+      </w:pPr>
+      <w:r>
+        <w:t>Post exercise analysis - Show in some more detail how to improve your form</w:t>
+      </w:r>
+    </w:p>
+    <w:p>
+      <w:pPr>
+        <w:pStyle w:val="ListParagraph"/>
+        <w:numPr>
+          <w:ilvl w:val="0"/>
+          <w:numId w:val="19"/>
+        </w:numPr>
+      </w:pPr>
+      <w:r>
+        <w:t>Exercise addition - Experience for adding a new exercise</w:t>
+      </w:r>
+    </w:p>
+    <w:p/>
+    <w:p/>
+    <w:p/>
+    <w:p/>
+    <w:p>
+      <w:pPr>
+        <w:pStyle w:val="Heading2"/>
+      </w:pPr>
+      <w:r>
+        <w:lastRenderedPageBreak/>
+        <w:t>Creating a new exercise experience</w:t>
+      </w:r>
+    </w:p>
+    <w:p>
+      <w:r>
+        <w:t>An important aspect of the project is that the instruction for improving your form is based upon data from humans, and is the same instruction that a human would give to you. Below is a rough ordered list of what the experience could be for creating a new exercise definition.</w:t>
+      </w:r>
+    </w:p>
+    <w:p>
+      <w:pPr>
+        <w:pStyle w:val="ListParagraph"/>
+        <w:numPr>
+          <w:ilvl w:val="0"/>
+          <w:numId w:val="20"/>
+        </w:numPr>
+      </w:pPr>
+      <w:r>
+        <w:t>'Show me the perfect contracted form' – Obtain one point of data of ideal contracted form</w:t>
+      </w:r>
+    </w:p>
+    <w:p>
+      <w:pPr>
+        <w:pStyle w:val="ListParagraph"/>
+        <w:numPr>
+          <w:ilvl w:val="0"/>
+          <w:numId w:val="20"/>
+        </w:numPr>
+      </w:pPr>
+      <w:r>
+        <w:t>'Move around within the bounds of what would still constitute good form' – Obtain the ‘cloud’ of data that would still constitute good contracted form</w:t>
+      </w:r>
+    </w:p>
+    <w:p>
+      <w:pPr>
+        <w:pStyle w:val="ListParagraph"/>
+        <w:numPr>
+          <w:ilvl w:val="0"/>
+          <w:numId w:val="20"/>
+        </w:numPr>
+      </w:pPr>
+      <w:r>
+        <w:t>'Show me perfect extended form' – Obtain one point of data of ideal extended form</w:t>
+      </w:r>
+    </w:p>
+    <w:p>
+      <w:pPr>
+        <w:pStyle w:val="ListParagraph"/>
+        <w:numPr>
+          <w:ilvl w:val="0"/>
+          <w:numId w:val="20"/>
+        </w:numPr>
+      </w:pPr>
+      <w:r>
+        <w:t>'Move around within the bounds of what would still constitute good form' – Obtain the ‘cloud’ of data that would still constitute good extended form</w:t>
+      </w:r>
+    </w:p>
+    <w:p>
+      <w:pPr>
+        <w:pStyle w:val="ListParagraph"/>
+        <w:numPr>
+          <w:ilvl w:val="0"/>
+          <w:numId w:val="20"/>
+        </w:numPr>
+      </w:pPr>
+      <w:r>
+        <w:t>'Done the basics! Optionally add some more personalized feedback' – Option to just try it and test it out, or add more personalized feedback if wanted</w:t>
+      </w:r>
+    </w:p>
+    <w:p>
+      <w:pPr>
+        <w:pStyle w:val="ListParagraph"/>
+        <w:numPr>
+          <w:ilvl w:val="0"/>
+          <w:numId w:val="20"/>
+        </w:numPr>
+      </w:pPr>
+      <w:r>
+        <w:t>Possible final step: Add some kind of test validation (Do a rep and see if it predicts it correctly)</w:t>
+      </w:r>
     </w:p>
     <w:p>
       <w:pPr>
@@ -2178,12 +2317,7 @@
     </w:p>
     <w:p>
       <w:r>
-        <w:t xml:space="preserve">This list of functions is then used </w:t>
-      </w:r>
-      <w:bookmarkStart w:id="2" w:name="_GoBack"/>
-      <w:bookmarkEnd w:id="2"/>
-      <w:r>
-        <w:t>to determine a rough structure for the API of the program.</w:t>
+        <w:t>This list of functions is then used to determine a rough structure for the API of the program.</w:t>
       </w:r>
     </w:p>
     <w:p>
@@ -2444,11 +2578,11 @@
       <w:r>
         <w:t xml:space="preserve">Add classifier </w:t>
       </w:r>
-      <w:bookmarkStart w:id="3" w:name="__DdeLink__54_1412521996"/>
+      <w:bookmarkStart w:id="2" w:name="__DdeLink__54_1412521996"/>
       <w:r>
         <w:t xml:space="preserve">to current exercise </w:t>
       </w:r>
-      <w:bookmarkEnd w:id="3"/>
+      <w:bookmarkEnd w:id="2"/>
       <w:r>
         <w:t>(Classifier inClassifier)</w:t>
       </w:r>
@@ -2584,7 +2718,12 @@
         <w:spacing w:after="0" w:line="240" w:lineRule="auto"/>
       </w:pPr>
       <w:r>
-        <w:t>Get/Set list of rep skeletons done in that set [ using a List&lt;Body&gt; ]</w:t>
+        <w:t>Get/Set list of re</w:t>
+      </w:r>
+      <w:bookmarkStart w:id="3" w:name="_GoBack"/>
+      <w:bookmarkEnd w:id="3"/>
+      <w:r>
+        <w:t>p skeletons done in that set [ using a List&lt;Body&gt; ]</w:t>
       </w:r>
     </w:p>
     <w:p>
@@ -2723,7 +2862,7 @@
         <w:noProof/>
         <w:color w:val="808080" w:themeColor="background1" w:themeShade="80"/>
       </w:rPr>
-      <w:t>1</w:t>
+      <w:t>7</w:t>
     </w:r>
     <w:r>
       <w:rPr>
@@ -2760,7 +2899,7 @@
         <w:noProof/>
         <w:color w:val="808080" w:themeColor="background1" w:themeShade="80"/>
       </w:rPr>
-      <w:t>6</w:t>
+      <w:t>7</w:t>
     </w:r>
     <w:r>
       <w:rPr>
@@ -3185,6 +3324,119 @@
     </w:lvl>
   </w:abstractNum>
   <w:abstractNum w:abstractNumId="2" w15:restartNumberingAfterBreak="0">
+    <w:nsid w:val="133A4C89"/>
+    <w:multiLevelType w:val="hybridMultilevel"/>
+    <w:tmpl w:val="B5400436"/>
+    <w:lvl w:ilvl="0" w:tplc="04090001">
+      <w:start w:val="1"/>
+      <w:numFmt w:val="bullet"/>
+      <w:lvlText w:val=""/>
+      <w:lvlJc w:val="left"/>
+      <w:pPr>
+        <w:ind w:left="720" w:hanging="360"/>
+      </w:pPr>
+      <w:rPr>
+        <w:rFonts w:ascii="Symbol" w:hAnsi="Symbol" w:hint="default"/>
+      </w:rPr>
+    </w:lvl>
+    <w:lvl w:ilvl="1" w:tplc="04090003">
+      <w:start w:val="1"/>
+      <w:numFmt w:val="bullet"/>
+      <w:lvlText w:val="o"/>
+      <w:lvlJc w:val="left"/>
+      <w:pPr>
+        <w:ind w:left="1440" w:hanging="360"/>
+      </w:pPr>
+      <w:rPr>
+        <w:rFonts w:ascii="Courier New" w:hAnsi="Courier New" w:cs="Courier New" w:hint="default"/>
+      </w:rPr>
+    </w:lvl>
+    <w:lvl w:ilvl="2" w:tplc="04090005" w:tentative="1">
+      <w:start w:val="1"/>
+      <w:numFmt w:val="bullet"/>
+      <w:lvlText w:val=""/>
+      <w:lvlJc w:val="left"/>
+      <w:pPr>
+        <w:ind w:left="2160" w:hanging="360"/>
+      </w:pPr>
+      <w:rPr>
+        <w:rFonts w:ascii="Wingdings" w:hAnsi="Wingdings" w:hint="default"/>
+      </w:rPr>
+    </w:lvl>
+    <w:lvl w:ilvl="3" w:tplc="04090001" w:tentative="1">
+      <w:start w:val="1"/>
+      <w:numFmt w:val="bullet"/>
+      <w:lvlText w:val=""/>
+      <w:lvlJc w:val="left"/>
+      <w:pPr>
+        <w:ind w:left="2880" w:hanging="360"/>
+      </w:pPr>
+      <w:rPr>
+        <w:rFonts w:ascii="Symbol" w:hAnsi="Symbol" w:hint="default"/>
+      </w:rPr>
+    </w:lvl>
+    <w:lvl w:ilvl="4" w:tplc="04090003" w:tentative="1">
+      <w:start w:val="1"/>
+      <w:numFmt w:val="bullet"/>
+      <w:lvlText w:val="o"/>
+      <w:lvlJc w:val="left"/>
+      <w:pPr>
+        <w:ind w:left="3600" w:hanging="360"/>
+      </w:pPr>
+      <w:rPr>
+        <w:rFonts w:ascii="Courier New" w:hAnsi="Courier New" w:cs="Courier New" w:hint="default"/>
+      </w:rPr>
+    </w:lvl>
+    <w:lvl w:ilvl="5" w:tplc="04090005" w:tentative="1">
+      <w:start w:val="1"/>
+      <w:numFmt w:val="bullet"/>
+      <w:lvlText w:val=""/>
+      <w:lvlJc w:val="left"/>
+      <w:pPr>
+        <w:ind w:left="4320" w:hanging="360"/>
+      </w:pPr>
+      <w:rPr>
+        <w:rFonts w:ascii="Wingdings" w:hAnsi="Wingdings" w:hint="default"/>
+      </w:rPr>
+    </w:lvl>
+    <w:lvl w:ilvl="6" w:tplc="04090001" w:tentative="1">
+      <w:start w:val="1"/>
+      <w:numFmt w:val="bullet"/>
+      <w:lvlText w:val=""/>
+      <w:lvlJc w:val="left"/>
+      <w:pPr>
+        <w:ind w:left="5040" w:hanging="360"/>
+      </w:pPr>
+      <w:rPr>
+        <w:rFonts w:ascii="Symbol" w:hAnsi="Symbol" w:hint="default"/>
+      </w:rPr>
+    </w:lvl>
+    <w:lvl w:ilvl="7" w:tplc="04090003" w:tentative="1">
+      <w:start w:val="1"/>
+      <w:numFmt w:val="bullet"/>
+      <w:lvlText w:val="o"/>
+      <w:lvlJc w:val="left"/>
+      <w:pPr>
+        <w:ind w:left="5760" w:hanging="360"/>
+      </w:pPr>
+      <w:rPr>
+        <w:rFonts w:ascii="Courier New" w:hAnsi="Courier New" w:cs="Courier New" w:hint="default"/>
+      </w:rPr>
+    </w:lvl>
+    <w:lvl w:ilvl="8" w:tplc="04090005" w:tentative="1">
+      <w:start w:val="1"/>
+      <w:numFmt w:val="bullet"/>
+      <w:lvlText w:val=""/>
+      <w:lvlJc w:val="left"/>
+      <w:pPr>
+        <w:ind w:left="6480" w:hanging="360"/>
+      </w:pPr>
+      <w:rPr>
+        <w:rFonts w:ascii="Wingdings" w:hAnsi="Wingdings" w:hint="default"/>
+      </w:rPr>
+    </w:lvl>
+  </w:abstractNum>
+  <w:abstractNum w:abstractNumId="3" w15:restartNumberingAfterBreak="0">
     <w:nsid w:val="213076FA"/>
     <w:multiLevelType w:val="hybridMultilevel"/>
     <w:tmpl w:val="372C23A8"/>
@@ -3297,7 +3549,7 @@
       </w:rPr>
     </w:lvl>
   </w:abstractNum>
-  <w:abstractNum w:abstractNumId="3" w15:restartNumberingAfterBreak="0">
+  <w:abstractNum w:abstractNumId="4" w15:restartNumberingAfterBreak="0">
     <w:nsid w:val="25E15C80"/>
     <w:multiLevelType w:val="multilevel"/>
     <w:tmpl w:val="B9B60D22"/>
@@ -3438,7 +3690,7 @@
       </w:rPr>
     </w:lvl>
   </w:abstractNum>
-  <w:abstractNum w:abstractNumId="4" w15:restartNumberingAfterBreak="0">
+  <w:abstractNum w:abstractNumId="5" w15:restartNumberingAfterBreak="0">
     <w:nsid w:val="285A3D7D"/>
     <w:multiLevelType w:val="hybridMultilevel"/>
     <w:tmpl w:val="26863EA6"/>
@@ -3524,7 +3776,7 @@
       </w:pPr>
     </w:lvl>
   </w:abstractNum>
-  <w:abstractNum w:abstractNumId="5" w15:restartNumberingAfterBreak="0">
+  <w:abstractNum w:abstractNumId="6" w15:restartNumberingAfterBreak="0">
     <w:nsid w:val="28DF1FBE"/>
     <w:multiLevelType w:val="multilevel"/>
     <w:tmpl w:val="F55C6C64"/>
@@ -3666,7 +3918,7 @@
       </w:rPr>
     </w:lvl>
   </w:abstractNum>
-  <w:abstractNum w:abstractNumId="6" w15:restartNumberingAfterBreak="0">
+  <w:abstractNum w:abstractNumId="7" w15:restartNumberingAfterBreak="0">
     <w:nsid w:val="2B965D40"/>
     <w:multiLevelType w:val="hybridMultilevel"/>
     <w:tmpl w:val="439C3374"/>
@@ -3806,7 +4058,7 @@
       </w:rPr>
     </w:lvl>
   </w:abstractNum>
-  <w:abstractNum w:abstractNumId="7" w15:restartNumberingAfterBreak="0">
+  <w:abstractNum w:abstractNumId="8" w15:restartNumberingAfterBreak="0">
     <w:nsid w:val="3601772C"/>
     <w:multiLevelType w:val="hybridMultilevel"/>
     <w:tmpl w:val="608664AE"/>
@@ -3919,7 +4171,7 @@
       </w:rPr>
     </w:lvl>
   </w:abstractNum>
-  <w:abstractNum w:abstractNumId="8" w15:restartNumberingAfterBreak="0">
+  <w:abstractNum w:abstractNumId="9" w15:restartNumberingAfterBreak="0">
     <w:nsid w:val="366A4E11"/>
     <w:multiLevelType w:val="multilevel"/>
     <w:tmpl w:val="45760D72"/>
@@ -4060,7 +4312,7 @@
       </w:rPr>
     </w:lvl>
   </w:abstractNum>
-  <w:abstractNum w:abstractNumId="9" w15:restartNumberingAfterBreak="0">
+  <w:abstractNum w:abstractNumId="10" w15:restartNumberingAfterBreak="0">
     <w:nsid w:val="36F333D8"/>
     <w:multiLevelType w:val="hybridMultilevel"/>
     <w:tmpl w:val="56D46CE0"/>
@@ -4173,7 +4425,7 @@
       </w:rPr>
     </w:lvl>
   </w:abstractNum>
-  <w:abstractNum w:abstractNumId="10" w15:restartNumberingAfterBreak="0">
+  <w:abstractNum w:abstractNumId="11" w15:restartNumberingAfterBreak="0">
     <w:nsid w:val="3F3D4A91"/>
     <w:multiLevelType w:val="hybridMultilevel"/>
     <w:tmpl w:val="CA9C4016"/>
@@ -4286,7 +4538,7 @@
       </w:rPr>
     </w:lvl>
   </w:abstractNum>
-  <w:abstractNum w:abstractNumId="11" w15:restartNumberingAfterBreak="0">
+  <w:abstractNum w:abstractNumId="12" w15:restartNumberingAfterBreak="0">
     <w:nsid w:val="4EC46C7D"/>
     <w:multiLevelType w:val="multilevel"/>
     <w:tmpl w:val="B04A9206"/>
@@ -4427,7 +4679,93 @@
       </w:rPr>
     </w:lvl>
   </w:abstractNum>
-  <w:abstractNum w:abstractNumId="12" w15:restartNumberingAfterBreak="0">
+  <w:abstractNum w:abstractNumId="13" w15:restartNumberingAfterBreak="0">
+    <w:nsid w:val="4F385347"/>
+    <w:multiLevelType w:val="hybridMultilevel"/>
+    <w:tmpl w:val="3CFAA9B0"/>
+    <w:lvl w:ilvl="0" w:tplc="0409000F">
+      <w:start w:val="1"/>
+      <w:numFmt w:val="decimal"/>
+      <w:lvlText w:val="%1."/>
+      <w:lvlJc w:val="left"/>
+      <w:pPr>
+        <w:ind w:left="720" w:hanging="360"/>
+      </w:pPr>
+    </w:lvl>
+    <w:lvl w:ilvl="1" w:tplc="04090019" w:tentative="1">
+      <w:start w:val="1"/>
+      <w:numFmt w:val="lowerLetter"/>
+      <w:lvlText w:val="%2."/>
+      <w:lvlJc w:val="left"/>
+      <w:pPr>
+        <w:ind w:left="1440" w:hanging="360"/>
+      </w:pPr>
+    </w:lvl>
+    <w:lvl w:ilvl="2" w:tplc="0409001B" w:tentative="1">
+      <w:start w:val="1"/>
+      <w:numFmt w:val="lowerRoman"/>
+      <w:lvlText w:val="%3."/>
+      <w:lvlJc w:val="right"/>
+      <w:pPr>
+        <w:ind w:left="2160" w:hanging="180"/>
+      </w:pPr>
+    </w:lvl>
+    <w:lvl w:ilvl="3" w:tplc="0409000F" w:tentative="1">
+      <w:start w:val="1"/>
+      <w:numFmt w:val="decimal"/>
+      <w:lvlText w:val="%4."/>
+      <w:lvlJc w:val="left"/>
+      <w:pPr>
+        <w:ind w:left="2880" w:hanging="360"/>
+      </w:pPr>
+    </w:lvl>
+    <w:lvl w:ilvl="4" w:tplc="04090019" w:tentative="1">
+      <w:start w:val="1"/>
+      <w:numFmt w:val="lowerLetter"/>
+      <w:lvlText w:val="%5."/>
+      <w:lvlJc w:val="left"/>
+      <w:pPr>
+        <w:ind w:left="3600" w:hanging="360"/>
+      </w:pPr>
+    </w:lvl>
+    <w:lvl w:ilvl="5" w:tplc="0409001B" w:tentative="1">
+      <w:start w:val="1"/>
+      <w:numFmt w:val="lowerRoman"/>
+      <w:lvlText w:val="%6."/>
+      <w:lvlJc w:val="right"/>
+      <w:pPr>
+        <w:ind w:left="4320" w:hanging="180"/>
+      </w:pPr>
+    </w:lvl>
+    <w:lvl w:ilvl="6" w:tplc="0409000F" w:tentative="1">
+      <w:start w:val="1"/>
+      <w:numFmt w:val="decimal"/>
+      <w:lvlText w:val="%7."/>
+      <w:lvlJc w:val="left"/>
+      <w:pPr>
+        <w:ind w:left="5040" w:hanging="360"/>
+      </w:pPr>
+    </w:lvl>
+    <w:lvl w:ilvl="7" w:tplc="04090019" w:tentative="1">
+      <w:start w:val="1"/>
+      <w:numFmt w:val="lowerLetter"/>
+      <w:lvlText w:val="%8."/>
+      <w:lvlJc w:val="left"/>
+      <w:pPr>
+        <w:ind w:left="5760" w:hanging="360"/>
+      </w:pPr>
+    </w:lvl>
+    <w:lvl w:ilvl="8" w:tplc="0409001B" w:tentative="1">
+      <w:start w:val="1"/>
+      <w:numFmt w:val="lowerRoman"/>
+      <w:lvlText w:val="%9."/>
+      <w:lvlJc w:val="right"/>
+      <w:pPr>
+        <w:ind w:left="6480" w:hanging="180"/>
+      </w:pPr>
+    </w:lvl>
+  </w:abstractNum>
+  <w:abstractNum w:abstractNumId="14" w15:restartNumberingAfterBreak="0">
     <w:nsid w:val="54E46B54"/>
     <w:multiLevelType w:val="hybridMultilevel"/>
     <w:tmpl w:val="6F0CAE9E"/>
@@ -4540,7 +4878,7 @@
       </w:rPr>
     </w:lvl>
   </w:abstractNum>
-  <w:abstractNum w:abstractNumId="13" w15:restartNumberingAfterBreak="0">
+  <w:abstractNum w:abstractNumId="15" w15:restartNumberingAfterBreak="0">
     <w:nsid w:val="5E5E7D88"/>
     <w:multiLevelType w:val="multilevel"/>
     <w:tmpl w:val="59D0154E"/>
@@ -4628,7 +4966,7 @@
       </w:pPr>
     </w:lvl>
   </w:abstractNum>
-  <w:abstractNum w:abstractNumId="14" w15:restartNumberingAfterBreak="0">
+  <w:abstractNum w:abstractNumId="16" w15:restartNumberingAfterBreak="0">
     <w:nsid w:val="5E7F6BF3"/>
     <w:multiLevelType w:val="multilevel"/>
     <w:tmpl w:val="361C4136"/>
@@ -4769,7 +5107,7 @@
       </w:rPr>
     </w:lvl>
   </w:abstractNum>
-  <w:abstractNum w:abstractNumId="15" w15:restartNumberingAfterBreak="0">
+  <w:abstractNum w:abstractNumId="17" w15:restartNumberingAfterBreak="0">
     <w:nsid w:val="5F7B4788"/>
     <w:multiLevelType w:val="hybridMultilevel"/>
     <w:tmpl w:val="CAA6B8A8"/>
@@ -4882,7 +5220,7 @@
       </w:rPr>
     </w:lvl>
   </w:abstractNum>
-  <w:abstractNum w:abstractNumId="16" w15:restartNumberingAfterBreak="0">
+  <w:abstractNum w:abstractNumId="18" w15:restartNumberingAfterBreak="0">
     <w:nsid w:val="63D47668"/>
     <w:multiLevelType w:val="multilevel"/>
     <w:tmpl w:val="9B768A14"/>
@@ -5023,7 +5361,7 @@
       </w:rPr>
     </w:lvl>
   </w:abstractNum>
-  <w:abstractNum w:abstractNumId="17" w15:restartNumberingAfterBreak="0">
+  <w:abstractNum w:abstractNumId="19" w15:restartNumberingAfterBreak="0">
     <w:nsid w:val="7C010B33"/>
     <w:multiLevelType w:val="hybridMultilevel"/>
     <w:tmpl w:val="A5C616A8"/>
@@ -5137,58 +5475,64 @@
     </w:lvl>
   </w:abstractNum>
   <w:num w:numId="1">
-    <w:abstractNumId w:val="13"/>
+    <w:abstractNumId w:val="15"/>
   </w:num>
   <w:num w:numId="2">
     <w:abstractNumId w:val="1"/>
   </w:num>
   <w:num w:numId="3">
+    <w:abstractNumId w:val="11"/>
+  </w:num>
+  <w:num w:numId="4">
+    <w:abstractNumId w:val="19"/>
+  </w:num>
+  <w:num w:numId="5">
+    <w:abstractNumId w:val="8"/>
+  </w:num>
+  <w:num w:numId="6">
+    <w:abstractNumId w:val="5"/>
+  </w:num>
+  <w:num w:numId="7">
+    <w:abstractNumId w:val="7"/>
+  </w:num>
+  <w:num w:numId="8">
+    <w:abstractNumId w:val="3"/>
+  </w:num>
+  <w:num w:numId="9">
+    <w:abstractNumId w:val="14"/>
+  </w:num>
+  <w:num w:numId="10">
+    <w:abstractNumId w:val="17"/>
+  </w:num>
+  <w:num w:numId="11">
     <w:abstractNumId w:val="10"/>
   </w:num>
-  <w:num w:numId="4">
-    <w:abstractNumId w:val="17"/>
-  </w:num>
-  <w:num w:numId="5">
-    <w:abstractNumId w:val="7"/>
-  </w:num>
-  <w:num w:numId="6">
-    <w:abstractNumId w:val="4"/>
-  </w:num>
-  <w:num w:numId="7">
+  <w:num w:numId="12">
     <w:abstractNumId w:val="6"/>
   </w:num>
-  <w:num w:numId="8">
-    <w:abstractNumId w:val="2"/>
-  </w:num>
-  <w:num w:numId="9">
+  <w:num w:numId="13">
     <w:abstractNumId w:val="12"/>
   </w:num>
-  <w:num w:numId="10">
-    <w:abstractNumId w:val="15"/>
-  </w:num>
-  <w:num w:numId="11">
+  <w:num w:numId="14">
     <w:abstractNumId w:val="9"/>
   </w:num>
-  <w:num w:numId="12">
-    <w:abstractNumId w:val="5"/>
-  </w:num>
-  <w:num w:numId="13">
-    <w:abstractNumId w:val="11"/>
-  </w:num>
-  <w:num w:numId="14">
-    <w:abstractNumId w:val="8"/>
-  </w:num>
   <w:num w:numId="15">
-    <w:abstractNumId w:val="3"/>
+    <w:abstractNumId w:val="4"/>
   </w:num>
   <w:num w:numId="16">
     <w:abstractNumId w:val="0"/>
   </w:num>
   <w:num w:numId="17">
+    <w:abstractNumId w:val="18"/>
+  </w:num>
+  <w:num w:numId="18">
     <w:abstractNumId w:val="16"/>
   </w:num>
-  <w:num w:numId="18">
-    <w:abstractNumId w:val="14"/>
+  <w:num w:numId="19">
+    <w:abstractNumId w:val="2"/>
+  </w:num>
+  <w:num w:numId="20">
+    <w:abstractNumId w:val="13"/>
   </w:num>
 </w:numbering>
 </file>
@@ -7538,7 +7882,7 @@
 </file>
 
 <file path=customXml/itemProps4.xml><?xml version="1.0" encoding="utf-8"?>
-<ds:datastoreItem xmlns:ds="http://schemas.openxmlformats.org/officeDocument/2006/customXml" ds:itemID="{4D4B7700-EE3F-4F1A-83CC-70FF3262C591}">
+<ds:datastoreItem xmlns:ds="http://schemas.openxmlformats.org/officeDocument/2006/customXml" ds:itemID="{ACA3A952-7770-4DBF-BB6E-7083845218F7}">
   <ds:schemaRefs>
     <ds:schemaRef ds:uri="http://schemas.openxmlformats.org/officeDocument/2006/bibliography"/>
   </ds:schemaRefs>

</xml_diff>